<commit_message>
Time to start testing (again)
</commit_message>
<xml_diff>
--- a/Part A/Project_YN_2022-23_1059713_Part-A.docx
+++ b/Part A/Project_YN_2022-23_1059713_Part-A.docx
@@ -426,14 +426,12 @@
         </w:rPr>
         <w:t xml:space="preserve">Συγκεκριμένα, στη συνάρτηση </w:t>
       </w:r>
-      <w:proofErr w:type="spellStart"/>
       <w:r>
         <w:rPr>
           <w:rStyle w:val="CodeChar"/>
         </w:rPr>
         <w:t>preprocessDataset</w:t>
       </w:r>
-      <w:proofErr w:type="spellEnd"/>
       <w:r>
         <w:rPr>
           <w:lang w:val="el-GR"/>
@@ -515,8 +513,6 @@
         </w:rPr>
         <w:t xml:space="preserve"> </w:t>
       </w:r>
-      <w:proofErr w:type="spellStart"/>
-      <w:proofErr w:type="gramStart"/>
       <w:r>
         <w:rPr>
           <w:rFonts w:ascii="Consolas" w:eastAsia="Times New Roman" w:hAnsi="Consolas" w:cs="Times New Roman"/>
@@ -528,31 +524,17 @@
         </w:rPr>
         <w:t>preprocessDataset</w:t>
       </w:r>
-      <w:proofErr w:type="spellEnd"/>
-      <w:r>
-        <w:rPr>
-          <w:rFonts w:ascii="Consolas" w:eastAsia="Times New Roman" w:hAnsi="Consolas" w:cs="Times New Roman"/>
-          <w:color w:val="D4D4D4"/>
-          <w:spacing w:val="0"/>
-          <w:sz w:val="21"/>
-          <w:szCs w:val="21"/>
-          <w:lang w:val="en-150" w:eastAsia="en-150"/>
-        </w:rPr>
-        <w:t>(</w:t>
-      </w:r>
-      <w:proofErr w:type="gramEnd"/>
-      <w:r>
-        <w:rPr>
-          <w:rFonts w:ascii="Consolas" w:eastAsia="Times New Roman" w:hAnsi="Consolas" w:cs="Times New Roman"/>
-          <w:color w:val="D4D4D4"/>
-          <w:spacing w:val="0"/>
-          <w:sz w:val="21"/>
-          <w:szCs w:val="21"/>
-          <w:lang w:val="en-150" w:eastAsia="en-150"/>
-        </w:rPr>
-        <w:t xml:space="preserve">) -&gt; </w:t>
-      </w:r>
-      <w:proofErr w:type="spellStart"/>
+      <w:r>
+        <w:rPr>
+          <w:rFonts w:ascii="Consolas" w:eastAsia="Times New Roman" w:hAnsi="Consolas" w:cs="Times New Roman"/>
+          <w:color w:val="D4D4D4"/>
+          <w:spacing w:val="0"/>
+          <w:sz w:val="21"/>
+          <w:szCs w:val="21"/>
+          <w:lang w:val="en-150" w:eastAsia="en-150"/>
+        </w:rPr>
+        <w:t xml:space="preserve">() -&gt; </w:t>
+      </w:r>
       <w:r>
         <w:rPr>
           <w:rFonts w:ascii="Consolas" w:eastAsia="Times New Roman" w:hAnsi="Consolas" w:cs="Times New Roman"/>
@@ -586,7 +568,6 @@
         </w:rPr>
         <w:t>DataFrame</w:t>
       </w:r>
-      <w:proofErr w:type="spellEnd"/>
       <w:r>
         <w:rPr>
           <w:rFonts w:ascii="Consolas" w:eastAsia="Times New Roman" w:hAnsi="Consolas" w:cs="Times New Roman"/>
@@ -659,7 +640,6 @@
         </w:rPr>
         <w:t xml:space="preserve">  </w:t>
       </w:r>
-      <w:proofErr w:type="spellStart"/>
       <w:r>
         <w:rPr>
           <w:rFonts w:ascii="Consolas" w:eastAsia="Times New Roman" w:hAnsi="Consolas" w:cs="Times New Roman"/>
@@ -671,7 +651,6 @@
         </w:rPr>
         <w:t>original_df</w:t>
       </w:r>
-      <w:proofErr w:type="spellEnd"/>
       <w:r>
         <w:rPr>
           <w:rFonts w:ascii="Consolas" w:eastAsia="Times New Roman" w:hAnsi="Consolas" w:cs="Times New Roman"/>
@@ -683,8 +662,6 @@
         </w:rPr>
         <w:t xml:space="preserve"> = </w:t>
       </w:r>
-      <w:proofErr w:type="spellStart"/>
-      <w:proofErr w:type="gramStart"/>
       <w:r>
         <w:rPr>
           <w:rFonts w:ascii="Consolas" w:eastAsia="Times New Roman" w:hAnsi="Consolas" w:cs="Times New Roman"/>
@@ -716,21 +693,8 @@
           <w:szCs w:val="21"/>
           <w:lang w:val="en-150" w:eastAsia="en-150"/>
         </w:rPr>
-        <w:t>read</w:t>
-      </w:r>
-      <w:proofErr w:type="gramEnd"/>
-      <w:r>
-        <w:rPr>
-          <w:rFonts w:ascii="Consolas" w:eastAsia="Times New Roman" w:hAnsi="Consolas" w:cs="Times New Roman"/>
-          <w:color w:val="DCDCAA"/>
-          <w:spacing w:val="0"/>
-          <w:sz w:val="21"/>
-          <w:szCs w:val="21"/>
-          <w:lang w:val="en-150" w:eastAsia="en-150"/>
-        </w:rPr>
-        <w:t>_csv</w:t>
-      </w:r>
-      <w:proofErr w:type="spellEnd"/>
+        <w:t>read_csv</w:t>
+      </w:r>
       <w:r>
         <w:rPr>
           <w:rFonts w:ascii="Consolas" w:eastAsia="Times New Roman" w:hAnsi="Consolas" w:cs="Times New Roman"/>
@@ -742,7 +706,6 @@
         </w:rPr>
         <w:t>(</w:t>
       </w:r>
-      <w:proofErr w:type="spellStart"/>
       <w:r>
         <w:rPr>
           <w:rFonts w:ascii="Consolas" w:eastAsia="Times New Roman" w:hAnsi="Consolas" w:cs="Times New Roman"/>
@@ -754,7 +717,6 @@
         </w:rPr>
         <w:t>files_folder</w:t>
       </w:r>
-      <w:proofErr w:type="spellEnd"/>
       <w:r>
         <w:rPr>
           <w:rFonts w:ascii="Consolas" w:eastAsia="Times New Roman" w:hAnsi="Consolas" w:cs="Times New Roman"/>
@@ -857,7 +819,6 @@
         </w:rPr>
         <w:t xml:space="preserve">, </w:t>
       </w:r>
-      <w:proofErr w:type="spellStart"/>
       <w:r>
         <w:rPr>
           <w:rFonts w:ascii="Consolas" w:eastAsia="Times New Roman" w:hAnsi="Consolas" w:cs="Times New Roman"/>
@@ -869,7 +830,6 @@
         </w:rPr>
         <w:t>low_memory</w:t>
       </w:r>
-      <w:proofErr w:type="spellEnd"/>
       <w:r>
         <w:rPr>
           <w:rFonts w:ascii="Consolas" w:eastAsia="Times New Roman" w:hAnsi="Consolas" w:cs="Times New Roman"/>
@@ -1022,7 +982,6 @@
         </w:rPr>
         <w:t xml:space="preserve">  </w:t>
       </w:r>
-      <w:proofErr w:type="spellStart"/>
       <w:r>
         <w:rPr>
           <w:rFonts w:ascii="Consolas" w:eastAsia="Times New Roman" w:hAnsi="Consolas" w:cs="Times New Roman"/>
@@ -1034,7 +993,6 @@
         </w:rPr>
         <w:t>numerical_columns</w:t>
       </w:r>
-      <w:proofErr w:type="spellEnd"/>
       <w:r>
         <w:rPr>
           <w:rFonts w:ascii="Consolas" w:eastAsia="Times New Roman" w:hAnsi="Consolas" w:cs="Times New Roman"/>
@@ -1046,7 +1004,6 @@
         </w:rPr>
         <w:t xml:space="preserve"> = </w:t>
       </w:r>
-      <w:proofErr w:type="spellStart"/>
       <w:r>
         <w:rPr>
           <w:rFonts w:ascii="Consolas" w:eastAsia="Times New Roman" w:hAnsi="Consolas" w:cs="Times New Roman"/>
@@ -1056,19 +1013,7 @@
           <w:szCs w:val="21"/>
           <w:lang w:val="en-150" w:eastAsia="en-150"/>
         </w:rPr>
-        <w:t>original_</w:t>
-      </w:r>
-      <w:proofErr w:type="gramStart"/>
-      <w:r>
-        <w:rPr>
-          <w:rFonts w:ascii="Consolas" w:eastAsia="Times New Roman" w:hAnsi="Consolas" w:cs="Times New Roman"/>
-          <w:color w:val="9CDCFE"/>
-          <w:spacing w:val="0"/>
-          <w:sz w:val="21"/>
-          <w:szCs w:val="21"/>
-          <w:lang w:val="en-150" w:eastAsia="en-150"/>
-        </w:rPr>
-        <w:t>df</w:t>
+        <w:t>original_df</w:t>
       </w:r>
       <w:r>
         <w:rPr>
@@ -1090,21 +1035,8 @@
           <w:szCs w:val="21"/>
           <w:lang w:val="en-150" w:eastAsia="en-150"/>
         </w:rPr>
-        <w:t>select</w:t>
-      </w:r>
-      <w:proofErr w:type="gramEnd"/>
-      <w:r>
-        <w:rPr>
-          <w:rFonts w:ascii="Consolas" w:eastAsia="Times New Roman" w:hAnsi="Consolas" w:cs="Times New Roman"/>
-          <w:color w:val="DCDCAA"/>
-          <w:spacing w:val="0"/>
-          <w:sz w:val="21"/>
-          <w:szCs w:val="21"/>
-          <w:lang w:val="en-150" w:eastAsia="en-150"/>
-        </w:rPr>
-        <w:t>_dtypes</w:t>
-      </w:r>
-      <w:proofErr w:type="spellEnd"/>
+        <w:t>select_dtypes</w:t>
+      </w:r>
       <w:r>
         <w:rPr>
           <w:rFonts w:ascii="Consolas" w:eastAsia="Times New Roman" w:hAnsi="Consolas" w:cs="Times New Roman"/>
@@ -1235,7 +1167,6 @@
         </w:rPr>
         <w:t xml:space="preserve">  </w:t>
       </w:r>
-      <w:proofErr w:type="spellStart"/>
       <w:r>
         <w:rPr>
           <w:rFonts w:ascii="Consolas" w:eastAsia="Times New Roman" w:hAnsi="Consolas" w:cs="Times New Roman"/>
@@ -1247,7 +1178,6 @@
         </w:rPr>
         <w:t>normalized_values</w:t>
       </w:r>
-      <w:proofErr w:type="spellEnd"/>
       <w:r>
         <w:rPr>
           <w:rFonts w:ascii="Consolas" w:eastAsia="Times New Roman" w:hAnsi="Consolas" w:cs="Times New Roman"/>
@@ -1259,7 +1189,6 @@
         </w:rPr>
         <w:t xml:space="preserve"> = </w:t>
       </w:r>
-      <w:proofErr w:type="spellStart"/>
       <w:r>
         <w:rPr>
           <w:rFonts w:ascii="Consolas" w:eastAsia="Times New Roman" w:hAnsi="Consolas" w:cs="Times New Roman"/>
@@ -1271,7 +1200,28 @@
         </w:rPr>
         <w:t>StandardScaler</w:t>
       </w:r>
-      <w:proofErr w:type="spellEnd"/>
+      <w:r>
+        <w:rPr>
+          <w:rFonts w:ascii="Consolas" w:eastAsia="Times New Roman" w:hAnsi="Consolas" w:cs="Times New Roman"/>
+          <w:color w:val="D4D4D4"/>
+          <w:spacing w:val="0"/>
+          <w:sz w:val="21"/>
+          <w:szCs w:val="21"/>
+          <w:lang w:val="en-150" w:eastAsia="en-150"/>
+        </w:rPr>
+        <w:t>().</w:t>
+      </w:r>
+      <w:r>
+        <w:rPr>
+          <w:rFonts w:ascii="Consolas" w:eastAsia="Times New Roman" w:hAnsi="Consolas" w:cs="Times New Roman"/>
+          <w:color w:val="DCDCAA"/>
+          <w:spacing w:val="0"/>
+          <w:sz w:val="21"/>
+          <w:szCs w:val="21"/>
+          <w:lang w:val="en-150" w:eastAsia="en-150"/>
+        </w:rPr>
+        <w:t>fit_transform</w:t>
+      </w:r>
       <w:r>
         <w:rPr>
           <w:rFonts w:ascii="Consolas" w:eastAsia="Times New Roman" w:hAnsi="Consolas" w:cs="Times New Roman"/>
@@ -1283,55 +1233,6 @@
         </w:rPr>
         <w:t>(</w:t>
       </w:r>
-      <w:proofErr w:type="gramStart"/>
-      <w:r>
-        <w:rPr>
-          <w:rFonts w:ascii="Consolas" w:eastAsia="Times New Roman" w:hAnsi="Consolas" w:cs="Times New Roman"/>
-          <w:color w:val="D4D4D4"/>
-          <w:spacing w:val="0"/>
-          <w:sz w:val="21"/>
-          <w:szCs w:val="21"/>
-          <w:lang w:val="en-150" w:eastAsia="en-150"/>
-        </w:rPr>
-        <w:t>).</w:t>
-      </w:r>
-      <w:proofErr w:type="spellStart"/>
-      <w:r>
-        <w:rPr>
-          <w:rFonts w:ascii="Consolas" w:eastAsia="Times New Roman" w:hAnsi="Consolas" w:cs="Times New Roman"/>
-          <w:color w:val="DCDCAA"/>
-          <w:spacing w:val="0"/>
-          <w:sz w:val="21"/>
-          <w:szCs w:val="21"/>
-          <w:lang w:val="en-150" w:eastAsia="en-150"/>
-        </w:rPr>
-        <w:t>fit</w:t>
-      </w:r>
-      <w:proofErr w:type="gramEnd"/>
-      <w:r>
-        <w:rPr>
-          <w:rFonts w:ascii="Consolas" w:eastAsia="Times New Roman" w:hAnsi="Consolas" w:cs="Times New Roman"/>
-          <w:color w:val="DCDCAA"/>
-          <w:spacing w:val="0"/>
-          <w:sz w:val="21"/>
-          <w:szCs w:val="21"/>
-          <w:lang w:val="en-150" w:eastAsia="en-150"/>
-        </w:rPr>
-        <w:t>_transform</w:t>
-      </w:r>
-      <w:proofErr w:type="spellEnd"/>
-      <w:r>
-        <w:rPr>
-          <w:rFonts w:ascii="Consolas" w:eastAsia="Times New Roman" w:hAnsi="Consolas" w:cs="Times New Roman"/>
-          <w:color w:val="D4D4D4"/>
-          <w:spacing w:val="0"/>
-          <w:sz w:val="21"/>
-          <w:szCs w:val="21"/>
-          <w:lang w:val="en-150" w:eastAsia="en-150"/>
-        </w:rPr>
-        <w:t>(</w:t>
-      </w:r>
-      <w:proofErr w:type="spellStart"/>
       <w:r>
         <w:rPr>
           <w:rFonts w:ascii="Consolas" w:eastAsia="Times New Roman" w:hAnsi="Consolas" w:cs="Times New Roman"/>
@@ -1365,7 +1266,6 @@
         </w:rPr>
         <w:t>values</w:t>
       </w:r>
-      <w:proofErr w:type="spellEnd"/>
       <w:r>
         <w:rPr>
           <w:rFonts w:ascii="Consolas" w:eastAsia="Times New Roman" w:hAnsi="Consolas" w:cs="Times New Roman"/>
@@ -1402,7 +1302,6 @@
         </w:rPr>
         <w:t xml:space="preserve">  </w:t>
       </w:r>
-      <w:proofErr w:type="spellStart"/>
       <w:r>
         <w:rPr>
           <w:rFonts w:ascii="Consolas" w:eastAsia="Times New Roman" w:hAnsi="Consolas" w:cs="Times New Roman"/>
@@ -1414,7 +1313,6 @@
         </w:rPr>
         <w:t>normalized_df</w:t>
       </w:r>
-      <w:proofErr w:type="spellEnd"/>
       <w:r>
         <w:rPr>
           <w:rFonts w:ascii="Consolas" w:eastAsia="Times New Roman" w:hAnsi="Consolas" w:cs="Times New Roman"/>
@@ -1426,8 +1324,6 @@
         </w:rPr>
         <w:t xml:space="preserve"> = </w:t>
       </w:r>
-      <w:proofErr w:type="spellStart"/>
-      <w:proofErr w:type="gramStart"/>
       <w:r>
         <w:rPr>
           <w:rFonts w:ascii="Consolas" w:eastAsia="Times New Roman" w:hAnsi="Consolas" w:cs="Times New Roman"/>
@@ -1461,8 +1357,6 @@
         </w:rPr>
         <w:t>DataFrame</w:t>
       </w:r>
-      <w:proofErr w:type="spellEnd"/>
-      <w:proofErr w:type="gramEnd"/>
       <w:r>
         <w:rPr>
           <w:rFonts w:ascii="Consolas" w:eastAsia="Times New Roman" w:hAnsi="Consolas" w:cs="Times New Roman"/>
@@ -1496,7 +1390,6 @@
         </w:rPr>
         <w:t>=</w:t>
       </w:r>
-      <w:proofErr w:type="spellStart"/>
       <w:r>
         <w:rPr>
           <w:rFonts w:ascii="Consolas" w:eastAsia="Times New Roman" w:hAnsi="Consolas" w:cs="Times New Roman"/>
@@ -1530,7 +1423,6 @@
         </w:rPr>
         <w:t>columns</w:t>
       </w:r>
-      <w:proofErr w:type="spellEnd"/>
       <w:r>
         <w:rPr>
           <w:rFonts w:ascii="Consolas" w:eastAsia="Times New Roman" w:hAnsi="Consolas" w:cs="Times New Roman"/>
@@ -1589,7 +1481,6 @@
         </w:rPr>
         <w:t>=</w:t>
       </w:r>
-      <w:proofErr w:type="spellStart"/>
       <w:r>
         <w:rPr>
           <w:rFonts w:ascii="Consolas" w:eastAsia="Times New Roman" w:hAnsi="Consolas" w:cs="Times New Roman"/>
@@ -1601,7 +1492,6 @@
         </w:rPr>
         <w:t>normalized_values</w:t>
       </w:r>
-      <w:proofErr w:type="spellEnd"/>
       <w:r>
         <w:rPr>
           <w:rFonts w:ascii="Consolas" w:eastAsia="Times New Roman" w:hAnsi="Consolas" w:cs="Times New Roman"/>
@@ -1710,8 +1600,6 @@
         </w:rPr>
         <w:t xml:space="preserve"> = </w:t>
       </w:r>
-      <w:proofErr w:type="spellStart"/>
-      <w:proofErr w:type="gramStart"/>
       <w:r>
         <w:rPr>
           <w:rFonts w:ascii="Consolas" w:eastAsia="Times New Roman" w:hAnsi="Consolas" w:cs="Times New Roman"/>
@@ -1745,8 +1633,6 @@
         </w:rPr>
         <w:t>OneHotEncoder</w:t>
       </w:r>
-      <w:proofErr w:type="spellEnd"/>
-      <w:proofErr w:type="gramEnd"/>
       <w:r>
         <w:rPr>
           <w:rFonts w:ascii="Consolas" w:eastAsia="Times New Roman" w:hAnsi="Consolas" w:cs="Times New Roman"/>
@@ -1758,7 +1644,6 @@
         </w:rPr>
         <w:t>(</w:t>
       </w:r>
-      <w:proofErr w:type="spellStart"/>
       <w:r>
         <w:rPr>
           <w:rFonts w:ascii="Consolas" w:eastAsia="Times New Roman" w:hAnsi="Consolas" w:cs="Times New Roman"/>
@@ -1770,7 +1655,6 @@
         </w:rPr>
         <w:t>handle_unknown</w:t>
       </w:r>
-      <w:proofErr w:type="spellEnd"/>
       <w:r>
         <w:rPr>
           <w:rFonts w:ascii="Consolas" w:eastAsia="Times New Roman" w:hAnsi="Consolas" w:cs="Times New Roman"/>
@@ -1791,31 +1675,7 @@
           <w:szCs w:val="21"/>
           <w:lang w:val="en-150" w:eastAsia="en-150"/>
         </w:rPr>
-        <w:t>'</w:t>
-      </w:r>
-      <w:proofErr w:type="spellStart"/>
-      <w:r>
-        <w:rPr>
-          <w:rFonts w:ascii="Consolas" w:eastAsia="Times New Roman" w:hAnsi="Consolas" w:cs="Times New Roman"/>
-          <w:color w:val="CE9178"/>
-          <w:spacing w:val="0"/>
-          <w:sz w:val="21"/>
-          <w:szCs w:val="21"/>
-          <w:lang w:val="en-150" w:eastAsia="en-150"/>
-        </w:rPr>
-        <w:t>return_nan</w:t>
-      </w:r>
-      <w:proofErr w:type="spellEnd"/>
-      <w:r>
-        <w:rPr>
-          <w:rFonts w:ascii="Consolas" w:eastAsia="Times New Roman" w:hAnsi="Consolas" w:cs="Times New Roman"/>
-          <w:color w:val="CE9178"/>
-          <w:spacing w:val="0"/>
-          <w:sz w:val="21"/>
-          <w:szCs w:val="21"/>
-          <w:lang w:val="en-150" w:eastAsia="en-150"/>
-        </w:rPr>
-        <w:t>'</w:t>
+        <w:t>'return_nan'</w:t>
       </w:r>
       <w:r>
         <w:rPr>
@@ -1828,7 +1688,6 @@
         </w:rPr>
         <w:t xml:space="preserve">, </w:t>
       </w:r>
-      <w:proofErr w:type="spellStart"/>
       <w:r>
         <w:rPr>
           <w:rFonts w:ascii="Consolas" w:eastAsia="Times New Roman" w:hAnsi="Consolas" w:cs="Times New Roman"/>
@@ -1840,7 +1699,6 @@
         </w:rPr>
         <w:t>return_df</w:t>
       </w:r>
-      <w:proofErr w:type="spellEnd"/>
       <w:r>
         <w:rPr>
           <w:rFonts w:ascii="Consolas" w:eastAsia="Times New Roman" w:hAnsi="Consolas" w:cs="Times New Roman"/>
@@ -1899,7 +1757,6 @@
         </w:rPr>
         <w:t>                             </w:t>
       </w:r>
-      <w:proofErr w:type="spellStart"/>
       <w:r>
         <w:rPr>
           <w:rFonts w:ascii="Consolas" w:eastAsia="Times New Roman" w:hAnsi="Consolas" w:cs="Times New Roman"/>
@@ -1911,7 +1768,6 @@
         </w:rPr>
         <w:t>use_cat_names</w:t>
       </w:r>
-      <w:proofErr w:type="spellEnd"/>
       <w:r>
         <w:rPr>
           <w:rFonts w:ascii="Consolas" w:eastAsia="Times New Roman" w:hAnsi="Consolas" w:cs="Times New Roman"/>
@@ -1970,7 +1826,6 @@
         </w:rPr>
         <w:t xml:space="preserve">  </w:t>
       </w:r>
-      <w:proofErr w:type="spellStart"/>
       <w:r>
         <w:rPr>
           <w:rFonts w:ascii="Consolas" w:eastAsia="Times New Roman" w:hAnsi="Consolas" w:cs="Times New Roman"/>
@@ -1982,7 +1837,6 @@
         </w:rPr>
         <w:t>encoded_cat_features</w:t>
       </w:r>
-      <w:proofErr w:type="spellEnd"/>
       <w:r>
         <w:rPr>
           <w:rFonts w:ascii="Consolas" w:eastAsia="Times New Roman" w:hAnsi="Consolas" w:cs="Times New Roman"/>
@@ -1994,7 +1848,6 @@
         </w:rPr>
         <w:t xml:space="preserve"> = </w:t>
       </w:r>
-      <w:proofErr w:type="spellStart"/>
       <w:r>
         <w:rPr>
           <w:rFonts w:ascii="Consolas" w:eastAsia="Times New Roman" w:hAnsi="Consolas" w:cs="Times New Roman"/>
@@ -2026,21 +1879,8 @@
           <w:szCs w:val="21"/>
           <w:lang w:val="en-150" w:eastAsia="en-150"/>
         </w:rPr>
-        <w:t>fit_</w:t>
-      </w:r>
-      <w:proofErr w:type="gramStart"/>
-      <w:r>
-        <w:rPr>
-          <w:rFonts w:ascii="Consolas" w:eastAsia="Times New Roman" w:hAnsi="Consolas" w:cs="Times New Roman"/>
-          <w:color w:val="DCDCAA"/>
-          <w:spacing w:val="0"/>
-          <w:sz w:val="21"/>
-          <w:szCs w:val="21"/>
-          <w:lang w:val="en-150" w:eastAsia="en-150"/>
-        </w:rPr>
-        <w:t>transform</w:t>
-      </w:r>
-      <w:proofErr w:type="spellEnd"/>
+        <w:t>fit_transform</w:t>
+      </w:r>
       <w:r>
         <w:rPr>
           <w:rFonts w:ascii="Consolas" w:eastAsia="Times New Roman" w:hAnsi="Consolas" w:cs="Times New Roman"/>
@@ -2052,7 +1892,6 @@
         </w:rPr>
         <w:t>(</w:t>
       </w:r>
-      <w:proofErr w:type="gramEnd"/>
     </w:p>
     <w:p>
       <w:pPr>
@@ -2078,7 +1917,6 @@
         </w:rPr>
         <w:t xml:space="preserve">      </w:t>
       </w:r>
-      <w:proofErr w:type="spellStart"/>
       <w:r>
         <w:rPr>
           <w:rFonts w:ascii="Consolas" w:eastAsia="Times New Roman" w:hAnsi="Consolas" w:cs="Times New Roman"/>
@@ -2088,43 +1926,18 @@
           <w:szCs w:val="21"/>
           <w:lang w:val="en-150" w:eastAsia="en-150"/>
         </w:rPr>
-        <w:t>original_</w:t>
-      </w:r>
-      <w:proofErr w:type="gramStart"/>
-      <w:r>
-        <w:rPr>
-          <w:rFonts w:ascii="Consolas" w:eastAsia="Times New Roman" w:hAnsi="Consolas" w:cs="Times New Roman"/>
-          <w:color w:val="9CDCFE"/>
-          <w:spacing w:val="0"/>
-          <w:sz w:val="21"/>
-          <w:szCs w:val="21"/>
-          <w:lang w:val="en-150" w:eastAsia="en-150"/>
-        </w:rPr>
-        <w:t>df</w:t>
-      </w:r>
-      <w:proofErr w:type="spellEnd"/>
-      <w:r>
-        <w:rPr>
-          <w:rFonts w:ascii="Consolas" w:eastAsia="Times New Roman" w:hAnsi="Consolas" w:cs="Times New Roman"/>
-          <w:color w:val="D4D4D4"/>
-          <w:spacing w:val="0"/>
-          <w:sz w:val="21"/>
-          <w:szCs w:val="21"/>
-          <w:lang w:val="en-150" w:eastAsia="en-150"/>
-        </w:rPr>
-        <w:t>[</w:t>
-      </w:r>
-      <w:proofErr w:type="gramEnd"/>
-      <w:r>
-        <w:rPr>
-          <w:rFonts w:ascii="Consolas" w:eastAsia="Times New Roman" w:hAnsi="Consolas" w:cs="Times New Roman"/>
-          <w:color w:val="D4D4D4"/>
-          <w:spacing w:val="0"/>
-          <w:sz w:val="21"/>
-          <w:szCs w:val="21"/>
-          <w:lang w:val="en-150" w:eastAsia="en-150"/>
-        </w:rPr>
-        <w:t>[</w:t>
+        <w:t>original_df</w:t>
+      </w:r>
+      <w:r>
+        <w:rPr>
+          <w:rFonts w:ascii="Consolas" w:eastAsia="Times New Roman" w:hAnsi="Consolas" w:cs="Times New Roman"/>
+          <w:color w:val="D4D4D4"/>
+          <w:spacing w:val="0"/>
+          <w:sz w:val="21"/>
+          <w:szCs w:val="21"/>
+          <w:lang w:val="en-150" w:eastAsia="en-150"/>
+        </w:rPr>
+        <w:t>[[</w:t>
       </w:r>
       <w:r>
         <w:rPr>
@@ -2240,21 +2053,8 @@
           <w:szCs w:val="21"/>
           <w:lang w:val="en-150" w:eastAsia="en-150"/>
         </w:rPr>
-        <w:t xml:space="preserve"># Combine the 2 </w:t>
-      </w:r>
-      <w:proofErr w:type="spellStart"/>
-      <w:r>
-        <w:rPr>
-          <w:rFonts w:ascii="Consolas" w:eastAsia="Times New Roman" w:hAnsi="Consolas" w:cs="Times New Roman"/>
-          <w:color w:val="6A9955"/>
-          <w:spacing w:val="0"/>
-          <w:sz w:val="21"/>
-          <w:szCs w:val="21"/>
-          <w:lang w:val="en-150" w:eastAsia="en-150"/>
-        </w:rPr>
-        <w:t>dataframes</w:t>
-      </w:r>
-      <w:proofErr w:type="spellEnd"/>
+        <w:t># Combine the 2 dataframes</w:t>
+      </w:r>
     </w:p>
     <w:p>
       <w:pPr>
@@ -2280,7 +2080,6 @@
         </w:rPr>
         <w:t xml:space="preserve">  </w:t>
       </w:r>
-      <w:proofErr w:type="spellStart"/>
       <w:r>
         <w:rPr>
           <w:rFonts w:ascii="Consolas" w:eastAsia="Times New Roman" w:hAnsi="Consolas" w:cs="Times New Roman"/>
@@ -2292,7 +2091,6 @@
         </w:rPr>
         <w:t>final_df</w:t>
       </w:r>
-      <w:proofErr w:type="spellEnd"/>
       <w:r>
         <w:rPr>
           <w:rFonts w:ascii="Consolas" w:eastAsia="Times New Roman" w:hAnsi="Consolas" w:cs="Times New Roman"/>
@@ -2304,8 +2102,6 @@
         </w:rPr>
         <w:t xml:space="preserve"> = </w:t>
       </w:r>
-      <w:proofErr w:type="spellStart"/>
-      <w:proofErr w:type="gramStart"/>
       <w:r>
         <w:rPr>
           <w:rFonts w:ascii="Consolas" w:eastAsia="Times New Roman" w:hAnsi="Consolas" w:cs="Times New Roman"/>
@@ -2339,8 +2135,6 @@
         </w:rPr>
         <w:t>concat</w:t>
       </w:r>
-      <w:proofErr w:type="spellEnd"/>
-      <w:proofErr w:type="gramEnd"/>
       <w:r>
         <w:rPr>
           <w:rFonts w:ascii="Consolas" w:eastAsia="Times New Roman" w:hAnsi="Consolas" w:cs="Times New Roman"/>
@@ -2352,7 +2146,6 @@
         </w:rPr>
         <w:t>([</w:t>
       </w:r>
-      <w:proofErr w:type="spellStart"/>
       <w:r>
         <w:rPr>
           <w:rFonts w:ascii="Consolas" w:eastAsia="Times New Roman" w:hAnsi="Consolas" w:cs="Times New Roman"/>
@@ -2364,7 +2157,6 @@
         </w:rPr>
         <w:t>normalized_df</w:t>
       </w:r>
-      <w:proofErr w:type="spellEnd"/>
       <w:r>
         <w:rPr>
           <w:rFonts w:ascii="Consolas" w:eastAsia="Times New Roman" w:hAnsi="Consolas" w:cs="Times New Roman"/>
@@ -2376,7 +2168,6 @@
         </w:rPr>
         <w:t xml:space="preserve">, </w:t>
       </w:r>
-      <w:proofErr w:type="spellStart"/>
       <w:r>
         <w:rPr>
           <w:rFonts w:ascii="Consolas" w:eastAsia="Times New Roman" w:hAnsi="Consolas" w:cs="Times New Roman"/>
@@ -2388,7 +2179,6 @@
         </w:rPr>
         <w:t>encoded_cat_features</w:t>
       </w:r>
-      <w:proofErr w:type="spellEnd"/>
       <w:r>
         <w:rPr>
           <w:rFonts w:ascii="Consolas" w:eastAsia="Times New Roman" w:hAnsi="Consolas" w:cs="Times New Roman"/>
@@ -2541,7 +2331,6 @@
         </w:rPr>
         <w:t xml:space="preserve"> = </w:t>
       </w:r>
-      <w:proofErr w:type="spellStart"/>
       <w:r>
         <w:rPr>
           <w:rFonts w:ascii="Consolas" w:eastAsia="Times New Roman" w:hAnsi="Consolas" w:cs="Times New Roman"/>
@@ -2595,43 +2384,18 @@
           <w:szCs w:val="21"/>
           <w:lang w:val="en-150" w:eastAsia="en-150"/>
         </w:rPr>
-        <w:t>to_</w:t>
-      </w:r>
-      <w:proofErr w:type="gramStart"/>
-      <w:r>
-        <w:rPr>
-          <w:rFonts w:ascii="Consolas" w:eastAsia="Times New Roman" w:hAnsi="Consolas" w:cs="Times New Roman"/>
-          <w:color w:val="DCDCAA"/>
-          <w:spacing w:val="0"/>
-          <w:sz w:val="21"/>
-          <w:szCs w:val="21"/>
-          <w:lang w:val="en-150" w:eastAsia="en-150"/>
-        </w:rPr>
-        <w:t>list</w:t>
-      </w:r>
-      <w:proofErr w:type="spellEnd"/>
-      <w:r>
-        <w:rPr>
-          <w:rFonts w:ascii="Consolas" w:eastAsia="Times New Roman" w:hAnsi="Consolas" w:cs="Times New Roman"/>
-          <w:color w:val="D4D4D4"/>
-          <w:spacing w:val="0"/>
-          <w:sz w:val="21"/>
-          <w:szCs w:val="21"/>
-          <w:lang w:val="en-150" w:eastAsia="en-150"/>
-        </w:rPr>
-        <w:t>(</w:t>
-      </w:r>
-      <w:proofErr w:type="gramEnd"/>
-      <w:r>
-        <w:rPr>
-          <w:rFonts w:ascii="Consolas" w:eastAsia="Times New Roman" w:hAnsi="Consolas" w:cs="Times New Roman"/>
-          <w:color w:val="D4D4D4"/>
-          <w:spacing w:val="0"/>
-          <w:sz w:val="21"/>
-          <w:szCs w:val="21"/>
-          <w:lang w:val="en-150" w:eastAsia="en-150"/>
-        </w:rPr>
-        <w:t>)</w:t>
+        <w:t>to_list</w:t>
+      </w:r>
+      <w:r>
+        <w:rPr>
+          <w:rFonts w:ascii="Consolas" w:eastAsia="Times New Roman" w:hAnsi="Consolas" w:cs="Times New Roman"/>
+          <w:color w:val="D4D4D4"/>
+          <w:spacing w:val="0"/>
+          <w:sz w:val="21"/>
+          <w:szCs w:val="21"/>
+          <w:lang w:val="en-150" w:eastAsia="en-150"/>
+        </w:rPr>
+        <w:t>()</w:t>
       </w:r>
     </w:p>
     <w:p>
@@ -2658,7 +2422,6 @@
         </w:rPr>
         <w:t xml:space="preserve">  </w:t>
       </w:r>
-      <w:proofErr w:type="spellStart"/>
       <w:r>
         <w:rPr>
           <w:rFonts w:ascii="Consolas" w:eastAsia="Times New Roman" w:hAnsi="Consolas" w:cs="Times New Roman"/>
@@ -2668,9 +2431,19 @@
           <w:szCs w:val="21"/>
           <w:lang w:val="en-150" w:eastAsia="en-150"/>
         </w:rPr>
-        <w:t>final_</w:t>
-      </w:r>
-      <w:proofErr w:type="gramStart"/>
+        <w:t>final_df</w:t>
+      </w:r>
+      <w:r>
+        <w:rPr>
+          <w:rFonts w:ascii="Consolas" w:eastAsia="Times New Roman" w:hAnsi="Consolas" w:cs="Times New Roman"/>
+          <w:color w:val="D4D4D4"/>
+          <w:spacing w:val="0"/>
+          <w:sz w:val="21"/>
+          <w:szCs w:val="21"/>
+          <w:lang w:val="en-150" w:eastAsia="en-150"/>
+        </w:rPr>
+        <w:t>.</w:t>
+      </w:r>
       <w:r>
         <w:rPr>
           <w:rFonts w:ascii="Consolas" w:eastAsia="Times New Roman" w:hAnsi="Consolas" w:cs="Times New Roman"/>
@@ -2680,18 +2453,18 @@
           <w:szCs w:val="21"/>
           <w:lang w:val="en-150" w:eastAsia="en-150"/>
         </w:rPr>
-        <w:t>df</w:t>
-      </w:r>
-      <w:r>
-        <w:rPr>
-          <w:rFonts w:ascii="Consolas" w:eastAsia="Times New Roman" w:hAnsi="Consolas" w:cs="Times New Roman"/>
-          <w:color w:val="D4D4D4"/>
-          <w:spacing w:val="0"/>
-          <w:sz w:val="21"/>
-          <w:szCs w:val="21"/>
-          <w:lang w:val="en-150" w:eastAsia="en-150"/>
-        </w:rPr>
-        <w:t>.</w:t>
+        <w:t>columns</w:t>
+      </w:r>
+      <w:r>
+        <w:rPr>
+          <w:rFonts w:ascii="Consolas" w:eastAsia="Times New Roman" w:hAnsi="Consolas" w:cs="Times New Roman"/>
+          <w:color w:val="D4D4D4"/>
+          <w:spacing w:val="0"/>
+          <w:sz w:val="21"/>
+          <w:szCs w:val="21"/>
+          <w:lang w:val="en-150" w:eastAsia="en-150"/>
+        </w:rPr>
+        <w:t xml:space="preserve"> = </w:t>
       </w:r>
       <w:r>
         <w:rPr>
@@ -2702,30 +2475,6 @@
           <w:szCs w:val="21"/>
           <w:lang w:val="en-150" w:eastAsia="en-150"/>
         </w:rPr>
-        <w:t>columns</w:t>
-      </w:r>
-      <w:proofErr w:type="spellEnd"/>
-      <w:proofErr w:type="gramEnd"/>
-      <w:r>
-        <w:rPr>
-          <w:rFonts w:ascii="Consolas" w:eastAsia="Times New Roman" w:hAnsi="Consolas" w:cs="Times New Roman"/>
-          <w:color w:val="D4D4D4"/>
-          <w:spacing w:val="0"/>
-          <w:sz w:val="21"/>
-          <w:szCs w:val="21"/>
-          <w:lang w:val="en-150" w:eastAsia="en-150"/>
-        </w:rPr>
-        <w:t xml:space="preserve"> = </w:t>
-      </w:r>
-      <w:r>
-        <w:rPr>
-          <w:rFonts w:ascii="Consolas" w:eastAsia="Times New Roman" w:hAnsi="Consolas" w:cs="Times New Roman"/>
-          <w:color w:val="9CDCFE"/>
-          <w:spacing w:val="0"/>
-          <w:sz w:val="21"/>
-          <w:szCs w:val="21"/>
-          <w:lang w:val="en-150" w:eastAsia="en-150"/>
-        </w:rPr>
         <w:t>cols</w:t>
       </w:r>
       <w:r>
@@ -2770,9 +2519,19 @@
           <w:szCs w:val="21"/>
           <w:lang w:val="en-150" w:eastAsia="en-150"/>
         </w:rPr>
-        <w:t>"</w:t>
-      </w:r>
-      <w:proofErr w:type="spellStart"/>
+        <w:t>"gender_man"</w:t>
+      </w:r>
+      <w:r>
+        <w:rPr>
+          <w:rFonts w:ascii="Consolas" w:eastAsia="Times New Roman" w:hAnsi="Consolas" w:cs="Times New Roman"/>
+          <w:color w:val="D4D4D4"/>
+          <w:spacing w:val="0"/>
+          <w:sz w:val="21"/>
+          <w:szCs w:val="21"/>
+          <w:lang w:val="en-150" w:eastAsia="en-150"/>
+        </w:rPr>
+        <w:t xml:space="preserve">, </w:t>
+      </w:r>
       <w:r>
         <w:rPr>
           <w:rFonts w:ascii="Consolas" w:eastAsia="Times New Roman" w:hAnsi="Consolas" w:cs="Times New Roman"/>
@@ -2782,65 +2541,7 @@
           <w:szCs w:val="21"/>
           <w:lang w:val="en-150" w:eastAsia="en-150"/>
         </w:rPr>
-        <w:t>gender_man</w:t>
-      </w:r>
-      <w:proofErr w:type="spellEnd"/>
-      <w:r>
-        <w:rPr>
-          <w:rFonts w:ascii="Consolas" w:eastAsia="Times New Roman" w:hAnsi="Consolas" w:cs="Times New Roman"/>
-          <w:color w:val="CE9178"/>
-          <w:spacing w:val="0"/>
-          <w:sz w:val="21"/>
-          <w:szCs w:val="21"/>
-          <w:lang w:val="en-150" w:eastAsia="en-150"/>
-        </w:rPr>
-        <w:t>"</w:t>
-      </w:r>
-      <w:r>
-        <w:rPr>
-          <w:rFonts w:ascii="Consolas" w:eastAsia="Times New Roman" w:hAnsi="Consolas" w:cs="Times New Roman"/>
-          <w:color w:val="D4D4D4"/>
-          <w:spacing w:val="0"/>
-          <w:sz w:val="21"/>
-          <w:szCs w:val="21"/>
-          <w:lang w:val="en-150" w:eastAsia="en-150"/>
-        </w:rPr>
-        <w:t xml:space="preserve">, </w:t>
-      </w:r>
-      <w:r>
-        <w:rPr>
-          <w:rFonts w:ascii="Consolas" w:eastAsia="Times New Roman" w:hAnsi="Consolas" w:cs="Times New Roman"/>
-          <w:color w:val="CE9178"/>
-          <w:spacing w:val="0"/>
-          <w:sz w:val="21"/>
-          <w:szCs w:val="21"/>
-          <w:lang w:val="en-150" w:eastAsia="en-150"/>
-        </w:rPr>
-        <w:t>"</w:t>
-      </w:r>
-      <w:proofErr w:type="spellStart"/>
-      <w:r>
-        <w:rPr>
-          <w:rFonts w:ascii="Consolas" w:eastAsia="Times New Roman" w:hAnsi="Consolas" w:cs="Times New Roman"/>
-          <w:color w:val="CE9178"/>
-          <w:spacing w:val="0"/>
-          <w:sz w:val="21"/>
-          <w:szCs w:val="21"/>
-          <w:lang w:val="en-150" w:eastAsia="en-150"/>
-        </w:rPr>
-        <w:t>gender_woman</w:t>
-      </w:r>
-      <w:proofErr w:type="spellEnd"/>
-      <w:r>
-        <w:rPr>
-          <w:rFonts w:ascii="Consolas" w:eastAsia="Times New Roman" w:hAnsi="Consolas" w:cs="Times New Roman"/>
-          <w:color w:val="CE9178"/>
-          <w:spacing w:val="0"/>
-          <w:sz w:val="21"/>
-          <w:szCs w:val="21"/>
-          <w:lang w:val="en-150" w:eastAsia="en-150"/>
-        </w:rPr>
-        <w:t>"</w:t>
+        <w:t>"gender_woman"</w:t>
       </w:r>
       <w:r>
         <w:rPr>
@@ -2994,7 +2695,6 @@
         </w:rPr>
         <w:t xml:space="preserve">  </w:t>
       </w:r>
-      <w:proofErr w:type="spellStart"/>
       <w:r>
         <w:rPr>
           <w:rFonts w:ascii="Consolas" w:eastAsia="Times New Roman" w:hAnsi="Consolas" w:cs="Times New Roman"/>
@@ -3026,21 +2726,8 @@
           <w:szCs w:val="21"/>
           <w:lang w:val="en-150" w:eastAsia="en-150"/>
         </w:rPr>
-        <w:t>to_</w:t>
-      </w:r>
-      <w:proofErr w:type="gramStart"/>
-      <w:r>
-        <w:rPr>
-          <w:rFonts w:ascii="Consolas" w:eastAsia="Times New Roman" w:hAnsi="Consolas" w:cs="Times New Roman"/>
-          <w:color w:val="DCDCAA"/>
-          <w:spacing w:val="0"/>
-          <w:sz w:val="21"/>
-          <w:szCs w:val="21"/>
-          <w:lang w:val="en-150" w:eastAsia="en-150"/>
-        </w:rPr>
-        <w:t>csv</w:t>
-      </w:r>
-      <w:proofErr w:type="spellEnd"/>
+        <w:t>to_csv</w:t>
+      </w:r>
       <w:r>
         <w:rPr>
           <w:rFonts w:ascii="Consolas" w:eastAsia="Times New Roman" w:hAnsi="Consolas" w:cs="Times New Roman"/>
@@ -3052,8 +2739,6 @@
         </w:rPr>
         <w:t>(</w:t>
       </w:r>
-      <w:proofErr w:type="spellStart"/>
-      <w:proofErr w:type="gramEnd"/>
       <w:r>
         <w:rPr>
           <w:rFonts w:ascii="Consolas" w:eastAsia="Times New Roman" w:hAnsi="Consolas" w:cs="Times New Roman"/>
@@ -3065,7 +2750,6 @@
         </w:rPr>
         <w:t>files_folder</w:t>
       </w:r>
-      <w:proofErr w:type="spellEnd"/>
       <w:r>
         <w:rPr>
           <w:rFonts w:ascii="Consolas" w:eastAsia="Times New Roman" w:hAnsi="Consolas" w:cs="Times New Roman"/>
@@ -3204,7 +2888,6 @@
         </w:rPr>
         <w:t xml:space="preserve"> </w:t>
       </w:r>
-      <w:proofErr w:type="spellStart"/>
       <w:r>
         <w:rPr>
           <w:rFonts w:ascii="Consolas" w:eastAsia="Times New Roman" w:hAnsi="Consolas" w:cs="Times New Roman"/>
@@ -3214,22 +2897,8 @@
           <w:szCs w:val="21"/>
           <w:lang w:val="en-150" w:eastAsia="en-150"/>
         </w:rPr>
-        <w:t>final_</w:t>
-      </w:r>
-      <w:proofErr w:type="gramStart"/>
-      <w:r>
-        <w:rPr>
-          <w:rFonts w:ascii="Consolas" w:eastAsia="Times New Roman" w:hAnsi="Consolas" w:cs="Times New Roman"/>
-          <w:color w:val="9CDCFE"/>
-          <w:spacing w:val="0"/>
-          <w:sz w:val="21"/>
-          <w:szCs w:val="21"/>
-          <w:lang w:val="en-150" w:eastAsia="en-150"/>
-        </w:rPr>
-        <w:t>df</w:t>
-      </w:r>
-      <w:proofErr w:type="spellEnd"/>
-      <w:proofErr w:type="gramEnd"/>
+        <w:t>final_df</w:t>
+      </w:r>
     </w:p>
     <w:p>
       <w:pPr>
@@ -3423,7 +3092,13 @@
         <w:rPr>
           <w:lang w:val="el-GR"/>
         </w:rPr>
-        <w:t xml:space="preserve">Η κανονικοποίηση επιλέχθηκε αντί για κεντράρισμα επειδή με το κεντράρισμα δε μειώνεται </w:t>
+        <w:t>Με το</w:t>
+      </w:r>
+      <w:r>
+        <w:rPr>
+          <w:lang w:val="el-GR"/>
+        </w:rPr>
+        <w:t xml:space="preserve"> κεντράρισμα δε μειώνεται </w:t>
       </w:r>
       <w:r>
         <w:rPr>
@@ -3487,6 +3162,12 @@
           <w:lang w:val="el-GR"/>
         </w:rPr>
         <w:t>Έτσι, ιδιότητες με μεγαλύτερα εύρη θα επηρεάζουν περισσότερο το μοντέλο.</w:t>
+      </w:r>
+      <w:r>
+        <w:rPr>
+          <w:lang w:val="el-GR"/>
+        </w:rPr>
+        <w:t xml:space="preserve"> Αυτό καθιστά τη μέθοδο του κεντραρίσματος ακατάλληλη για τις ιδιότητές μας.</w:t>
       </w:r>
     </w:p>
     <w:p>
@@ -3500,7 +3181,13 @@
         <w:rPr>
           <w:lang w:val="el-GR"/>
         </w:rPr>
-        <w:t xml:space="preserve">Αντίστοιχα, δεν επιλέχθηκε η τυποποίηση επειδή </w:t>
+        <w:t>Η κανονικοποίηση ήταν μία άλλη καλή υποψήφια μέθοδος αναπροσαρμογής των τιμών, αλλά ύστερα από σύντομα πειράματα παρατηρήθηκε ότι η τυποποίηση είχε καλύτερα αποτελέσματα στην εκπαίδευση του μοντέλου.</w:t>
+      </w:r>
+      <w:r>
+        <w:rPr>
+          <w:lang w:val="el-GR"/>
+        </w:rPr>
+        <w:t xml:space="preserve"> </w:t>
       </w:r>
     </w:p>
     <w:p>
@@ -7567,7 +7254,6 @@
           <w:rStyle w:val="SubtleEmphasis"/>
           <w:i w:val="0"/>
           <w:iCs w:val="0"/>
-          <w:lang w:val="en-US"/>
         </w:rPr>
       </w:pPr>
       <w:r>
@@ -7578,10 +7264,40 @@
           <w:lang w:val="en-US"/>
         </w:rPr>
         <w:lastRenderedPageBreak/>
-        <w:t>H = 0.001, m = 0.2</w:t>
+        <w:t>H</w:t>
+      </w:r>
+      <w:r>
+        <w:rPr>
+          <w:rStyle w:val="SubtleEmphasis"/>
+          <w:i w:val="0"/>
+          <w:iCs w:val="0"/>
+        </w:rPr>
+        <w:t xml:space="preserve"> = 0.001, </w:t>
+      </w:r>
+      <w:r>
+        <w:rPr>
+          <w:rStyle w:val="SubtleEmphasis"/>
+          <w:i w:val="0"/>
+          <w:iCs w:val="0"/>
+          <w:lang w:val="en-US"/>
+        </w:rPr>
+        <w:t>m</w:t>
+      </w:r>
+      <w:r>
+        <w:rPr>
+          <w:rStyle w:val="SubtleEmphasis"/>
+          <w:i w:val="0"/>
+          <w:iCs w:val="0"/>
+        </w:rPr>
+        <w:t xml:space="preserve"> = 0.2</w:t>
       </w:r>
     </w:p>
     <w:p>
+      <w:pPr>
+        <w:rPr>
+          <w:lang w:val="el-GR"/>
+        </w:rPr>
+      </w:pPr>
       <w:r>
         <w:rPr>
           <w:noProof/>
@@ -7636,6 +7352,9 @@
         </w:drawing>
       </w:r>
       <w:r>
+        <w:rPr>
+          <w:lang w:val="el-GR"/>
+        </w:rPr>
         <w:t xml:space="preserve"> </w:t>
       </w:r>
       <w:r>
@@ -7695,18 +7414,32 @@
     <w:p>
       <w:pPr>
         <w:pStyle w:val="Heading4"/>
+      </w:pPr>
+      <w:r>
         <w:rPr>
           <w:lang w:val="en-US"/>
         </w:rPr>
-      </w:pPr>
+        <w:t>H</w:t>
+      </w:r>
+      <w:r>
+        <w:t xml:space="preserve"> = 0.001, </w:t>
+      </w:r>
       <w:r>
         <w:rPr>
           <w:lang w:val="en-US"/>
         </w:rPr>
-        <w:t>H = 0.001, m = 0.6</w:t>
+        <w:t>m</w:t>
+      </w:r>
+      <w:r>
+        <w:t xml:space="preserve"> = 0.6</w:t>
       </w:r>
     </w:p>
     <w:p>
+      <w:pPr>
+        <w:rPr>
+          <w:lang w:val="el-GR"/>
+        </w:rPr>
+      </w:pPr>
       <w:r>
         <w:rPr>
           <w:noProof/>
@@ -7761,6 +7494,9 @@
         </w:drawing>
       </w:r>
       <w:r>
+        <w:rPr>
+          <w:lang w:val="el-GR"/>
+        </w:rPr>
         <w:t xml:space="preserve"> </w:t>
       </w:r>
       <w:r>
@@ -7818,11 +7554,36 @@
       </w:r>
     </w:p>
     <w:p>
-      <w:r>
-        <w:t>H = 0.05, m = 0.6</w:t>
+      <w:pPr>
+        <w:rPr>
+          <w:lang w:val="el-GR"/>
+        </w:rPr>
+      </w:pPr>
+      <w:r>
+        <w:t>H</w:t>
+      </w:r>
+      <w:r>
+        <w:rPr>
+          <w:lang w:val="el-GR"/>
+        </w:rPr>
+        <w:t xml:space="preserve"> = 0.05, </w:t>
+      </w:r>
+      <w:r>
+        <w:t>m</w:t>
+      </w:r>
+      <w:r>
+        <w:rPr>
+          <w:lang w:val="el-GR"/>
+        </w:rPr>
+        <w:t xml:space="preserve"> = 0.6</w:t>
       </w:r>
     </w:p>
     <w:p>
+      <w:pPr>
+        <w:rPr>
+          <w:lang w:val="el-GR"/>
+        </w:rPr>
+      </w:pPr>
       <w:r>
         <w:rPr>
           <w:noProof/>
@@ -7877,6 +7638,9 @@
         </w:drawing>
       </w:r>
       <w:r>
+        <w:rPr>
+          <w:lang w:val="el-GR"/>
+        </w:rPr>
         <w:t xml:space="preserve"> </w:t>
       </w:r>
       <w:r>
@@ -7936,16 +7700,25 @@
     <w:p>
       <w:pPr>
         <w:pStyle w:val="Heading4"/>
+      </w:pPr>
+      <w:r>
         <w:rPr>
           <w:lang w:val="en-US"/>
         </w:rPr>
-      </w:pPr>
+        <w:lastRenderedPageBreak/>
+        <w:t>H</w:t>
+      </w:r>
+      <w:r>
+        <w:t xml:space="preserve"> = 0.1, </w:t>
+      </w:r>
       <w:r>
         <w:rPr>
           <w:lang w:val="en-US"/>
         </w:rPr>
-        <w:lastRenderedPageBreak/>
-        <w:t>H = 0.1, m = 0.6</w:t>
+        <w:t>m</w:t>
+      </w:r>
+      <w:r>
+        <w:t xml:space="preserve"> = 0.6</w:t>
       </w:r>
     </w:p>
     <w:p>

</xml_diff>

<commit_message>
Fixed a huge bug with data preprocessing
</commit_message>
<xml_diff>
--- a/Part A/Project_YN_2022-23_1059713_Part-A.docx
+++ b/Part A/Project_YN_2022-23_1059713_Part-A.docx
@@ -1,6 +1,6 @@
 
 <file path=word/document.xml><?xml version="1.0" encoding="utf-8"?>
-<w:document xmlns:wpc="http://schemas.microsoft.com/office/word/2010/wordprocessingCanvas" xmlns:cx="http://schemas.microsoft.com/office/drawing/2014/chartex" xmlns:cx1="http://schemas.microsoft.com/office/drawing/2015/9/8/chartex" xmlns:cx2="http://schemas.microsoft.com/office/drawing/2015/10/21/chartex" xmlns:cx3="http://schemas.microsoft.com/office/drawing/2016/5/9/chartex" xmlns:cx4="http://schemas.microsoft.com/office/drawing/2016/5/10/chartex" xmlns:cx5="http://schemas.microsoft.com/office/drawing/2016/5/11/chartex" xmlns:cx6="http://schemas.microsoft.com/office/drawing/2016/5/12/chartex" xmlns:cx7="http://schemas.microsoft.com/office/drawing/2016/5/13/chartex" xmlns:cx8="http://schemas.microsoft.com/office/drawing/2016/5/14/chartex" xmlns:mc="http://schemas.openxmlformats.org/markup-compatibility/2006" xmlns:aink="http://schemas.microsoft.com/office/drawing/2016/ink" xmlns:am3d="http://schemas.microsoft.com/office/drawing/2017/model3d" xmlns:o="urn:schemas-microsoft-com:office:office" xmlns:oel="http://schemas.microsoft.com/office/2019/extlst" xmlns:r="http://schemas.openxmlformats.org/officeDocument/2006/relationships" xmlns:m="http://schemas.openxmlformats.org/officeDocument/2006/math" xmlns:v="urn:schemas-microsoft-com:vml" xmlns:wp14="http://schemas.microsoft.com/office/word/2010/wordprocessingDrawing" xmlns:wp="http://schemas.openxmlformats.org/drawingml/2006/wordprocessingDrawing" xmlns:w10="urn:schemas-microsoft-com:office:word" xmlns:w="http://schemas.openxmlformats.org/wordprocessingml/2006/main" xmlns:w14="http://schemas.microsoft.com/office/word/2010/wordml" xmlns:w15="http://schemas.microsoft.com/office/word/2012/wordml" xmlns:w16cex="http://schemas.microsoft.com/office/word/2018/wordml/cex" xmlns:w16cid="http://schemas.microsoft.com/office/word/2016/wordml/cid" xmlns:w16="http://schemas.microsoft.com/office/word/2018/wordml" xmlns:w16du="http://schemas.microsoft.com/office/word/2023/wordml/word16du" xmlns:w16sdtdh="http://schemas.microsoft.com/office/word/2020/wordml/sdtdatahash" xmlns:w16se="http://schemas.microsoft.com/office/word/2015/wordml/symex" xmlns:wpg="http://schemas.microsoft.com/office/word/2010/wordprocessingGroup" xmlns:wpi="http://schemas.microsoft.com/office/word/2010/wordprocessingInk" xmlns:wne="http://schemas.microsoft.com/office/word/2006/wordml" xmlns:wps="http://schemas.microsoft.com/office/word/2010/wordprocessingShape" mc:Ignorable="w14 w15 w16se w16cid w16 w16cex w16sdtdh wp14">
+<w:document xmlns:wpc="http://schemas.microsoft.com/office/word/2010/wordprocessingCanvas" xmlns:cx="http://schemas.microsoft.com/office/drawing/2014/chartex" xmlns:cx1="http://schemas.microsoft.com/office/drawing/2015/9/8/chartex" xmlns:cx2="http://schemas.microsoft.com/office/drawing/2015/10/21/chartex" xmlns:cx3="http://schemas.microsoft.com/office/drawing/2016/5/9/chartex" xmlns:cx4="http://schemas.microsoft.com/office/drawing/2016/5/10/chartex" xmlns:cx5="http://schemas.microsoft.com/office/drawing/2016/5/11/chartex" xmlns:cx6="http://schemas.microsoft.com/office/drawing/2016/5/12/chartex" xmlns:cx7="http://schemas.microsoft.com/office/drawing/2016/5/13/chartex" xmlns:cx8="http://schemas.microsoft.com/office/drawing/2016/5/14/chartex" xmlns:mc="http://schemas.openxmlformats.org/markup-compatibility/2006" xmlns:aink="http://schemas.microsoft.com/office/drawing/2016/ink" xmlns:am3d="http://schemas.microsoft.com/office/drawing/2017/model3d" xmlns:o="urn:schemas-microsoft-com:office:office" xmlns:oel="http://schemas.microsoft.com/office/2019/extlst" xmlns:r="http://schemas.openxmlformats.org/officeDocument/2006/relationships" xmlns:m="http://schemas.openxmlformats.org/officeDocument/2006/math" xmlns:v="urn:schemas-microsoft-com:vml" xmlns:wp14="http://schemas.microsoft.com/office/word/2010/wordprocessingDrawing" xmlns:wp="http://schemas.openxmlformats.org/drawingml/2006/wordprocessingDrawing" xmlns:w10="urn:schemas-microsoft-com:office:word" xmlns:w="http://schemas.openxmlformats.org/wordprocessingml/2006/main" xmlns:w14="http://schemas.microsoft.com/office/word/2010/wordml" xmlns:w15="http://schemas.microsoft.com/office/word/2012/wordml" xmlns:w16cex="http://schemas.microsoft.com/office/word/2018/wordml/cex" xmlns:w16cid="http://schemas.microsoft.com/office/word/2016/wordml/cid" xmlns:w16="http://schemas.microsoft.com/office/word/2018/wordml" xmlns:w16sdtdh="http://schemas.microsoft.com/office/word/2020/wordml/sdtdatahash" xmlns:w16se="http://schemas.microsoft.com/office/word/2015/wordml/symex" xmlns:wpg="http://schemas.microsoft.com/office/word/2010/wordprocessingGroup" xmlns:wpi="http://schemas.microsoft.com/office/word/2010/wordprocessingInk" xmlns:wne="http://schemas.microsoft.com/office/word/2006/wordml" xmlns:wps="http://schemas.microsoft.com/office/word/2010/wordprocessingShape" mc:Ignorable="w14 w15 w16se w16cid w16 w16cex w16sdtdh wp14">
   <w:background w:color="F2F2F2" w:themeColor="background1" w:themeShade="F2"/>
   <w:body>
     <w:p>
@@ -2916,37 +2916,7 @@
         <w:rPr>
           <w:lang w:val="el-GR"/>
         </w:rPr>
-        <w:t xml:space="preserve">Επειδή </w:t>
-      </w:r>
-      <w:r>
-        <w:rPr>
-          <w:lang w:val="el-GR"/>
-        </w:rPr>
-        <w:t>εύρος, καθώς και η κλίμακα</w:t>
-      </w:r>
-      <w:r>
-        <w:rPr>
-          <w:lang w:val="el-GR"/>
-        </w:rPr>
-        <w:t xml:space="preserve"> των τιμών διαφέρουν σημαντικά ανά χαρακτηριστικό</w:t>
-      </w:r>
-      <w:r>
-        <w:rPr>
-          <w:lang w:val="el-GR"/>
-        </w:rPr>
-        <w:t>,</w:t>
-      </w:r>
-      <w:r>
-        <w:rPr>
-          <w:lang w:val="el-GR"/>
-        </w:rPr>
-        <w:t xml:space="preserve"> τ</w:t>
-      </w:r>
-      <w:r>
-        <w:rPr>
-          <w:lang w:val="el-GR"/>
-        </w:rPr>
-        <w:t>α</w:t>
+        <w:t>Επειδή εύρος, καθώς και η κλίμακα των τιμών διαφέρουν σημαντικά ανά χαρακτηριστικό, τα</w:t>
       </w:r>
       <w:r>
         <w:rPr>
@@ -2974,225 +2944,236 @@
       </w:r>
       <w:r>
         <w:rPr>
-          <w:lang w:val="en-150"/>
-        </w:rPr>
-        <w:t xml:space="preserve"> </w:t>
-      </w:r>
-      <w:r>
-        <w:rPr>
-          <w:lang w:val="el-GR"/>
-        </w:rPr>
-        <w:t>περνάνε</w:t>
-      </w:r>
-      <w:r>
-        <w:rPr>
-          <w:lang w:val="en-150"/>
-        </w:rPr>
-        <w:t xml:space="preserve"> </w:t>
-      </w:r>
+          <w:lang w:val="el-GR"/>
+        </w:rPr>
+        <w:t xml:space="preserve"> θα πρέπει να περάσουν κάποιου </w:t>
+      </w:r>
+      <w:r>
+        <w:rPr>
+          <w:lang w:val="el-GR"/>
+        </w:rPr>
+        <w:lastRenderedPageBreak/>
+        <w:t>είδους αναπροσαρμογή, ώστε οι τιμές με μεγαλύτερα εύρη (αλλά και γενικότερα τιμές) να επηρεάζουν το ίδιο το μοντέλο, ανάλογα και με τα βάρη που τους ορίζονται. Οι 3 επιλογές αναπροσαρμογής δεδομένων είναι οι εξής:</w:t>
+      </w:r>
+    </w:p>
+    <w:p>
+      <w:pPr>
+        <w:pStyle w:val="ListParagraph"/>
+        <w:numPr>
+          <w:ilvl w:val="0"/>
+          <w:numId w:val="25"/>
+        </w:numPr>
+        <w:ind w:left="426"/>
+        <w:rPr>
+          <w:lang w:val="el-GR"/>
+        </w:rPr>
+      </w:pPr>
       <w:r>
         <w:rPr>
           <w:b/>
           <w:bCs/>
           <w:lang w:val="el-GR"/>
         </w:rPr>
-        <w:t>τυποποίηση</w:t>
-      </w:r>
-      <w:r>
-        <w:rPr>
-          <w:lang w:val="en-150"/>
-        </w:rPr>
-        <w:t xml:space="preserve"> </w:t>
-      </w:r>
-      <w:r>
-        <w:rPr>
-          <w:lang w:val="en-150"/>
-        </w:rPr>
-        <w:lastRenderedPageBreak/>
-        <w:t>(</w:t>
-      </w:r>
-      <w:r>
-        <w:t>Standardization</w:t>
-      </w:r>
-      <w:r>
-        <w:rPr>
-          <w:lang w:val="en-150"/>
-        </w:rPr>
-        <w:t xml:space="preserve"> </w:t>
-      </w:r>
-      <w:r>
-        <w:rPr>
-          <w:lang w:val="el-GR"/>
-        </w:rPr>
-        <w:t>ή</w:t>
-      </w:r>
-      <w:r>
-        <w:rPr>
-          <w:lang w:val="en-150"/>
-        </w:rPr>
-        <w:t xml:space="preserve"> </w:t>
-      </w:r>
-      <w:r>
-        <w:rPr>
-          <w:lang w:val="el-GR"/>
-        </w:rPr>
-        <w:t>αλλιώς</w:t>
-      </w:r>
-      <w:r>
-        <w:rPr>
-          <w:lang w:val="en-150"/>
-        </w:rPr>
-        <w:t xml:space="preserve"> </w:t>
-      </w:r>
-      <w:r>
-        <w:t>z</w:t>
-      </w:r>
-      <w:r>
-        <w:rPr>
-          <w:lang w:val="el-GR"/>
-        </w:rPr>
-        <w:t>-</w:t>
-      </w:r>
-      <w:r>
-        <w:t>score</w:t>
-      </w:r>
-      <w:r>
-        <w:rPr>
-          <w:lang w:val="en-150"/>
-        </w:rPr>
-        <w:t>)</w:t>
-      </w:r>
-      <w:r>
-        <w:rPr>
-          <w:lang w:val="el-GR"/>
-        </w:rPr>
-        <w:t xml:space="preserve">, ώστε να αποφασίζει το νευρωνικό τη </w:t>
-      </w:r>
-      <w:r>
-        <w:rPr>
-          <w:lang w:val="el-GR"/>
-        </w:rPr>
-        <w:t>σημαντικότητα</w:t>
-      </w:r>
-      <w:r>
-        <w:rPr>
-          <w:lang w:val="el-GR"/>
-        </w:rPr>
-        <w:t xml:space="preserve"> του καθενός. </w:t>
+        <w:t>Κεντράρισμα</w:t>
+      </w:r>
+      <w:r>
+        <w:rPr>
+          <w:lang w:val="el-GR"/>
+        </w:rPr>
+        <w:t xml:space="preserve"> (</w:t>
+      </w:r>
+      <w:r>
+        <w:t>Centering</w:t>
+      </w:r>
+      <w:r>
+        <w:rPr>
+          <w:lang w:val="el-GR"/>
+        </w:rPr>
+        <w:t xml:space="preserve">), η αφαίρεση δηλαδή της μέσης τιμής από όλες τις τιμές ενός χαρακτηριστικού. </w:t>
+      </w:r>
+      <w:r>
+        <w:rPr>
+          <w:lang w:val="el-GR"/>
+        </w:rPr>
+        <w:t xml:space="preserve">Με το κεντράρισμα δε μειώνεται το εύρος (έστω </w:t>
+      </w:r>
+      <w:r>
+        <w:t>R</w:t>
+      </w:r>
+      <w:r>
+        <w:rPr>
+          <w:lang w:val="el-GR"/>
+        </w:rPr>
+        <w:t>), απλώς μετακινούνται  οι τιμές ώστε να βρίσκονται στο [-</w:t>
+      </w:r>
+      <w:r>
+        <w:t>R</w:t>
+      </w:r>
+      <w:r>
+        <w:rPr>
+          <w:lang w:val="el-GR"/>
+        </w:rPr>
+        <w:t xml:space="preserve">/2, </w:t>
+      </w:r>
+      <w:r>
+        <w:t>R</w:t>
+      </w:r>
+      <w:r>
+        <w:rPr>
+          <w:lang w:val="el-GR"/>
+        </w:rPr>
+        <w:t>]. Έτσι, ιδιότητες με μεγαλύτερα εύρη θα επηρεάζουν περισσότερο το μοντέλο. Αυτό καθιστά τη μέθοδο του κεντραρίσματος ακατάλληλη για τις ιδιότητές μας.</w:t>
       </w:r>
     </w:p>
     <w:p>
       <w:pPr>
-        <w:ind w:firstLine="284"/>
-        <w:rPr>
-          <w:lang w:val="el-GR"/>
-        </w:rPr>
-      </w:pPr>
-      <w:r>
-        <w:rPr>
-          <w:lang w:val="el-GR"/>
-        </w:rPr>
-        <w:t>Με το</w:t>
-      </w:r>
-      <w:r>
-        <w:rPr>
-          <w:lang w:val="el-GR"/>
-        </w:rPr>
-        <w:t xml:space="preserve"> κεντράρισμα δε μειώνεται </w:t>
-      </w:r>
-      <w:r>
-        <w:rPr>
-          <w:lang w:val="el-GR"/>
-        </w:rPr>
-        <w:t xml:space="preserve">το εύρος (έστω </w:t>
-      </w:r>
-      <w:r>
-        <w:t>R</w:t>
-      </w:r>
-      <w:r>
-        <w:rPr>
-          <w:lang w:val="el-GR"/>
-        </w:rPr>
-        <w:t>)</w:t>
-      </w:r>
-      <w:r>
-        <w:rPr>
-          <w:lang w:val="el-GR"/>
-        </w:rPr>
-        <w:t xml:space="preserve">, απλώς μετακινούνται  οι τιμές ώστε να βρίσκονται στο </w:t>
-      </w:r>
-      <w:r>
-        <w:rPr>
-          <w:lang w:val="el-GR"/>
-        </w:rPr>
-        <w:t>[</w:t>
-      </w:r>
-      <w:r>
-        <w:rPr>
-          <w:lang w:val="el-GR"/>
-        </w:rPr>
+        <w:pStyle w:val="ListParagraph"/>
+        <w:numPr>
+          <w:ilvl w:val="0"/>
+          <w:numId w:val="25"/>
+        </w:numPr>
+        <w:ind w:left="426"/>
+        <w:rPr>
+          <w:lang w:val="el-GR"/>
+        </w:rPr>
+      </w:pPr>
+      <w:r>
+        <w:rPr>
+          <w:b/>
+          <w:bCs/>
+          <w:lang w:val="el-GR"/>
+        </w:rPr>
+        <w:t>Κανονικοποίηση</w:t>
+      </w:r>
+      <w:r>
+        <w:t xml:space="preserve"> (</w:t>
+      </w:r>
+      <w:r>
+        <w:t>Normalization</w:t>
+      </w:r>
+      <w:r>
+        <w:t xml:space="preserve"> </w:t>
+      </w:r>
+      <w:r>
+        <w:rPr>
+          <w:lang w:val="el-GR"/>
+        </w:rPr>
+        <w:t>ή</w:t>
+      </w:r>
+      <w:r>
+        <w:t xml:space="preserve"> </w:t>
+      </w:r>
+      <w:r>
+        <w:t>Min</w:t>
+      </w:r>
+      <w:r>
         <w:t>-</w:t>
       </w:r>
       <w:r>
-        <w:t>R</w:t>
-      </w:r>
-      <w:r>
-        <w:rPr>
-          <w:lang w:val="el-GR"/>
-        </w:rPr>
-        <w:t xml:space="preserve">/2, </w:t>
-      </w:r>
-      <w:r>
-        <w:t>R</w:t>
-      </w:r>
-      <w:r>
-        <w:rPr>
-          <w:lang w:val="el-GR"/>
-        </w:rPr>
-        <w:t>].</w:t>
-      </w:r>
-      <w:r>
-        <w:rPr>
-          <w:lang w:val="el-GR"/>
-        </w:rPr>
+        <w:t>Max</w:t>
+      </w:r>
+      <w:r>
         <w:t xml:space="preserve"> </w:t>
       </w:r>
       <w:r>
-        <w:rPr>
-          <w:lang w:val="el-GR"/>
-        </w:rPr>
-        <w:t>Έτσι, ιδιότητες με μεγαλύτερα εύρη θα επηρεάζουν περισσότερο το μοντέλο.</w:t>
-      </w:r>
-      <w:r>
-        <w:rPr>
-          <w:lang w:val="el-GR"/>
-        </w:rPr>
-        <w:t xml:space="preserve"> Αυτό καθιστά τη μέθοδο του κεντραρίσματος ακατάλληλη για τις ιδιότητές μας.</w:t>
+        <w:t>scale</w:t>
+      </w:r>
+      <w:r>
+        <w:t xml:space="preserve">). </w:t>
+      </w:r>
+      <w:r>
+        <w:rPr>
+          <w:lang w:val="el-GR"/>
+        </w:rPr>
+        <w:t>Η κανονικοποίηση μεταφέρει όλες τις τιμές των ιδιοτήτων στο διάστημα [0, 1] διαιρώντας τις αρχικές τους τιμές με τη μέγιστη τιμή του εκάστοτε χαρακτηριστικού.</w:t>
+      </w:r>
+      <w:r>
+        <w:rPr>
+          <w:lang w:val="el-GR"/>
+        </w:rPr>
+        <w:t xml:space="preserve"> Είναι μία καλή υποψήφια μέθοδος, όμως λόγω του ότι έχουμε κάποιες ακραίες τιμές (</w:t>
+      </w:r>
+      <w:r>
+        <w:t>outliers</w:t>
+      </w:r>
+      <w:r>
+        <w:rPr>
+          <w:lang w:val="el-GR"/>
+        </w:rPr>
+        <w:t>) στα δεδομένα μας, δεν είναι ιδανική μέθοδος.</w:t>
+      </w:r>
+      <w:r>
+        <w:rPr>
+          <w:lang w:val="el-GR"/>
+        </w:rPr>
+        <w:t xml:space="preserve"> </w:t>
       </w:r>
     </w:p>
     <w:p>
       <w:pPr>
-        <w:ind w:firstLine="284"/>
-        <w:rPr>
-          <w:lang w:val="el-GR"/>
-        </w:rPr>
-      </w:pPr>
-      <w:r>
-        <w:rPr>
-          <w:lang w:val="el-GR"/>
-        </w:rPr>
-        <w:t>Η κανονικοποίηση ήταν μία άλλη καλή υποψήφια μέθοδος αναπροσαρμογής των τιμών, αλλά ύστερα από σύντομα πειράματα παρατηρήθηκε ότι η τυποποίηση είχε καλύτερα αποτελέσματα στην εκπαίδευση του μοντέλου.</w:t>
-      </w:r>
-      <w:r>
-        <w:rPr>
-          <w:lang w:val="el-GR"/>
-        </w:rPr>
+        <w:pStyle w:val="ListParagraph"/>
+        <w:numPr>
+          <w:ilvl w:val="0"/>
+          <w:numId w:val="25"/>
+        </w:numPr>
+        <w:ind w:left="426"/>
+        <w:rPr>
+          <w:lang w:val="el-GR"/>
+        </w:rPr>
+      </w:pPr>
+      <w:r>
+        <w:rPr>
+          <w:b/>
+          <w:bCs/>
+          <w:lang w:val="el-GR"/>
+        </w:rPr>
+        <w:t>Τυποποίηση</w:t>
+      </w:r>
+      <w:r>
+        <w:t xml:space="preserve"> (</w:t>
+      </w:r>
+      <w:r>
+        <w:t>Standardization</w:t>
+      </w:r>
+      <w:r>
         <w:t xml:space="preserve"> </w:t>
+      </w:r>
+      <w:r>
+        <w:rPr>
+          <w:lang w:val="el-GR"/>
+        </w:rPr>
+        <w:t>ή</w:t>
+      </w:r>
+      <w:r>
+        <w:t xml:space="preserve"> </w:t>
+      </w:r>
+      <w:r>
+        <w:t>z</w:t>
+      </w:r>
+      <w:r>
+        <w:t>-</w:t>
+      </w:r>
+      <w:r>
+        <w:t>score)</w:t>
+      </w:r>
+      <w:r>
+        <w:t xml:space="preserve">. </w:t>
+      </w:r>
+      <w:r>
+        <w:rPr>
+          <w:lang w:val="el-GR"/>
+        </w:rPr>
+        <w:t>Η τυποποίηση είναι το κεντράρισμα ακολουθούμενο από τη διαίρεση τους με την τυπική απόκλιση.</w:t>
+      </w:r>
+      <w:r>
+        <w:rPr>
+          <w:lang w:val="el-GR"/>
+        </w:rPr>
+        <w:t xml:space="preserve"> Η  τυποποίηση επηρεάζεται λιγότερο από τις ακραίες τιμές, που είναι και ο λόγος που επιλέχθηκε για την εργασία μας αντί για την κανονικοποίηση.</w:t>
       </w:r>
     </w:p>
     <w:p>
       <w:pPr>
-        <w:ind w:firstLine="284"/>
         <w:rPr>
           <w:lang w:val="el-GR"/>
         </w:rPr>
@@ -3261,15 +3242,63 @@
       </w:r>
       <w:r>
         <w:rPr>
-          <w:lang w:val="en-150"/>
+          <w:lang w:val="el-GR"/>
+        </w:rPr>
+        <w:t xml:space="preserve">, </w:t>
+      </w:r>
+      <w:r>
+        <w:rPr>
+          <w:lang w:val="el-GR"/>
+        </w:rPr>
+        <w:t>για παράδειγμα οι</w:t>
+      </w:r>
+      <w:r>
+        <w:rPr>
+          <w:lang w:val="el-GR"/>
+        </w:rPr>
+        <w:t xml:space="preserve"> </w:t>
+      </w:r>
+      <w:r>
+        <w:rPr>
+          <w:lang w:val="el-GR"/>
+        </w:rPr>
+        <w:t xml:space="preserve">στάσεις </w:t>
+      </w:r>
+      <w:r>
+        <w:rPr>
+          <w:lang w:val="el-GR"/>
+        </w:rPr>
+        <w:t>κωδικοποιούνται ως 5 δυαδικά χαρακτηριστικά τα οποία είναι 0 ή 1 ανάλογα</w:t>
+      </w:r>
+      <w:r>
+        <w:rPr>
+          <w:lang w:val="el-GR"/>
+        </w:rPr>
+        <w:t xml:space="preserve"> </w:t>
+      </w:r>
+      <w:r>
+        <w:rPr>
+          <w:lang w:val="el-GR"/>
+        </w:rPr>
+        <w:t>με την κλάση στην οποία</w:t>
+      </w:r>
+      <w:r>
+        <w:rPr>
+          <w:lang w:val="el-GR"/>
+        </w:rPr>
+        <w:t xml:space="preserve"> </w:t>
+      </w:r>
+      <w:r>
+        <w:rPr>
+          <w:lang w:val="el-GR"/>
+        </w:rPr>
+        <w:t>βρίσκεται ο χρήστης</w:t>
+      </w:r>
+      <w:r>
+        <w:rPr>
+          <w:lang w:val="el-GR"/>
         </w:rPr>
         <w:t>.</w:t>
-      </w:r>
-      <w:r>
-        <w:rPr>
-          <w:lang w:val="el-GR"/>
-        </w:rPr>
-        <w:t xml:space="preserve"> </w:t>
       </w:r>
     </w:p>
     <w:p>
@@ -3300,1185 +3329,210 @@
           <w:lang w:val="el-GR"/>
         </w:rPr>
       </w:pPr>
+      <w:r>
+        <w:rPr>
+          <w:lang w:val="el-GR"/>
+        </w:rPr>
+        <w:t>Με</w:t>
+      </w:r>
+      <w:r>
+        <w:rPr>
+          <w:lang w:val="el-GR"/>
+        </w:rPr>
+        <w:t xml:space="preserve"> </w:t>
+      </w:r>
+      <w:r>
+        <w:rPr>
+          <w:lang w:val="el-GR"/>
+        </w:rPr>
+        <w:t>τη</w:t>
+      </w:r>
+      <w:r>
+        <w:rPr>
+          <w:lang w:val="el-GR"/>
+        </w:rPr>
+        <w:t xml:space="preserve"> </w:t>
+      </w:r>
+      <w:r>
+        <w:rPr>
+          <w:lang w:val="el-GR"/>
+        </w:rPr>
+        <w:t>γραμμή</w:t>
+      </w:r>
+      <w:r>
+        <w:rPr>
+          <w:lang w:val="el-GR"/>
+        </w:rPr>
+        <w:t xml:space="preserve"> </w:t>
+      </w:r>
+      <w:r>
+        <w:rPr>
+          <w:rStyle w:val="CodeChar"/>
+          <w:lang w:val="en-US"/>
+        </w:rPr>
+        <w:t>kfold</w:t>
+      </w:r>
+      <w:r>
+        <w:rPr>
+          <w:rStyle w:val="CodeChar"/>
+        </w:rPr>
+        <w:t xml:space="preserve"> = </w:t>
+      </w:r>
+      <w:r>
+        <w:rPr>
+          <w:rStyle w:val="CodeChar"/>
+          <w:lang w:val="en-US"/>
+        </w:rPr>
+        <w:t>KFold</w:t>
+      </w:r>
+      <w:r>
+        <w:rPr>
+          <w:rStyle w:val="CodeChar"/>
+        </w:rPr>
+        <w:t>(</w:t>
+      </w:r>
+      <w:r>
+        <w:rPr>
+          <w:rStyle w:val="CodeChar"/>
+          <w:lang w:val="en-US"/>
+        </w:rPr>
+        <w:t>n</w:t>
+      </w:r>
+      <w:r>
+        <w:rPr>
+          <w:rStyle w:val="CodeChar"/>
+        </w:rPr>
+        <w:t>_</w:t>
+      </w:r>
+      <w:r>
+        <w:rPr>
+          <w:rStyle w:val="CodeChar"/>
+          <w:lang w:val="en-US"/>
+        </w:rPr>
+        <w:t>splits</w:t>
+      </w:r>
+      <w:r>
+        <w:rPr>
+          <w:rStyle w:val="CodeChar"/>
+        </w:rPr>
+        <w:t xml:space="preserve">=5, </w:t>
+      </w:r>
+      <w:r>
+        <w:rPr>
+          <w:rStyle w:val="CodeChar"/>
+          <w:lang w:val="en-US"/>
+        </w:rPr>
+        <w:t>shuffle</w:t>
+      </w:r>
+      <w:r>
+        <w:rPr>
+          <w:rStyle w:val="CodeChar"/>
+        </w:rPr>
+        <w:t>=</w:t>
+      </w:r>
+      <w:r>
+        <w:rPr>
+          <w:rStyle w:val="CodeChar"/>
+          <w:lang w:val="en-US"/>
+        </w:rPr>
+        <w:t>True</w:t>
+      </w:r>
+      <w:r>
+        <w:rPr>
+          <w:rStyle w:val="CodeChar"/>
+        </w:rPr>
+        <w:t>)</w:t>
+      </w:r>
+      <w:r>
+        <w:rPr>
+          <w:lang w:val="el-GR"/>
+        </w:rPr>
+        <w:t xml:space="preserve"> </w:t>
+      </w:r>
+      <w:r>
+        <w:rPr>
+          <w:lang w:val="el-GR"/>
+        </w:rPr>
+        <w:t>χωρίζω</w:t>
+      </w:r>
+      <w:r>
+        <w:rPr>
+          <w:lang w:val="el-GR"/>
+        </w:rPr>
+        <w:t xml:space="preserve"> </w:t>
+      </w:r>
+      <w:r>
+        <w:rPr>
+          <w:lang w:val="el-GR"/>
+        </w:rPr>
+        <w:t>τα</w:t>
+      </w:r>
+      <w:r>
+        <w:rPr>
+          <w:lang w:val="el-GR"/>
+        </w:rPr>
+        <w:t xml:space="preserve"> </w:t>
+      </w:r>
+      <w:r>
+        <w:rPr>
+          <w:lang w:val="el-GR"/>
+        </w:rPr>
+        <w:t>δεδομένα μου σε 5 σύνολα εκπαίδευσης ώστε να τα χρησιμοποιήσω αργότερα για το 5-</w:t>
+      </w:r>
+      <w:r>
+        <w:t>Fold</w:t>
+      </w:r>
+      <w:r>
+        <w:rPr>
+          <w:lang w:val="el-GR"/>
+        </w:rPr>
+        <w:t xml:space="preserve"> </w:t>
+      </w:r>
+      <w:r>
+        <w:t>Cross</w:t>
+      </w:r>
+      <w:r>
+        <w:rPr>
+          <w:lang w:val="el-GR"/>
+        </w:rPr>
+        <w:t xml:space="preserve"> </w:t>
+      </w:r>
+      <w:r>
+        <w:t>Validation</w:t>
+      </w:r>
+      <w:r>
+        <w:rPr>
+          <w:lang w:val="el-GR"/>
+        </w:rPr>
+        <w:t>.</w:t>
+      </w:r>
+      <w:r>
+        <w:rPr>
+          <w:lang w:val="el-GR"/>
+        </w:rPr>
+        <w:t xml:space="preserve"> </w:t>
+      </w:r>
+      <w:r>
+        <w:rPr>
+          <w:lang w:val="el-GR"/>
+        </w:rPr>
+        <w:t xml:space="preserve">Ανακατεύοντας τα δεδομένα επιτυγχάνεται και η ισορροπία στην αναλογία κλάσεων σε κάθε </w:t>
+      </w:r>
+      <w:r>
+        <w:t>fold</w:t>
+      </w:r>
+      <w:r>
+        <w:rPr>
+          <w:lang w:val="el-GR"/>
+        </w:rPr>
+        <w:t>.</w:t>
+      </w:r>
     </w:p>
     <w:p>
       <w:pPr>
-        <w:rPr>
-          <w:lang w:val="el-GR"/>
-        </w:rPr>
-      </w:pPr>
-      <w:r>
-        <w:rPr>
-          <w:lang w:val="el-GR"/>
-        </w:rPr>
-        <w:br w:type="page"/>
-      </w:r>
-    </w:p>
-    <w:p>
-      <w:pPr>
-        <w:pStyle w:val="Heading3"/>
-      </w:pPr>
-      <w:r>
-        <w:lastRenderedPageBreak/>
-        <w:t>Κεντράρισμα/Κανονικοποίηση/Τυποποίηση</w:t>
-      </w:r>
-    </w:p>
-    <w:p>
-      <w:pPr>
-        <w:rPr>
-          <w:lang w:val="el-GR"/>
-        </w:rPr>
-      </w:pPr>
-      <w:r>
-        <w:rPr>
-          <w:lang w:val="el-GR"/>
-        </w:rPr>
-        <w:t>Ανάλογα με την προεπεξεργασία είδα τα εξής αλλαγές στα αποτελέσματά μου</w:t>
-      </w:r>
-    </w:p>
-    <w:p>
-      <w:pPr>
-        <w:rPr>
-          <w:rStyle w:val="SubtleEmphasis"/>
-        </w:rPr>
-      </w:pPr>
-      <w:r>
-        <w:rPr>
-          <w:rStyle w:val="SubtleEmphasis"/>
-        </w:rPr>
-        <w:t>*</w:t>
-      </w:r>
-      <w:r>
-        <w:rPr>
-          <w:rStyle w:val="SubtleEmphasis"/>
-        </w:rPr>
-        <w:t>EPOCHS</w:t>
-      </w:r>
-      <w:r>
-        <w:rPr>
-          <w:rStyle w:val="SubtleEmphasis"/>
-        </w:rPr>
-        <w:t>=</w:t>
-      </w:r>
-      <w:r>
-        <w:rPr>
-          <w:rStyle w:val="SubtleEmphasis"/>
-        </w:rPr>
-        <w:t>5</w:t>
-      </w:r>
-      <w:r>
-        <w:rPr>
-          <w:rStyle w:val="SubtleEmphasis"/>
-        </w:rPr>
-        <w:t>0, Learning rate=0.001, Input Nodes=8520, Batch</w:t>
-      </w:r>
-      <w:r>
-        <w:rPr>
-          <w:rStyle w:val="SubtleEmphasis"/>
-        </w:rPr>
-        <w:t xml:space="preserve"> Size = 1</w:t>
-      </w:r>
-      <w:r>
-        <w:rPr>
-          <w:rStyle w:val="SubtleEmphasis"/>
-        </w:rPr>
-        <w:t>2</w:t>
-      </w:r>
-      <w:r>
-        <w:rPr>
-          <w:rStyle w:val="SubtleEmphasis"/>
-        </w:rPr>
-        <w:t>, no early stopping</w:t>
-      </w:r>
-      <w:r>
-        <w:rPr>
-          <w:rStyle w:val="SubtleEmphasis"/>
-        </w:rPr>
-        <w:t>, 1 Hidden Layer with N nodes and relu activation function, sigmoid for output</w:t>
-      </w:r>
-    </w:p>
-    <w:tbl>
-      <w:tblPr>
-        <w:tblStyle w:val="TableGrid"/>
-        <w:tblW w:w="0" w:type="auto"/>
-        <w:tblCellMar>
-          <w:top w:w="28" w:type="dxa"/>
-          <w:bottom w:w="28" w:type="dxa"/>
-        </w:tblCellMar>
-        <w:tblLook w:val="04A0" w:firstRow="1" w:lastRow="0" w:firstColumn="1" w:lastColumn="0" w:noHBand="0" w:noVBand="1"/>
-      </w:tblPr>
-      <w:tblGrid>
-        <w:gridCol w:w="2830"/>
-        <w:gridCol w:w="2977"/>
-        <w:gridCol w:w="3543"/>
-      </w:tblGrid>
-      <w:tr>
-        <w:tc>
-          <w:tcPr>
-            <w:tcW w:w="2830" w:type="dxa"/>
-          </w:tcPr>
-          <w:p/>
-        </w:tc>
-        <w:tc>
-          <w:tcPr>
-            <w:tcW w:w="2977" w:type="dxa"/>
-          </w:tcPr>
-          <w:p>
-            <w:pPr>
-              <w:jc w:val="center"/>
-              <w:rPr>
-                <w:lang w:val="el-GR"/>
-              </w:rPr>
-            </w:pPr>
-            <w:r>
-              <w:t>Raw Data</w:t>
-            </w:r>
-          </w:p>
-        </w:tc>
-        <w:tc>
-          <w:tcPr>
-            <w:tcW w:w="3543" w:type="dxa"/>
-          </w:tcPr>
-          <w:p>
-            <w:pPr>
-              <w:jc w:val="center"/>
-              <w:rPr>
-                <w:lang w:val="el-GR"/>
-              </w:rPr>
-            </w:pPr>
-            <w:r>
-              <w:rPr>
-                <w:lang w:val="el-GR"/>
-              </w:rPr>
-              <w:t>Κεντράρισμα</w:t>
-            </w:r>
-          </w:p>
-        </w:tc>
-      </w:tr>
-      <w:tr>
-        <w:tc>
-          <w:tcPr>
-            <w:tcW w:w="2830" w:type="dxa"/>
-          </w:tcPr>
-          <w:p>
-            <w:r>
-              <w:t>Train Binary Accuracy</w:t>
-            </w:r>
-          </w:p>
-        </w:tc>
-        <w:tc>
-          <w:tcPr>
-            <w:tcW w:w="2977" w:type="dxa"/>
-          </w:tcPr>
-          <w:p>
-            <w:pPr>
-              <w:jc w:val="center"/>
-            </w:pPr>
-            <w:r>
-              <w:t>86.</w:t>
-            </w:r>
-            <w:r>
-              <w:t>23</w:t>
-            </w:r>
-            <w:r>
-              <w:t>%</w:t>
-            </w:r>
-          </w:p>
-        </w:tc>
-        <w:tc>
-          <w:tcPr>
-            <w:tcW w:w="3543" w:type="dxa"/>
-          </w:tcPr>
-          <w:p>
-            <w:pPr>
-              <w:jc w:val="center"/>
-            </w:pPr>
-            <w:r>
-              <w:t>86.21%</w:t>
-            </w:r>
-          </w:p>
-        </w:tc>
-      </w:tr>
-      <w:tr>
-        <w:tc>
-          <w:tcPr>
-            <w:tcW w:w="2830" w:type="dxa"/>
-          </w:tcPr>
-          <w:p>
-            <w:r>
-              <w:t>Test Binary Accuracy</w:t>
-            </w:r>
-          </w:p>
-        </w:tc>
-        <w:tc>
-          <w:tcPr>
-            <w:tcW w:w="2977" w:type="dxa"/>
-          </w:tcPr>
-          <w:p>
-            <w:pPr>
-              <w:jc w:val="center"/>
-            </w:pPr>
-            <w:r>
-              <w:t>86.11</w:t>
-            </w:r>
-            <w:r>
-              <w:t>%</w:t>
-            </w:r>
-          </w:p>
-        </w:tc>
-        <w:tc>
-          <w:tcPr>
-            <w:tcW w:w="3543" w:type="dxa"/>
-          </w:tcPr>
-          <w:p>
-            <w:pPr>
-              <w:jc w:val="center"/>
-            </w:pPr>
-            <w:r>
-              <w:t>86.11</w:t>
-            </w:r>
-            <w:r>
-              <w:t>%</w:t>
-            </w:r>
-          </w:p>
-        </w:tc>
-      </w:tr>
-      <w:tr>
-        <w:tc>
-          <w:tcPr>
-            <w:tcW w:w="2830" w:type="dxa"/>
-            <w:vAlign w:val="center"/>
-          </w:tcPr>
-          <w:p>
-            <w:r>
-              <w:t>Train</w:t>
-            </w:r>
-            <w:r>
-              <w:rPr>
-                <w:lang w:val="el-GR"/>
-              </w:rPr>
-              <w:t xml:space="preserve"> </w:t>
-            </w:r>
-            <w:r>
-              <w:t>Acc</w:t>
-            </w:r>
-          </w:p>
-        </w:tc>
-        <w:tc>
-          <w:tcPr>
-            <w:tcW w:w="2977" w:type="dxa"/>
-          </w:tcPr>
-          <w:p>
-            <w:pPr>
-              <w:jc w:val="center"/>
-            </w:pPr>
-            <w:r>
-              <w:t>35.18</w:t>
-            </w:r>
-            <w:r>
-              <w:t>%</w:t>
-            </w:r>
-          </w:p>
-        </w:tc>
-        <w:tc>
-          <w:tcPr>
-            <w:tcW w:w="3543" w:type="dxa"/>
-          </w:tcPr>
-          <w:p>
-            <w:pPr>
-              <w:jc w:val="center"/>
-              <w:rPr>
-                <w:lang w:val="el-GR"/>
-              </w:rPr>
-            </w:pPr>
-            <w:r>
-              <w:t>35.56</w:t>
-            </w:r>
-            <w:r>
-              <w:rPr>
-                <w:lang w:val="el-GR"/>
-              </w:rPr>
-              <w:t>%</w:t>
-            </w:r>
-          </w:p>
-        </w:tc>
-      </w:tr>
-      <w:tr>
-        <w:tc>
-          <w:tcPr>
-            <w:tcW w:w="2830" w:type="dxa"/>
-          </w:tcPr>
-          <w:p>
-            <w:r>
-              <w:t>Test Acc</w:t>
-            </w:r>
-          </w:p>
-        </w:tc>
-        <w:tc>
-          <w:tcPr>
-            <w:tcW w:w="2977" w:type="dxa"/>
-          </w:tcPr>
-          <w:p>
-            <w:pPr>
-              <w:jc w:val="center"/>
-            </w:pPr>
-            <w:r>
-              <w:t>34.07</w:t>
-            </w:r>
-            <w:r>
-              <w:t>%</w:t>
-            </w:r>
-          </w:p>
-        </w:tc>
-        <w:tc>
-          <w:tcPr>
-            <w:tcW w:w="3543" w:type="dxa"/>
-          </w:tcPr>
-          <w:p>
-            <w:pPr>
-              <w:jc w:val="center"/>
-              <w:rPr>
-                <w:lang w:val="el-GR"/>
-              </w:rPr>
-            </w:pPr>
-            <w:r>
-              <w:t>35.25</w:t>
-            </w:r>
-            <w:r>
-              <w:rPr>
-                <w:lang w:val="el-GR"/>
-              </w:rPr>
-              <w:t>%</w:t>
-            </w:r>
-          </w:p>
-        </w:tc>
-      </w:tr>
-      <w:tr>
-        <w:tc>
-          <w:tcPr>
-            <w:tcW w:w="2830" w:type="dxa"/>
-          </w:tcPr>
-          <w:p>
-            <w:r>
-              <w:t>Train MSE</w:t>
-            </w:r>
-          </w:p>
-        </w:tc>
-        <w:tc>
-          <w:tcPr>
-            <w:tcW w:w="2977" w:type="dxa"/>
-          </w:tcPr>
-          <w:p>
-            <w:pPr>
-              <w:jc w:val="center"/>
-            </w:pPr>
-            <w:r>
-              <w:t>0.1137</w:t>
-            </w:r>
-          </w:p>
-        </w:tc>
-        <w:tc>
-          <w:tcPr>
-            <w:tcW w:w="3543" w:type="dxa"/>
-          </w:tcPr>
-          <w:p>
-            <w:pPr>
-              <w:jc w:val="center"/>
-            </w:pPr>
-            <w:r>
-              <w:rPr>
-                <w:lang w:val="el-GR"/>
-              </w:rPr>
-              <w:t>0.11</w:t>
-            </w:r>
-            <w:r>
-              <w:t>03</w:t>
-            </w:r>
-          </w:p>
-        </w:tc>
-      </w:tr>
-      <w:tr>
-        <w:tc>
-          <w:tcPr>
-            <w:tcW w:w="2830" w:type="dxa"/>
-          </w:tcPr>
-          <w:p>
-            <w:r>
-              <w:t>Test MSE</w:t>
-            </w:r>
-          </w:p>
-        </w:tc>
-        <w:tc>
-          <w:tcPr>
-            <w:tcW w:w="2977" w:type="dxa"/>
-            <w:vAlign w:val="center"/>
-          </w:tcPr>
-          <w:p>
-            <w:pPr>
-              <w:jc w:val="center"/>
-            </w:pPr>
-            <w:r>
-              <w:t>0.1154</w:t>
-            </w:r>
-          </w:p>
-        </w:tc>
-        <w:tc>
-          <w:tcPr>
-            <w:tcW w:w="3543" w:type="dxa"/>
-          </w:tcPr>
-          <w:p>
-            <w:pPr>
-              <w:jc w:val="center"/>
-            </w:pPr>
-            <w:r>
-              <w:rPr>
-                <w:lang w:val="el-GR"/>
-              </w:rPr>
-              <w:t>0.11</w:t>
-            </w:r>
-            <w:r>
-              <w:t>21</w:t>
-            </w:r>
-          </w:p>
-        </w:tc>
-      </w:tr>
-      <w:tr>
-        <w:tc>
-          <w:tcPr>
-            <w:tcW w:w="2830" w:type="dxa"/>
-          </w:tcPr>
-          <w:p>
-            <w:r>
-              <w:t>Train Loss</w:t>
-            </w:r>
-          </w:p>
-        </w:tc>
-        <w:tc>
-          <w:tcPr>
-            <w:tcW w:w="2977" w:type="dxa"/>
-          </w:tcPr>
-          <w:p>
-            <w:pPr>
-              <w:jc w:val="center"/>
-            </w:pPr>
-            <w:r>
-              <w:t>0.3</w:t>
-            </w:r>
-            <w:r>
-              <w:t>752</w:t>
-            </w:r>
-          </w:p>
-        </w:tc>
-        <w:tc>
-          <w:tcPr>
-            <w:tcW w:w="3543" w:type="dxa"/>
-          </w:tcPr>
-          <w:p>
-            <w:pPr>
-              <w:jc w:val="center"/>
-            </w:pPr>
-            <w:r>
-              <w:rPr>
-                <w:lang w:val="el-GR"/>
-              </w:rPr>
-              <w:t>0.3</w:t>
-            </w:r>
-            <w:r>
-              <w:t>662</w:t>
-            </w:r>
-          </w:p>
-        </w:tc>
-      </w:tr>
-      <w:tr>
-        <w:tc>
-          <w:tcPr>
-            <w:tcW w:w="2830" w:type="dxa"/>
-          </w:tcPr>
-          <w:p>
-            <w:r>
-              <w:t>Test Loss</w:t>
-            </w:r>
-          </w:p>
-        </w:tc>
-        <w:tc>
-          <w:tcPr>
-            <w:tcW w:w="2977" w:type="dxa"/>
-          </w:tcPr>
-          <w:p>
-            <w:pPr>
-              <w:jc w:val="center"/>
-            </w:pPr>
-            <w:r>
-              <w:t>0.3</w:t>
-            </w:r>
-            <w:r>
-              <w:t>819</w:t>
-            </w:r>
-          </w:p>
-        </w:tc>
-        <w:tc>
-          <w:tcPr>
-            <w:tcW w:w="3543" w:type="dxa"/>
-          </w:tcPr>
-          <w:p>
-            <w:pPr>
-              <w:jc w:val="center"/>
-            </w:pPr>
-            <w:r>
-              <w:rPr>
-                <w:lang w:val="el-GR"/>
-              </w:rPr>
-              <w:t>0.</w:t>
-            </w:r>
-            <w:r>
-              <w:t>3730</w:t>
-            </w:r>
-          </w:p>
-        </w:tc>
-      </w:tr>
-    </w:tbl>
-    <w:p/>
-    <w:tbl>
-      <w:tblPr>
-        <w:tblStyle w:val="TableGrid"/>
-        <w:tblW w:w="0" w:type="auto"/>
-        <w:tblCellMar>
-          <w:top w:w="28" w:type="dxa"/>
-          <w:bottom w:w="28" w:type="dxa"/>
-        </w:tblCellMar>
-        <w:tblLook w:val="04A0" w:firstRow="1" w:lastRow="0" w:firstColumn="1" w:lastColumn="0" w:noHBand="0" w:noVBand="1"/>
-      </w:tblPr>
-      <w:tblGrid>
-        <w:gridCol w:w="2830"/>
-        <w:gridCol w:w="2977"/>
-        <w:gridCol w:w="3543"/>
-      </w:tblGrid>
-      <w:tr>
-        <w:tc>
-          <w:tcPr>
-            <w:tcW w:w="2830" w:type="dxa"/>
-          </w:tcPr>
-          <w:p/>
-        </w:tc>
-        <w:tc>
-          <w:tcPr>
-            <w:tcW w:w="2977" w:type="dxa"/>
-          </w:tcPr>
-          <w:p>
-            <w:pPr>
-              <w:jc w:val="center"/>
-              <w:rPr>
-                <w:lang w:val="el-GR"/>
-              </w:rPr>
-            </w:pPr>
-            <w:r>
-              <w:rPr>
-                <w:lang w:val="el-GR"/>
-              </w:rPr>
-              <w:t>Κανονικοποίηση</w:t>
-            </w:r>
-          </w:p>
-        </w:tc>
-        <w:tc>
-          <w:tcPr>
-            <w:tcW w:w="3543" w:type="dxa"/>
-          </w:tcPr>
-          <w:p>
-            <w:pPr>
-              <w:jc w:val="center"/>
-              <w:rPr>
-                <w:lang w:val="el-GR"/>
-              </w:rPr>
-            </w:pPr>
-            <w:r>
-              <w:rPr>
-                <w:lang w:val="el-GR"/>
-              </w:rPr>
-              <w:t>Τυποποίηση</w:t>
-            </w:r>
-          </w:p>
-        </w:tc>
-      </w:tr>
-      <w:tr>
-        <w:tc>
-          <w:tcPr>
-            <w:tcW w:w="2830" w:type="dxa"/>
-          </w:tcPr>
-          <w:p>
-            <w:r>
-              <w:t>Train Binary Accuracy</w:t>
-            </w:r>
-          </w:p>
-        </w:tc>
-        <w:tc>
-          <w:tcPr>
-            <w:tcW w:w="2977" w:type="dxa"/>
-            <w:vAlign w:val="center"/>
-          </w:tcPr>
-          <w:p>
-            <w:pPr>
-              <w:jc w:val="center"/>
-              <w:rPr>
-                <w:lang w:val="el-GR"/>
-              </w:rPr>
-            </w:pPr>
-            <w:r>
-              <w:rPr>
-                <w:lang w:val="el-GR"/>
-              </w:rPr>
-              <w:t>85.52%</w:t>
-            </w:r>
-          </w:p>
-        </w:tc>
-        <w:tc>
-          <w:tcPr>
-            <w:tcW w:w="3543" w:type="dxa"/>
-          </w:tcPr>
-          <w:p>
-            <w:pPr>
-              <w:jc w:val="center"/>
-              <w:rPr>
-                <w:lang w:val="el-GR"/>
-              </w:rPr>
-            </w:pPr>
-            <w:r>
-              <w:rPr>
-                <w:lang w:val="el-GR"/>
-              </w:rPr>
-              <w:t>85.52%</w:t>
-            </w:r>
-          </w:p>
-        </w:tc>
-      </w:tr>
-      <w:tr>
-        <w:tc>
-          <w:tcPr>
-            <w:tcW w:w="2830" w:type="dxa"/>
-          </w:tcPr>
-          <w:p>
-            <w:r>
-              <w:t>Test Binary Accuracy</w:t>
-            </w:r>
-          </w:p>
-        </w:tc>
-        <w:tc>
-          <w:tcPr>
-            <w:tcW w:w="2977" w:type="dxa"/>
-          </w:tcPr>
-          <w:p>
-            <w:pPr>
-              <w:jc w:val="center"/>
-            </w:pPr>
-            <w:r>
-              <w:t>85.4</w:t>
-            </w:r>
-            <w:r>
-              <w:t>6</w:t>
-            </w:r>
-            <w:r>
-              <w:t>%</w:t>
-            </w:r>
-          </w:p>
-        </w:tc>
-        <w:tc>
-          <w:tcPr>
-            <w:tcW w:w="3543" w:type="dxa"/>
-          </w:tcPr>
-          <w:p>
-            <w:pPr>
-              <w:jc w:val="center"/>
-              <w:rPr>
-                <w:lang w:val="el-GR"/>
-              </w:rPr>
-            </w:pPr>
-            <w:r>
-              <w:rPr>
-                <w:lang w:val="el-GR"/>
-              </w:rPr>
-              <w:t>85.46%</w:t>
-            </w:r>
-          </w:p>
-        </w:tc>
-      </w:tr>
-      <w:tr>
-        <w:tc>
-          <w:tcPr>
-            <w:tcW w:w="2830" w:type="dxa"/>
-            <w:vAlign w:val="center"/>
-          </w:tcPr>
-          <w:p>
-            <w:r>
-              <w:t>Train</w:t>
-            </w:r>
-            <w:r>
-              <w:rPr>
-                <w:lang w:val="el-GR"/>
-              </w:rPr>
-              <w:t xml:space="preserve"> </w:t>
-            </w:r>
-            <w:r>
-              <w:t>Acc</w:t>
-            </w:r>
-          </w:p>
-        </w:tc>
-        <w:tc>
-          <w:tcPr>
-            <w:tcW w:w="2977" w:type="dxa"/>
-          </w:tcPr>
-          <w:p>
-            <w:pPr>
-              <w:jc w:val="center"/>
-              <w:rPr>
-                <w:lang w:val="el-GR"/>
-              </w:rPr>
-            </w:pPr>
-            <w:r>
-              <w:t>25.34%</w:t>
-            </w:r>
-          </w:p>
-        </w:tc>
-        <w:tc>
-          <w:tcPr>
-            <w:tcW w:w="3543" w:type="dxa"/>
-          </w:tcPr>
-          <w:p>
-            <w:pPr>
-              <w:jc w:val="center"/>
-            </w:pPr>
-            <w:r>
-              <w:rPr>
-                <w:lang w:val="el-GR"/>
-              </w:rPr>
-              <w:t>25.34</w:t>
-            </w:r>
-            <w:r>
-              <w:t>%</w:t>
-            </w:r>
-          </w:p>
-        </w:tc>
-      </w:tr>
-      <w:tr>
-        <w:tc>
-          <w:tcPr>
-            <w:tcW w:w="2830" w:type="dxa"/>
-          </w:tcPr>
-          <w:p>
-            <w:pPr>
-              <w:rPr>
-                <w:lang w:val="el-GR"/>
-              </w:rPr>
-            </w:pPr>
-            <w:r>
-              <w:t>Test Acc</w:t>
-            </w:r>
-          </w:p>
-        </w:tc>
-        <w:tc>
-          <w:tcPr>
-            <w:tcW w:w="2977" w:type="dxa"/>
-          </w:tcPr>
-          <w:p>
-            <w:pPr>
-              <w:jc w:val="center"/>
-            </w:pPr>
-            <w:r>
-              <w:t>25.83%</w:t>
-            </w:r>
-          </w:p>
-        </w:tc>
-        <w:tc>
-          <w:tcPr>
-            <w:tcW w:w="3543" w:type="dxa"/>
-          </w:tcPr>
-          <w:p>
-            <w:pPr>
-              <w:jc w:val="center"/>
-            </w:pPr>
-            <w:r>
-              <w:rPr>
-                <w:lang w:val="el-GR"/>
-              </w:rPr>
-              <w:t>25.83</w:t>
-            </w:r>
-            <w:r>
-              <w:t>%</w:t>
-            </w:r>
-          </w:p>
-        </w:tc>
-      </w:tr>
-      <w:tr>
-        <w:tc>
-          <w:tcPr>
-            <w:tcW w:w="2830" w:type="dxa"/>
-          </w:tcPr>
-          <w:p>
-            <w:r>
-              <w:t>Train MSE</w:t>
-            </w:r>
-          </w:p>
-        </w:tc>
-        <w:tc>
-          <w:tcPr>
-            <w:tcW w:w="2977" w:type="dxa"/>
-          </w:tcPr>
-          <w:p>
-            <w:pPr>
-              <w:jc w:val="center"/>
-            </w:pPr>
-            <w:r>
-              <w:t>0.1260</w:t>
-            </w:r>
-          </w:p>
-        </w:tc>
-        <w:tc>
-          <w:tcPr>
-            <w:tcW w:w="3543" w:type="dxa"/>
-          </w:tcPr>
-          <w:p>
-            <w:pPr>
-              <w:jc w:val="center"/>
-            </w:pPr>
-            <w:r>
-              <w:t>0.1262</w:t>
-            </w:r>
-          </w:p>
-        </w:tc>
-      </w:tr>
-      <w:tr>
-        <w:tc>
-          <w:tcPr>
-            <w:tcW w:w="2830" w:type="dxa"/>
-          </w:tcPr>
-          <w:p>
-            <w:r>
-              <w:t>Test MSE</w:t>
-            </w:r>
-          </w:p>
-        </w:tc>
-        <w:tc>
-          <w:tcPr>
-            <w:tcW w:w="2977" w:type="dxa"/>
-            <w:vAlign w:val="center"/>
-          </w:tcPr>
-          <w:p>
-            <w:pPr>
-              <w:jc w:val="center"/>
-            </w:pPr>
-            <w:r>
-              <w:t>0.1263</w:t>
-            </w:r>
-          </w:p>
-        </w:tc>
-        <w:tc>
-          <w:tcPr>
-            <w:tcW w:w="3543" w:type="dxa"/>
-          </w:tcPr>
-          <w:p>
-            <w:pPr>
-              <w:jc w:val="center"/>
-            </w:pPr>
-            <w:r>
-              <w:t>0.1265</w:t>
-            </w:r>
-          </w:p>
-        </w:tc>
-      </w:tr>
-      <w:tr>
-        <w:tc>
-          <w:tcPr>
-            <w:tcW w:w="2830" w:type="dxa"/>
-          </w:tcPr>
-          <w:p>
-            <w:r>
-              <w:t>Train Loss</w:t>
-            </w:r>
-          </w:p>
-        </w:tc>
-        <w:tc>
-          <w:tcPr>
-            <w:tcW w:w="2977" w:type="dxa"/>
-          </w:tcPr>
-          <w:p>
-            <w:pPr>
-              <w:jc w:val="center"/>
-            </w:pPr>
-            <w:r>
-              <w:t>0.4212</w:t>
-            </w:r>
-          </w:p>
-        </w:tc>
-        <w:tc>
-          <w:tcPr>
-            <w:tcW w:w="3543" w:type="dxa"/>
-          </w:tcPr>
-          <w:p>
-            <w:pPr>
-              <w:ind w:left="720" w:hanging="720"/>
-              <w:jc w:val="center"/>
-            </w:pPr>
-            <w:r>
-              <w:t>0.4219</w:t>
-            </w:r>
-          </w:p>
-        </w:tc>
-      </w:tr>
-      <w:tr>
-        <w:tc>
-          <w:tcPr>
-            <w:tcW w:w="2830" w:type="dxa"/>
-          </w:tcPr>
-          <w:p>
-            <w:r>
-              <w:t>Test Loss</w:t>
-            </w:r>
-          </w:p>
-        </w:tc>
-        <w:tc>
-          <w:tcPr>
-            <w:tcW w:w="2977" w:type="dxa"/>
-          </w:tcPr>
-          <w:p>
-            <w:pPr>
-              <w:jc w:val="center"/>
-            </w:pPr>
-            <w:r>
-              <w:t>0.4218</w:t>
-            </w:r>
-          </w:p>
-        </w:tc>
-        <w:tc>
-          <w:tcPr>
-            <w:tcW w:w="3543" w:type="dxa"/>
-          </w:tcPr>
-          <w:p>
-            <w:pPr>
-              <w:jc w:val="center"/>
-            </w:pPr>
-            <w:r>
-              <w:t>0.4225</w:t>
-            </w:r>
-          </w:p>
-        </w:tc>
-      </w:tr>
-    </w:tbl>
-    <w:p>
-      <w:pPr>
-        <w:rPr>
-          <w:lang w:val="el-GR"/>
-        </w:rPr>
-      </w:pPr>
-    </w:p>
-    <w:p>
-      <w:pPr>
-        <w:rPr>
-          <w:lang w:val="el-GR"/>
-        </w:rPr>
-      </w:pPr>
-      <w:r>
-        <w:rPr>
-          <w:lang w:val="el-GR"/>
-        </w:rPr>
-        <w:t>Σύμφωνα με τα πειράματά μου, το κεντράρισμα βοηθάει ελάχιστα ενώ τόσο η κανονικοποίηση όσο και η τυποποίηση μας δίνουν χειρότερα αποτελέσματα. Οπότε, στη συνέχεια θα χρησιμοποιήσω κεντράρισμα των δεδομένων.</w:t>
-      </w:r>
-    </w:p>
-    <w:p>
-      <w:pPr>
-        <w:pStyle w:val="Heading3"/>
-      </w:pPr>
-      <w:r>
-        <w:t>Cross-validation</w:t>
-      </w:r>
-    </w:p>
-    <w:p>
-      <w:pPr>
-        <w:rPr>
-          <w:lang w:val="el-GR"/>
-        </w:rPr>
-      </w:pPr>
-      <w:r>
-        <w:rPr>
-          <w:lang w:val="el-GR"/>
-        </w:rPr>
-        <w:t>Με</w:t>
-      </w:r>
-      <w:r>
-        <w:rPr>
-          <w:lang w:val="el-GR"/>
-        </w:rPr>
-        <w:t xml:space="preserve"> </w:t>
-      </w:r>
-      <w:r>
-        <w:rPr>
-          <w:lang w:val="el-GR"/>
-        </w:rPr>
-        <w:t>τη</w:t>
-      </w:r>
-      <w:r>
-        <w:rPr>
-          <w:lang w:val="el-GR"/>
-        </w:rPr>
-        <w:t xml:space="preserve"> </w:t>
-      </w:r>
-      <w:r>
-        <w:rPr>
-          <w:lang w:val="el-GR"/>
-        </w:rPr>
-        <w:t>γραμμή</w:t>
-      </w:r>
-      <w:r>
-        <w:rPr>
-          <w:lang w:val="el-GR"/>
-        </w:rPr>
-        <w:t xml:space="preserve"> </w:t>
-      </w:r>
-      <w:r>
-        <w:rPr>
-          <w:rStyle w:val="CodeChar"/>
-          <w:lang w:val="en-US"/>
-        </w:rPr>
-        <w:t>kfold</w:t>
-      </w:r>
-      <w:r>
-        <w:rPr>
-          <w:rStyle w:val="CodeChar"/>
-        </w:rPr>
-        <w:t xml:space="preserve"> = </w:t>
-      </w:r>
-      <w:r>
-        <w:rPr>
-          <w:rStyle w:val="CodeChar"/>
-          <w:lang w:val="en-US"/>
-        </w:rPr>
-        <w:t>KFold</w:t>
-      </w:r>
-      <w:r>
-        <w:rPr>
-          <w:rStyle w:val="CodeChar"/>
-        </w:rPr>
-        <w:t>(</w:t>
-      </w:r>
-      <w:r>
-        <w:rPr>
-          <w:rStyle w:val="CodeChar"/>
-          <w:lang w:val="en-US"/>
-        </w:rPr>
-        <w:t>n</w:t>
-      </w:r>
-      <w:r>
-        <w:rPr>
-          <w:rStyle w:val="CodeChar"/>
-        </w:rPr>
-        <w:t>_</w:t>
-      </w:r>
-      <w:r>
-        <w:rPr>
-          <w:rStyle w:val="CodeChar"/>
-          <w:lang w:val="en-US"/>
-        </w:rPr>
-        <w:t>splits</w:t>
-      </w:r>
-      <w:r>
-        <w:rPr>
-          <w:rStyle w:val="CodeChar"/>
-        </w:rPr>
-        <w:t xml:space="preserve">=5, </w:t>
-      </w:r>
-      <w:r>
-        <w:rPr>
-          <w:rStyle w:val="CodeChar"/>
-          <w:lang w:val="en-US"/>
-        </w:rPr>
-        <w:t>shuffle</w:t>
-      </w:r>
-      <w:r>
-        <w:rPr>
-          <w:rStyle w:val="CodeChar"/>
-        </w:rPr>
-        <w:t>=</w:t>
-      </w:r>
-      <w:r>
-        <w:rPr>
-          <w:rStyle w:val="CodeChar"/>
-          <w:lang w:val="en-US"/>
-        </w:rPr>
-        <w:t>True</w:t>
-      </w:r>
-      <w:r>
-        <w:rPr>
-          <w:rStyle w:val="CodeChar"/>
-        </w:rPr>
-        <w:t>)</w:t>
-      </w:r>
-      <w:r>
-        <w:rPr>
-          <w:lang w:val="el-GR"/>
-        </w:rPr>
-        <w:t xml:space="preserve"> </w:t>
-      </w:r>
-      <w:r>
-        <w:rPr>
-          <w:lang w:val="el-GR"/>
-        </w:rPr>
-        <w:t>χωρίζω</w:t>
-      </w:r>
-      <w:r>
-        <w:rPr>
-          <w:lang w:val="el-GR"/>
-        </w:rPr>
-        <w:t xml:space="preserve"> </w:t>
-      </w:r>
-      <w:r>
-        <w:rPr>
-          <w:lang w:val="el-GR"/>
-        </w:rPr>
-        <w:t>τα</w:t>
-      </w:r>
-      <w:r>
-        <w:rPr>
-          <w:lang w:val="el-GR"/>
-        </w:rPr>
-        <w:t xml:space="preserve"> </w:t>
-      </w:r>
-      <w:r>
-        <w:rPr>
-          <w:lang w:val="el-GR"/>
-        </w:rPr>
-        <w:t>δεδομένα μου σε 5 σύνολα εκπαίδευσης ώστε να τα χρησιμοποιήσω αργότερα για το 5-</w:t>
-      </w:r>
-      <w:r>
-        <w:t>Fold</w:t>
-      </w:r>
-      <w:r>
-        <w:rPr>
-          <w:lang w:val="el-GR"/>
-        </w:rPr>
-        <w:t xml:space="preserve"> </w:t>
-      </w:r>
-      <w:r>
-        <w:t>Cross</w:t>
-      </w:r>
-      <w:r>
-        <w:rPr>
-          <w:lang w:val="el-GR"/>
-        </w:rPr>
-        <w:t xml:space="preserve"> </w:t>
-      </w:r>
-      <w:r>
-        <w:t>Validation</w:t>
-      </w:r>
-      <w:r>
-        <w:rPr>
-          <w:lang w:val="el-GR"/>
-        </w:rPr>
-        <w:t>.</w:t>
-      </w:r>
-    </w:p>
-    <w:p>
-      <w:pPr>
         <w:pStyle w:val="Heading2"/>
       </w:pPr>
       <w:r>
-        <w:lastRenderedPageBreak/>
         <w:t>Επιλογή αρχιτεκτονικής</w:t>
       </w:r>
     </w:p>
@@ -4529,7 +3583,7 @@
           <w:b/>
           <w:bCs/>
         </w:rPr>
-        <w:t>Binary</w:t>
+        <w:t>Categorical</w:t>
       </w:r>
       <w:r>
         <w:rPr>
@@ -4565,22 +3619,34 @@
         <w:rPr>
           <w:lang w:val="el-GR"/>
         </w:rPr>
-        <w:t xml:space="preserve">, καθώς τα </w:t>
-      </w:r>
-      <w:r>
-        <w:t>labels</w:t>
-      </w:r>
-      <w:r>
-        <w:rPr>
-          <w:lang w:val="el-GR"/>
-        </w:rPr>
-        <w:t xml:space="preserve"> μας είναι ανεξάρτητα μεταξύ </w:t>
-      </w:r>
-      <w:r>
-        <w:rPr>
-          <w:lang w:val="el-GR"/>
-        </w:rPr>
-        <w:t>τους και θέλουμε να παίρνουν τις τιμές 0 ή 1</w:t>
+        <w:t>, καθώς</w:t>
+      </w:r>
+      <w:r>
+        <w:rPr>
+          <w:lang w:val="el-GR"/>
+        </w:rPr>
+        <w:t xml:space="preserve"> </w:t>
+      </w:r>
+      <w:r>
+        <w:rPr>
+          <w:lang w:val="el-GR"/>
+        </w:rPr>
+        <w:t xml:space="preserve">κάθε είσοδος ανήκει ακριβώς σε ένα </w:t>
+      </w:r>
+      <w:r>
+        <w:t>label</w:t>
+      </w:r>
+      <w:r>
+        <w:rPr>
+          <w:lang w:val="el-GR"/>
+        </w:rPr>
+        <w:t>,</w:t>
+      </w:r>
+      <w:r>
+        <w:rPr>
+          <w:lang w:val="el-GR"/>
+        </w:rPr>
+        <w:t xml:space="preserve"> άρα ο αντίστοιχος νευρώνας θα πρέπει να ενεργοποιείται και οι υπόλοιποι να παραμένουν ανενεργοί</w:t>
       </w:r>
       <w:r>
         <w:rPr>
@@ -4601,6 +3667,7 @@
         <w:rPr>
           <w:lang w:val="el-GR"/>
         </w:rPr>
+        <w:lastRenderedPageBreak/>
         <w:t xml:space="preserve">Η συνάρτηση </w:t>
       </w:r>
       <w:r>
@@ -4948,7 +4015,63 @@
         <w:rPr>
           <w:lang w:val="el-GR"/>
         </w:rPr>
-        <w:t xml:space="preserve">Εφόσον οι κατηγορίες κειμένων που έχουμε είναι 20 θα έχουμε και 20 νευρώνες εξόδου. Επειδή κάθε κείμενο μπορεί να ανήκει σε περισσότερες από 1 κατηγορία, το πρόβλημά μας </w:t>
+        <w:t>Εφόσον οι κατηγορίες</w:t>
+      </w:r>
+      <w:r>
+        <w:rPr>
+          <w:lang w:val="el-GR"/>
+        </w:rPr>
+        <w:t xml:space="preserve"> στάσεων είναι 5</w:t>
+      </w:r>
+      <w:r>
+        <w:rPr>
+          <w:lang w:val="el-GR"/>
+        </w:rPr>
+        <w:t xml:space="preserve"> θα έχουμε και </w:t>
+      </w:r>
+      <w:r>
+        <w:rPr>
+          <w:lang w:val="el-GR"/>
+        </w:rPr>
+        <w:t>5</w:t>
+      </w:r>
+      <w:r>
+        <w:rPr>
+          <w:lang w:val="el-GR"/>
+        </w:rPr>
+        <w:t xml:space="preserve"> νευρώνες εξόδου. Επειδή κάθε </w:t>
+      </w:r>
+      <w:r>
+        <w:rPr>
+          <w:lang w:val="el-GR"/>
+        </w:rPr>
+        <w:t xml:space="preserve">είσοδος ανήκει σε ακριβώς </w:t>
+      </w:r>
+      <w:r>
+        <w:rPr>
+          <w:b/>
+          <w:bCs/>
+          <w:lang w:val="el-GR"/>
+        </w:rPr>
+        <w:t>1</w:t>
+      </w:r>
+      <w:r>
+        <w:rPr>
+          <w:lang w:val="el-GR"/>
+        </w:rPr>
+        <w:t xml:space="preserve"> κατηγορία</w:t>
+      </w:r>
+      <w:r>
+        <w:rPr>
+          <w:lang w:val="el-GR"/>
+        </w:rPr>
+        <w:t xml:space="preserve"> από τις 5</w:t>
+      </w:r>
+      <w:r>
+        <w:rPr>
+          <w:lang w:val="el-GR"/>
+        </w:rPr>
+        <w:t xml:space="preserve">, το πρόβλημά μας </w:t>
       </w:r>
       <w:r>
         <w:rPr>
@@ -4963,7 +4086,7 @@
         <w:t xml:space="preserve"> </w:t>
       </w:r>
       <w:r>
-        <w:t>multilabel</w:t>
+        <w:t>multiclass</w:t>
       </w:r>
       <w:r>
         <w:rPr>
@@ -5073,21 +4196,25 @@
       </w:r>
       <w:r>
         <w:rPr>
-          <w:lang w:val="el-GR"/>
-        </w:rPr>
-        <w:t>σιγμοειδή</w:t>
-      </w:r>
-      <w:r>
-        <w:rPr>
-          <w:lang w:val="el-GR"/>
-        </w:rPr>
-        <w:t>ς</w:t>
-      </w:r>
-      <w:r>
-        <w:rPr>
-          <w:lang w:val="el-GR"/>
-        </w:rPr>
-        <w:t xml:space="preserve"> καμπύλη</w:t>
+          <w:b/>
+          <w:bCs/>
+        </w:rPr>
+        <w:t>softmax</w:t>
+      </w:r>
+      <w:r>
+        <w:rPr>
+          <w:lang w:val="el-GR"/>
+        </w:rPr>
+        <w:t xml:space="preserve"> ως </w:t>
+      </w:r>
+      <w:r>
+        <w:rPr>
+          <w:lang w:val="el-GR"/>
+        </w:rPr>
+        <w:t xml:space="preserve">συνάρτηση ενεργοποίησης, επειδή το πρόβλημα μας είναι </w:t>
+      </w:r>
+      <w:r>
+        <w:t>Muliclass</w:t>
       </w:r>
       <w:r>
         <w:rPr>
@@ -5096,70 +4223,52 @@
         <w:t xml:space="preserve"> </w:t>
       </w:r>
       <w:r>
-        <w:rPr>
-          <w:lang w:val="el-GR"/>
-        </w:rPr>
-        <w:t>(</w:t>
-      </w:r>
-      <w:r>
-        <w:t>sigmoid</w:t>
-      </w:r>
-      <w:r>
-        <w:rPr>
-          <w:lang w:val="el-GR"/>
-        </w:rPr>
-        <w:t>)</w:t>
-      </w:r>
-      <w:r>
-        <w:rPr>
-          <w:lang w:val="el-GR"/>
-        </w:rPr>
-        <w:t xml:space="preserve"> ως </w:t>
-      </w:r>
-      <w:r>
-        <w:rPr>
-          <w:lang w:val="el-GR"/>
-        </w:rPr>
-        <w:t xml:space="preserve">συνάρτηση ενεργοποίησης, επειδή το πρόβλημα μας είναι </w:t>
-      </w:r>
-      <w:r>
-        <w:t>classification</w:t>
-      </w:r>
-      <w:r>
-        <w:rPr>
-          <w:lang w:val="el-GR"/>
-        </w:rPr>
-        <w:t xml:space="preserve"> </w:t>
-      </w:r>
-      <w:r>
-        <w:rPr>
-          <w:lang w:val="el-GR"/>
-        </w:rPr>
-        <w:t xml:space="preserve">και συγκεκριμένα </w:t>
-      </w:r>
-      <w:r>
-        <w:t>Multilabel</w:t>
-      </w:r>
-      <w:r>
-        <w:rPr>
-          <w:lang w:val="el-GR"/>
-        </w:rPr>
-        <w:t xml:space="preserve"> </w:t>
-      </w:r>
-      <w:r>
         <w:t>Classification</w:t>
       </w:r>
       <w:r>
         <w:rPr>
           <w:lang w:val="el-GR"/>
         </w:rPr>
-        <w:t>. Αυτό σημαίνει ότι θέλουμε οι έξοδοι μας</w:t>
-      </w:r>
-      <w:r>
-        <w:rPr>
-          <w:lang w:val="el-GR"/>
-        </w:rPr>
-        <w:t xml:space="preserve"> είναι ανεξάρτητες μεταξύ τους και θέλουμε να έχουν την τιμή 0 ή την τιμή 1. Κάτι τέτοιο επιτυγχάνεται με τη χρησιμοποίηση της συγκεκριμένης συνάρτησης (σε συνδυασμό με στρογγυλοποίηση).</w:t>
+        <w:t xml:space="preserve">, </w:t>
+      </w:r>
+      <w:r>
+        <w:rPr>
+          <w:lang w:val="el-GR"/>
+        </w:rPr>
+        <w:t>που σημαίνει ότι μόνο ένας από τους 5 νευρώνες εξόδου θέλουμε να ενεργοποιείται κάθε φορά</w:t>
+      </w:r>
+      <w:r>
+        <w:rPr>
+          <w:lang w:val="el-GR"/>
+        </w:rPr>
+        <w:t xml:space="preserve">. </w:t>
+      </w:r>
+      <w:r>
+        <w:rPr>
+          <w:lang w:val="el-GR"/>
+        </w:rPr>
+        <w:t xml:space="preserve">Στην πραγματικότητα, χρησιμοποιώντας τη συνάρτηση </w:t>
+      </w:r>
+      <w:r>
+        <w:t>softmax</w:t>
+      </w:r>
+      <w:r>
+        <w:rPr>
+          <w:lang w:val="el-GR"/>
+        </w:rPr>
+        <w:t xml:space="preserve">, το μοντέλο αποδίδει την πιθανότητα η είσοδος να ανήκει </w:t>
+      </w:r>
+      <w:r>
+        <w:rPr>
+          <w:lang w:val="el-GR"/>
+        </w:rPr>
+        <w:t>σε κάθε κλάση</w:t>
+      </w:r>
+      <w:r>
+        <w:rPr>
+          <w:lang w:val="el-GR"/>
+        </w:rPr>
+        <w:t>. Έτσι, οι 5 έξοδοι μας θα έχουν τιμές στο διάστημα [0, 1], ενώ το άθροισμά τους θα ισούται με 1.</w:t>
       </w:r>
     </w:p>
     <w:p>
@@ -5167,7 +4276,6 @@
         <w:pStyle w:val="Heading3"/>
       </w:pPr>
       <w:r>
-        <w:lastRenderedPageBreak/>
         <w:t>Αριθμός νευρώνων κρυφού επιπέδου</w:t>
       </w:r>
     </w:p>
@@ -5287,18 +4395,6 @@
                 <w:lang w:val="el-GR"/>
               </w:rPr>
             </w:pPr>
-            <w:r>
-              <w:rPr>
-                <w:lang w:val="el-GR"/>
-              </w:rPr>
-              <w:t>0.3</w:t>
-            </w:r>
-            <w:r>
-              <w:rPr>
-                <w:lang w:val="el-GR"/>
-              </w:rPr>
-              <w:t>826</w:t>
-            </w:r>
           </w:p>
         </w:tc>
         <w:tc>
@@ -5310,9 +4406,6 @@
             <w:pPr>
               <w:jc w:val="center"/>
             </w:pPr>
-            <w:r>
-              <w:t>0.1154</w:t>
-            </w:r>
           </w:p>
         </w:tc>
         <w:tc>
@@ -5324,9 +4417,6 @@
             <w:pPr>
               <w:jc w:val="center"/>
             </w:pPr>
-            <w:r>
-              <w:t>85.86%</w:t>
-            </w:r>
           </w:p>
         </w:tc>
       </w:tr>
@@ -5370,9 +4460,6 @@
             <w:pPr>
               <w:jc w:val="center"/>
             </w:pPr>
-            <w:r>
-              <w:t>0.3748</w:t>
-            </w:r>
           </w:p>
         </w:tc>
         <w:tc>
@@ -5384,9 +4471,6 @@
             <w:pPr>
               <w:jc w:val="center"/>
             </w:pPr>
-            <w:r>
-              <w:t>0.1128</w:t>
-            </w:r>
           </w:p>
         </w:tc>
         <w:tc>
@@ -5398,9 +4482,6 @@
             <w:pPr>
               <w:jc w:val="center"/>
             </w:pPr>
-            <w:r>
-              <w:t>86.10%</w:t>
-            </w:r>
           </w:p>
         </w:tc>
       </w:tr>
@@ -5444,9 +4525,6 @@
             <w:pPr>
               <w:jc w:val="center"/>
             </w:pPr>
-            <w:r>
-              <w:t>0.3733</w:t>
-            </w:r>
           </w:p>
         </w:tc>
         <w:tc>
@@ -5458,9 +4536,6 @@
             <w:pPr>
               <w:jc w:val="center"/>
             </w:pPr>
-            <w:r>
-              <w:t>0.1122</w:t>
-            </w:r>
           </w:p>
         </w:tc>
         <w:tc>
@@ -5472,15 +4547,6 @@
             <w:pPr>
               <w:jc w:val="center"/>
             </w:pPr>
-            <w:r>
-              <w:t>86.</w:t>
-            </w:r>
-            <w:r>
-              <w:t>18</w:t>
-            </w:r>
-            <w:r>
-              <w:t>%</w:t>
-            </w:r>
           </w:p>
         </w:tc>
       </w:tr>
@@ -5497,6 +4563,7 @@
         <w:pStyle w:val="Heading4"/>
       </w:pPr>
       <w:r>
+        <w:lastRenderedPageBreak/>
         <w:t xml:space="preserve"> </w:t>
       </w:r>
       <w:r>
@@ -5515,972 +4582,46 @@
         <w:rPr>
           <w:b/>
           <w:bCs/>
-          <w:noProof/>
-          <w:lang w:val="el-GR"/>
-        </w:rPr>
-        <w:drawing>
-          <wp:inline distT="0" distB="0" distL="0" distR="0" wp14:anchorId="138FDF05" wp14:editId="04C44650">
-            <wp:extent cx="2787091" cy="2405056"/>
-            <wp:effectExtent l="0" t="0" r="0" b="0"/>
-            <wp:docPr id="8" name="Picture 8" descr="Chart, line chart&#10;&#10;Description automatically generated"/>
-            <wp:cNvGraphicFramePr>
-              <a:graphicFrameLocks xmlns:a="http://schemas.openxmlformats.org/drawingml/2006/main" noChangeAspect="1"/>
-            </wp:cNvGraphicFramePr>
-            <a:graphic xmlns:a="http://schemas.openxmlformats.org/drawingml/2006/main">
-              <a:graphicData uri="http://schemas.openxmlformats.org/drawingml/2006/picture">
-                <pic:pic xmlns:pic="http://schemas.openxmlformats.org/drawingml/2006/picture">
-                  <pic:nvPicPr>
-                    <pic:cNvPr id="8" name="Picture 8" descr="Chart, line chart&#10;&#10;Description automatically generated"/>
-                    <pic:cNvPicPr/>
-                  </pic:nvPicPr>
-                  <pic:blipFill>
-                    <a:blip r:embed="rId11"/>
-                    <a:stretch>
-                      <a:fillRect/>
-                    </a:stretch>
-                  </pic:blipFill>
-                  <pic:spPr>
-                    <a:xfrm>
-                      <a:off x="0" y="0"/>
-                      <a:ext cx="2824958" cy="2437732"/>
-                    </a:xfrm>
-                    <a:prstGeom prst="rect">
-                      <a:avLst/>
-                    </a:prstGeom>
-                  </pic:spPr>
-                </pic:pic>
-              </a:graphicData>
-            </a:graphic>
-          </wp:inline>
-        </w:drawing>
-      </w:r>
-      <w:r>
+          <w:lang w:val="el-GR"/>
+        </w:rPr>
+        <w:t xml:space="preserve"> </w:t>
+      </w:r>
+    </w:p>
+    <w:p>
+      <w:pPr>
+        <w:pStyle w:val="Heading4"/>
+        <w:rPr>
+          <w:lang w:val="en-US"/>
+        </w:rPr>
+      </w:pPr>
+      <w:r>
+        <w:rPr>
+          <w:lang w:val="en-US"/>
+        </w:rPr>
+        <w:t>Hidden Layer Nodes = (Input + Output)/2</w:t>
+      </w:r>
+    </w:p>
+    <w:p>
+      <w:pPr>
         <w:rPr>
           <w:b/>
           <w:bCs/>
-          <w:lang w:val="el-GR"/>
-        </w:rPr>
-        <w:t xml:space="preserve"> </w:t>
-      </w:r>
+        </w:rPr>
+      </w:pPr>
       <w:r>
         <w:rPr>
           <w:b/>
           <w:bCs/>
-          <w:noProof/>
-          <w:lang w:val="el-GR"/>
-        </w:rPr>
-        <w:drawing>
-          <wp:inline distT="0" distB="0" distL="0" distR="0" wp14:anchorId="31085551" wp14:editId="725B7399">
-            <wp:extent cx="2801946" cy="2417877"/>
-            <wp:effectExtent l="0" t="0" r="0" b="1905"/>
-            <wp:docPr id="10" name="Picture 10" descr="Chart, line chart&#10;&#10;Description automatically generated"/>
-            <wp:cNvGraphicFramePr>
-              <a:graphicFrameLocks xmlns:a="http://schemas.openxmlformats.org/drawingml/2006/main" noChangeAspect="1"/>
-            </wp:cNvGraphicFramePr>
-            <a:graphic xmlns:a="http://schemas.openxmlformats.org/drawingml/2006/main">
-              <a:graphicData uri="http://schemas.openxmlformats.org/drawingml/2006/picture">
-                <pic:pic xmlns:pic="http://schemas.openxmlformats.org/drawingml/2006/picture">
-                  <pic:nvPicPr>
-                    <pic:cNvPr id="10" name="Picture 10" descr="Chart, line chart&#10;&#10;Description automatically generated"/>
-                    <pic:cNvPicPr/>
-                  </pic:nvPicPr>
-                  <pic:blipFill>
-                    <a:blip r:embed="rId12"/>
-                    <a:stretch>
-                      <a:fillRect/>
-                    </a:stretch>
-                  </pic:blipFill>
-                  <pic:spPr>
-                    <a:xfrm>
-                      <a:off x="0" y="0"/>
-                      <a:ext cx="2846831" cy="2456610"/>
-                    </a:xfrm>
-                    <a:prstGeom prst="rect">
-                      <a:avLst/>
-                    </a:prstGeom>
-                  </pic:spPr>
-                </pic:pic>
-              </a:graphicData>
-            </a:graphic>
-          </wp:inline>
-        </w:drawing>
+        </w:rPr>
+        <w:t xml:space="preserve"> </w:t>
       </w:r>
     </w:p>
     <w:p>
       <w:pPr>
-        <w:pStyle w:val="Heading4"/>
-        <w:rPr>
-          <w:lang w:val="en-US"/>
-        </w:rPr>
-      </w:pPr>
-      <w:r>
-        <w:rPr>
-          <w:lang w:val="en-US"/>
-        </w:rPr>
-        <w:t>Hidden Layer Nodes = (Input + Output)/2</w:t>
-      </w:r>
-    </w:p>
-    <w:p>
-      <w:pPr>
-        <w:rPr>
-          <w:b/>
-          <w:bCs/>
-        </w:rPr>
-      </w:pPr>
-      <w:r>
-        <w:rPr>
-          <w:b/>
-          <w:bCs/>
-          <w:noProof/>
-          <w:lang w:val="el-GR"/>
-        </w:rPr>
-        <w:drawing>
-          <wp:inline distT="0" distB="0" distL="0" distR="0" wp14:anchorId="7E8EB833" wp14:editId="781CC110">
-            <wp:extent cx="2772461" cy="2392434"/>
-            <wp:effectExtent l="0" t="0" r="8890" b="8255"/>
-            <wp:docPr id="11" name="Picture 11" descr="Chart, line chart&#10;&#10;Description automatically generated"/>
-            <wp:cNvGraphicFramePr>
-              <a:graphicFrameLocks xmlns:a="http://schemas.openxmlformats.org/drawingml/2006/main" noChangeAspect="1"/>
-            </wp:cNvGraphicFramePr>
-            <a:graphic xmlns:a="http://schemas.openxmlformats.org/drawingml/2006/main">
-              <a:graphicData uri="http://schemas.openxmlformats.org/drawingml/2006/picture">
-                <pic:pic xmlns:pic="http://schemas.openxmlformats.org/drawingml/2006/picture">
-                  <pic:nvPicPr>
-                    <pic:cNvPr id="11" name="Picture 11" descr="Chart, line chart&#10;&#10;Description automatically generated"/>
-                    <pic:cNvPicPr/>
-                  </pic:nvPicPr>
-                  <pic:blipFill>
-                    <a:blip r:embed="rId13"/>
-                    <a:stretch>
-                      <a:fillRect/>
-                    </a:stretch>
-                  </pic:blipFill>
-                  <pic:spPr>
-                    <a:xfrm>
-                      <a:off x="0" y="0"/>
-                      <a:ext cx="2820517" cy="2433903"/>
-                    </a:xfrm>
-                    <a:prstGeom prst="rect">
-                      <a:avLst/>
-                    </a:prstGeom>
-                  </pic:spPr>
-                </pic:pic>
-              </a:graphicData>
-            </a:graphic>
-          </wp:inline>
-        </w:drawing>
-      </w:r>
-      <w:r>
-        <w:rPr>
-          <w:b/>
-          <w:bCs/>
-        </w:rPr>
-        <w:t xml:space="preserve"> </w:t>
-      </w:r>
-      <w:r>
-        <w:rPr>
-          <w:b/>
-          <w:bCs/>
-          <w:noProof/>
-          <w:lang w:val="el-GR"/>
-        </w:rPr>
-        <w:drawing>
-          <wp:inline distT="0" distB="0" distL="0" distR="0" wp14:anchorId="38E11144" wp14:editId="054AC2A3">
-            <wp:extent cx="2772695" cy="2392635"/>
-            <wp:effectExtent l="0" t="0" r="8890" b="8255"/>
-            <wp:docPr id="13" name="Picture 13" descr="Table&#10;&#10;Description automatically generated"/>
-            <wp:cNvGraphicFramePr>
-              <a:graphicFrameLocks xmlns:a="http://schemas.openxmlformats.org/drawingml/2006/main" noChangeAspect="1"/>
-            </wp:cNvGraphicFramePr>
-            <a:graphic xmlns:a="http://schemas.openxmlformats.org/drawingml/2006/main">
-              <a:graphicData uri="http://schemas.openxmlformats.org/drawingml/2006/picture">
-                <pic:pic xmlns:pic="http://schemas.openxmlformats.org/drawingml/2006/picture">
-                  <pic:nvPicPr>
-                    <pic:cNvPr id="13" name="Picture 13" descr="Table&#10;&#10;Description automatically generated"/>
-                    <pic:cNvPicPr/>
-                  </pic:nvPicPr>
-                  <pic:blipFill>
-                    <a:blip r:embed="rId14"/>
-                    <a:stretch>
-                      <a:fillRect/>
-                    </a:stretch>
-                  </pic:blipFill>
-                  <pic:spPr>
-                    <a:xfrm>
-                      <a:off x="0" y="0"/>
-                      <a:ext cx="2824967" cy="2437742"/>
-                    </a:xfrm>
-                    <a:prstGeom prst="rect">
-                      <a:avLst/>
-                    </a:prstGeom>
-                  </pic:spPr>
-                </pic:pic>
-              </a:graphicData>
-            </a:graphic>
-          </wp:inline>
-        </w:drawing>
-      </w:r>
-    </w:p>
-    <w:p>
-      <w:pPr>
-        <w:pStyle w:val="Heading4"/>
-        <w:rPr>
-          <w:lang w:val="en-US"/>
-        </w:rPr>
-      </w:pPr>
-      <w:r>
-        <w:rPr>
-          <w:lang w:val="en-US"/>
-        </w:rPr>
-        <w:lastRenderedPageBreak/>
-        <w:t>Hidden Layer Nodes = I + O</w:t>
-      </w:r>
-    </w:p>
-    <w:p>
-      <w:pPr>
-        <w:rPr>
-          <w:noProof/>
-        </w:rPr>
-      </w:pPr>
-      <w:r>
-        <w:rPr>
-          <w:noProof/>
-        </w:rPr>
-        <w:drawing>
-          <wp:inline distT="0" distB="0" distL="0" distR="0" wp14:anchorId="55078E36" wp14:editId="269ED7EE">
-            <wp:extent cx="2811812" cy="2426390"/>
-            <wp:effectExtent l="0" t="0" r="7620" b="0"/>
-            <wp:docPr id="14" name="Picture 14" descr="Chart, line chart&#10;&#10;Description automatically generated"/>
-            <wp:cNvGraphicFramePr>
-              <a:graphicFrameLocks xmlns:a="http://schemas.openxmlformats.org/drawingml/2006/main" noChangeAspect="1"/>
-            </wp:cNvGraphicFramePr>
-            <a:graphic xmlns:a="http://schemas.openxmlformats.org/drawingml/2006/main">
-              <a:graphicData uri="http://schemas.openxmlformats.org/drawingml/2006/picture">
-                <pic:pic xmlns:pic="http://schemas.openxmlformats.org/drawingml/2006/picture">
-                  <pic:nvPicPr>
-                    <pic:cNvPr id="14" name="Picture 14" descr="Chart, line chart&#10;&#10;Description automatically generated"/>
-                    <pic:cNvPicPr/>
-                  </pic:nvPicPr>
-                  <pic:blipFill>
-                    <a:blip r:embed="rId15"/>
-                    <a:stretch>
-                      <a:fillRect/>
-                    </a:stretch>
-                  </pic:blipFill>
-                  <pic:spPr>
-                    <a:xfrm>
-                      <a:off x="0" y="0"/>
-                      <a:ext cx="2844617" cy="2454699"/>
-                    </a:xfrm>
-                    <a:prstGeom prst="rect">
-                      <a:avLst/>
-                    </a:prstGeom>
-                  </pic:spPr>
-                </pic:pic>
-              </a:graphicData>
-            </a:graphic>
-          </wp:inline>
-        </w:drawing>
-      </w:r>
-      <w:r>
-        <w:rPr>
-          <w:noProof/>
-        </w:rPr>
-        <w:t xml:space="preserve"> </w:t>
-      </w:r>
-      <w:r>
-        <w:rPr>
-          <w:noProof/>
-        </w:rPr>
-        <w:drawing>
-          <wp:inline distT="0" distB="0" distL="0" distR="0" wp14:anchorId="5C9D13BC" wp14:editId="5EC70200">
-            <wp:extent cx="2801721" cy="2417682"/>
-            <wp:effectExtent l="0" t="0" r="0" b="1905"/>
-            <wp:docPr id="16" name="Picture 16" descr="Chart&#10;&#10;Description automatically generated"/>
-            <wp:cNvGraphicFramePr>
-              <a:graphicFrameLocks xmlns:a="http://schemas.openxmlformats.org/drawingml/2006/main" noChangeAspect="1"/>
-            </wp:cNvGraphicFramePr>
-            <a:graphic xmlns:a="http://schemas.openxmlformats.org/drawingml/2006/main">
-              <a:graphicData uri="http://schemas.openxmlformats.org/drawingml/2006/picture">
-                <pic:pic xmlns:pic="http://schemas.openxmlformats.org/drawingml/2006/picture">
-                  <pic:nvPicPr>
-                    <pic:cNvPr id="16" name="Picture 16" descr="Chart&#10;&#10;Description automatically generated"/>
-                    <pic:cNvPicPr/>
-                  </pic:nvPicPr>
-                  <pic:blipFill>
-                    <a:blip r:embed="rId16"/>
-                    <a:stretch>
-                      <a:fillRect/>
-                    </a:stretch>
-                  </pic:blipFill>
-                  <pic:spPr>
-                    <a:xfrm>
-                      <a:off x="0" y="0"/>
-                      <a:ext cx="2818302" cy="2431990"/>
-                    </a:xfrm>
-                    <a:prstGeom prst="rect">
-                      <a:avLst/>
-                    </a:prstGeom>
-                  </pic:spPr>
-                </pic:pic>
-              </a:graphicData>
-            </a:graphic>
-          </wp:inline>
-        </w:drawing>
-      </w:r>
-    </w:p>
-    <w:p>
-      <w:pPr>
-        <w:rPr>
-          <w:noProof/>
-          <w:lang w:val="el-GR"/>
-        </w:rPr>
-      </w:pPr>
-      <w:r>
-        <w:rPr>
-          <w:noProof/>
-          <w:lang w:val="el-GR"/>
-        </w:rPr>
-        <w:t xml:space="preserve">Παρατηρώ ότι με την </w:t>
-      </w:r>
-      <w:r>
-        <w:rPr>
-          <w:b/>
-          <w:bCs/>
-          <w:noProof/>
-          <w:lang w:val="el-GR"/>
-        </w:rPr>
-        <w:t>αύξηση των κόμβων</w:t>
-      </w:r>
-      <w:r>
-        <w:rPr>
-          <w:noProof/>
-          <w:lang w:val="el-GR"/>
-        </w:rPr>
-        <w:t xml:space="preserve"> του κρυφού επιπέδου </w:t>
-      </w:r>
-      <w:r>
-        <w:rPr>
-          <w:noProof/>
-          <w:lang w:val="el-GR"/>
-        </w:rPr>
-        <w:t>εμφανίζεται</w:t>
-      </w:r>
-      <w:r>
-        <w:rPr>
-          <w:noProof/>
-          <w:lang w:val="el-GR"/>
-        </w:rPr>
-        <w:t xml:space="preserve"> και βελτίωση της απόδοσης του νευρωνικού μας δικτύου.</w:t>
-      </w:r>
-    </w:p>
-    <w:p>
-      <w:pPr>
-        <w:rPr>
-          <w:lang w:val="el-GR"/>
-        </w:rPr>
-      </w:pPr>
-      <w:r>
-        <w:rPr>
-          <w:noProof/>
-          <w:lang w:val="el-GR"/>
-        </w:rPr>
-        <w:t xml:space="preserve">Η </w:t>
-      </w:r>
-      <w:r>
-        <w:rPr>
-          <w:b/>
-          <w:bCs/>
-          <w:noProof/>
-          <w:lang w:val="el-GR"/>
-        </w:rPr>
-        <w:t>ταχύτητα σύγκλισης</w:t>
-      </w:r>
-      <w:r>
-        <w:rPr>
-          <w:noProof/>
-          <w:lang w:val="el-GR"/>
-        </w:rPr>
-        <w:t xml:space="preserve"> αυξάνεται κατά πολύ όταν αυξάνουμε τους αριθμούς των κόμβων του κρυφού επιπέδου από </w:t>
-      </w:r>
-      <w:r>
-        <w:rPr>
-          <w:noProof/>
-        </w:rPr>
-        <w:t>O</w:t>
-      </w:r>
-      <w:r>
-        <w:rPr>
-          <w:noProof/>
-          <w:lang w:val="el-GR"/>
-        </w:rPr>
-        <w:t xml:space="preserve"> </w:t>
-      </w:r>
-      <w:r>
-        <w:rPr>
-          <w:noProof/>
-          <w:lang w:val="el-GR"/>
-        </w:rPr>
-        <w:t xml:space="preserve">σε </w:t>
-      </w:r>
-      <w:r>
-        <w:rPr>
-          <w:noProof/>
-          <w:lang w:val="el-GR"/>
-        </w:rPr>
-        <w:t>(</w:t>
-      </w:r>
-      <w:r>
-        <w:rPr>
-          <w:noProof/>
-        </w:rPr>
-        <w:t>I</w:t>
-      </w:r>
-      <w:r>
-        <w:rPr>
-          <w:noProof/>
-          <w:lang w:val="el-GR"/>
-        </w:rPr>
-        <w:t>+</w:t>
-      </w:r>
-      <w:r>
-        <w:rPr>
-          <w:noProof/>
-        </w:rPr>
-        <w:t>O</w:t>
-      </w:r>
-      <w:r>
-        <w:rPr>
-          <w:noProof/>
-          <w:lang w:val="el-GR"/>
-        </w:rPr>
-        <w:t>)/2</w:t>
-      </w:r>
-      <w:r>
-        <w:rPr>
-          <w:noProof/>
-          <w:lang w:val="el-GR"/>
-        </w:rPr>
-        <w:t>, ενώ με την περεταίρω αύξησή τους δεν παρατηρείται κάποια σημαντική αύξηση στην ταχύτητα σύγκλισης.</w:t>
-      </w:r>
-    </w:p>
-    <w:p>
-      <w:pPr>
         <w:pStyle w:val="Heading3"/>
-        <w:rPr>
-          <w:vertAlign w:val="subscript"/>
-        </w:rPr>
-      </w:pPr>
-      <w:r>
-        <w:t xml:space="preserve">Δεύτερο </w:t>
-      </w:r>
-      <w:r>
-        <w:rPr>
-          <w:lang w:val="en-US"/>
-        </w:rPr>
-        <w:t>Hidden Layer</w:t>
-      </w:r>
-      <w:r>
-        <w:t xml:space="preserve"> H</w:t>
-      </w:r>
-      <w:r>
-        <w:rPr>
-          <w:vertAlign w:val="subscript"/>
-        </w:rPr>
-        <w:t>2</w:t>
-      </w:r>
-    </w:p>
-    <w:tbl>
-      <w:tblPr>
-        <w:tblStyle w:val="TableGrid"/>
-        <w:tblW w:w="0" w:type="auto"/>
-        <w:tblCellMar>
-          <w:top w:w="57" w:type="dxa"/>
-          <w:bottom w:w="57" w:type="dxa"/>
-        </w:tblCellMar>
-        <w:tblLook w:val="04A0" w:firstRow="1" w:lastRow="0" w:firstColumn="1" w:lastColumn="0" w:noHBand="0" w:noVBand="1"/>
-      </w:tblPr>
-      <w:tblGrid>
-        <w:gridCol w:w="2337"/>
-        <w:gridCol w:w="2337"/>
-        <w:gridCol w:w="2338"/>
-        <w:gridCol w:w="2338"/>
-      </w:tblGrid>
-      <w:tr>
-        <w:tc>
-          <w:tcPr>
-            <w:tcW w:w="2337" w:type="dxa"/>
-            <w:vAlign w:val="center"/>
-          </w:tcPr>
-          <w:p>
-            <w:pPr>
-              <w:jc w:val="center"/>
-              <w:rPr>
-                <w:lang w:val="el-GR"/>
-              </w:rPr>
-            </w:pPr>
-            <w:r>
-              <w:rPr>
-                <w:lang w:val="el-GR"/>
-              </w:rPr>
-              <w:t>Αριθμός νευρώνων στο κρυφό επίπεδο</w:t>
-            </w:r>
-          </w:p>
-        </w:tc>
-        <w:tc>
-          <w:tcPr>
-            <w:tcW w:w="2337" w:type="dxa"/>
-            <w:vAlign w:val="center"/>
-          </w:tcPr>
-          <w:p>
-            <w:pPr>
-              <w:jc w:val="center"/>
-            </w:pPr>
-            <w:r>
-              <w:t>CE Loss</w:t>
-            </w:r>
-          </w:p>
-        </w:tc>
-        <w:tc>
-          <w:tcPr>
-            <w:tcW w:w="2338" w:type="dxa"/>
-            <w:vAlign w:val="center"/>
-          </w:tcPr>
-          <w:p>
-            <w:pPr>
-              <w:jc w:val="center"/>
-            </w:pPr>
-            <w:r>
-              <w:t>MSE</w:t>
-            </w:r>
-          </w:p>
-        </w:tc>
-        <w:tc>
-          <w:tcPr>
-            <w:tcW w:w="2338" w:type="dxa"/>
-            <w:vAlign w:val="center"/>
-          </w:tcPr>
-          <w:p>
-            <w:pPr>
-              <w:jc w:val="center"/>
-            </w:pPr>
-            <w:r>
-              <w:t>Acc</w:t>
-            </w:r>
-          </w:p>
-        </w:tc>
-      </w:tr>
-      <w:tr>
-        <w:tc>
-          <w:tcPr>
-            <w:tcW w:w="2337" w:type="dxa"/>
-            <w:vAlign w:val="center"/>
-          </w:tcPr>
-          <w:p>
-            <w:pPr>
-              <w:jc w:val="center"/>
-              <w:rPr>
-                <w:lang w:val="el-GR"/>
-              </w:rPr>
-            </w:pPr>
-            <w:r>
-              <w:t>H</w:t>
-            </w:r>
-            <w:r>
-              <w:rPr>
-                <w:vertAlign w:val="subscript"/>
-                <w:lang w:val="el-GR"/>
-              </w:rPr>
-              <w:t>2</w:t>
-            </w:r>
-            <w:r>
-              <w:t xml:space="preserve"> = </w:t>
-            </w:r>
-            <w:r>
-              <w:rPr>
-                <w:lang w:val="el-GR"/>
-              </w:rPr>
-              <w:t>Ο</w:t>
-            </w:r>
-          </w:p>
-        </w:tc>
-        <w:tc>
-          <w:tcPr>
-            <w:tcW w:w="2337" w:type="dxa"/>
-            <w:vAlign w:val="center"/>
-          </w:tcPr>
-          <w:p>
-            <w:pPr>
-              <w:jc w:val="center"/>
-              <w:rPr>
-                <w:lang w:val="el-GR"/>
-              </w:rPr>
-            </w:pPr>
-            <w:r>
-              <w:rPr>
-                <w:lang w:val="el-GR"/>
-              </w:rPr>
-              <w:t>0.3693</w:t>
-            </w:r>
-          </w:p>
-        </w:tc>
-        <w:tc>
-          <w:tcPr>
-            <w:tcW w:w="2338" w:type="dxa"/>
-            <w:vAlign w:val="center"/>
-          </w:tcPr>
-          <w:p>
-            <w:pPr>
-              <w:jc w:val="center"/>
-              <w:rPr>
-                <w:lang w:val="el-GR"/>
-              </w:rPr>
-            </w:pPr>
-            <w:r>
-              <w:rPr>
-                <w:lang w:val="el-GR"/>
-              </w:rPr>
-              <w:t>0.1112</w:t>
-            </w:r>
-          </w:p>
-        </w:tc>
-        <w:tc>
-          <w:tcPr>
-            <w:tcW w:w="2338" w:type="dxa"/>
-            <w:vAlign w:val="center"/>
-          </w:tcPr>
-          <w:p>
-            <w:pPr>
-              <w:jc w:val="center"/>
-              <w:rPr>
-                <w:lang w:val="el-GR"/>
-              </w:rPr>
-            </w:pPr>
-            <w:r>
-              <w:rPr>
-                <w:lang w:val="el-GR"/>
-              </w:rPr>
-              <w:t>85.87%</w:t>
-            </w:r>
-          </w:p>
-        </w:tc>
-      </w:tr>
-      <w:tr>
-        <w:tc>
-          <w:tcPr>
-            <w:tcW w:w="2337" w:type="dxa"/>
-            <w:vAlign w:val="center"/>
-          </w:tcPr>
-          <w:p>
-            <w:pPr>
-              <w:jc w:val="center"/>
-              <w:rPr>
-                <w:lang w:val="el-GR"/>
-              </w:rPr>
-            </w:pPr>
-            <w:r>
-              <w:t>H</w:t>
-            </w:r>
-            <w:r>
-              <w:rPr>
-                <w:vertAlign w:val="subscript"/>
-                <w:lang w:val="el-GR"/>
-              </w:rPr>
-              <w:t xml:space="preserve">2 </w:t>
-            </w:r>
-            <w:r>
-              <w:t xml:space="preserve">= (I+O) / </w:t>
-            </w:r>
-            <w:r>
-              <w:rPr>
-                <w:lang w:val="el-GR"/>
-              </w:rPr>
-              <w:t>4</w:t>
-            </w:r>
-          </w:p>
-        </w:tc>
-        <w:tc>
-          <w:tcPr>
-            <w:tcW w:w="2337" w:type="dxa"/>
-            <w:vAlign w:val="center"/>
-          </w:tcPr>
-          <w:p>
-            <w:pPr>
-              <w:jc w:val="center"/>
-            </w:pPr>
-            <w:r>
-              <w:rPr>
-                <w:lang w:val="el-GR"/>
-              </w:rPr>
-              <w:t>0.3620</w:t>
-            </w:r>
-          </w:p>
-        </w:tc>
-        <w:tc>
-          <w:tcPr>
-            <w:tcW w:w="2338" w:type="dxa"/>
-            <w:vAlign w:val="center"/>
-          </w:tcPr>
-          <w:p>
-            <w:pPr>
-              <w:jc w:val="center"/>
-            </w:pPr>
-            <w:r>
-              <w:rPr>
-                <w:lang w:val="el-GR"/>
-              </w:rPr>
-              <w:t>0.1086</w:t>
-            </w:r>
-          </w:p>
-        </w:tc>
-        <w:tc>
-          <w:tcPr>
-            <w:tcW w:w="2338" w:type="dxa"/>
-            <w:vAlign w:val="center"/>
-          </w:tcPr>
-          <w:p>
-            <w:pPr>
-              <w:jc w:val="center"/>
-            </w:pPr>
-            <w:r>
-              <w:rPr>
-                <w:lang w:val="el-GR"/>
-              </w:rPr>
-              <w:t>86.14%</w:t>
-            </w:r>
-          </w:p>
-        </w:tc>
-      </w:tr>
-      <w:tr>
-        <w:tc>
-          <w:tcPr>
-            <w:tcW w:w="2337" w:type="dxa"/>
-            <w:vAlign w:val="center"/>
-          </w:tcPr>
-          <w:p>
-            <w:pPr>
-              <w:jc w:val="center"/>
-              <w:rPr>
-                <w:lang w:val="el-GR"/>
-              </w:rPr>
-            </w:pPr>
-            <w:r>
-              <w:t>H</w:t>
-            </w:r>
-            <w:r>
-              <w:rPr>
-                <w:vertAlign w:val="subscript"/>
-                <w:lang w:val="el-GR"/>
-              </w:rPr>
-              <w:t xml:space="preserve">2 </w:t>
-            </w:r>
-            <w:r>
-              <w:t xml:space="preserve">= </w:t>
-            </w:r>
-            <w:r>
-              <w:rPr>
-                <w:lang w:val="el-GR"/>
-              </w:rPr>
-              <w:t>(Ι+Ο) / 2</w:t>
-            </w:r>
-          </w:p>
-        </w:tc>
-        <w:tc>
-          <w:tcPr>
-            <w:tcW w:w="2337" w:type="dxa"/>
-            <w:vAlign w:val="center"/>
-          </w:tcPr>
-          <w:p>
-            <w:pPr>
-              <w:jc w:val="center"/>
-            </w:pPr>
-            <w:r>
-              <w:t>0.3675</w:t>
-            </w:r>
-          </w:p>
-        </w:tc>
-        <w:tc>
-          <w:tcPr>
-            <w:tcW w:w="2338" w:type="dxa"/>
-            <w:vAlign w:val="center"/>
-          </w:tcPr>
-          <w:p>
-            <w:pPr>
-              <w:jc w:val="center"/>
-            </w:pPr>
-            <w:r>
-              <w:t>0.1101</w:t>
-            </w:r>
-          </w:p>
-        </w:tc>
-        <w:tc>
-          <w:tcPr>
-            <w:tcW w:w="2338" w:type="dxa"/>
-            <w:vAlign w:val="center"/>
-          </w:tcPr>
-          <w:p>
-            <w:pPr>
-              <w:jc w:val="center"/>
-            </w:pPr>
-            <w:r>
-              <w:t>86.03%</w:t>
-            </w:r>
-          </w:p>
-        </w:tc>
-      </w:tr>
-    </w:tbl>
-    <w:p>
-      <w:pPr>
-        <w:rPr>
-          <w:lang w:val="el-GR"/>
-        </w:rPr>
-      </w:pPr>
-    </w:p>
-    <w:p>
-      <w:pPr>
-        <w:rPr>
-          <w:lang w:val="el-GR"/>
-        </w:rPr>
-      </w:pPr>
-      <w:r>
-        <w:rPr>
-          <w:lang w:val="el-GR"/>
-        </w:rPr>
-        <w:t>Είναι φανερό ότι το δεύτερο κρυφό επίπεδο μας δίνει τα καλύτερα αποτελέσματα όταν είναι μικρότερο από το 1</w:t>
-      </w:r>
-      <w:r>
-        <w:rPr>
-          <w:vertAlign w:val="superscript"/>
-          <w:lang w:val="el-GR"/>
-        </w:rPr>
-        <w:t>ο</w:t>
-      </w:r>
-      <w:r>
-        <w:rPr>
-          <w:lang w:val="el-GR"/>
-        </w:rPr>
-        <w:t xml:space="preserve"> (στην περίπτωσή μας έχει το μισό μέγεθος όταν </w:t>
-      </w:r>
-      <w:r>
-        <w:t>H</w:t>
-      </w:r>
-      <w:r>
-        <w:rPr>
-          <w:vertAlign w:val="subscript"/>
-          <w:lang w:val="el-GR"/>
-        </w:rPr>
-        <w:t xml:space="preserve">2 </w:t>
-      </w:r>
-      <w:r>
-        <w:rPr>
-          <w:lang w:val="el-GR"/>
-        </w:rPr>
-        <w:t>= (</w:t>
-      </w:r>
-      <w:r>
-        <w:t>I</w:t>
-      </w:r>
-      <w:r>
-        <w:rPr>
-          <w:lang w:val="el-GR"/>
-        </w:rPr>
-        <w:t>+</w:t>
-      </w:r>
-      <w:r>
-        <w:t>O</w:t>
-      </w:r>
-      <w:r>
-        <w:rPr>
-          <w:lang w:val="el-GR"/>
-        </w:rPr>
-        <w:t xml:space="preserve">) / </w:t>
-      </w:r>
-      <w:r>
-        <w:rPr>
-          <w:lang w:val="el-GR"/>
-        </w:rPr>
-        <w:t>4</w:t>
-      </w:r>
-      <w:r>
-        <w:rPr>
-          <w:lang w:val="el-GR"/>
-        </w:rPr>
-        <w:t xml:space="preserve"> )</w:t>
-      </w:r>
-      <w:r>
-        <w:rPr>
-          <w:lang w:val="el-GR"/>
-        </w:rPr>
-        <w:t>, αλλά ταυτόχρονα μεγαλύτερο από το επίπεδο της εξόδου</w:t>
-      </w:r>
-      <w:r>
-        <w:rPr>
-          <w:lang w:val="el-GR"/>
-        </w:rPr>
-        <w:t xml:space="preserve">. </w:t>
-      </w:r>
-      <w:r>
-        <w:rPr>
-          <w:lang w:val="el-GR"/>
-        </w:rPr>
-        <w:t xml:space="preserve">Ενώ το </w:t>
-      </w:r>
-      <w:r>
-        <w:t>CE</w:t>
-      </w:r>
-      <w:r>
-        <w:rPr>
-          <w:lang w:val="el-GR"/>
-        </w:rPr>
-        <w:t xml:space="preserve"> </w:t>
-      </w:r>
-      <w:r>
-        <w:t>Loss</w:t>
-      </w:r>
-      <w:r>
-        <w:rPr>
-          <w:lang w:val="el-GR"/>
-        </w:rPr>
-        <w:t xml:space="preserve"> καθώς και το </w:t>
-      </w:r>
-      <w:r>
-        <w:t>MSE</w:t>
-      </w:r>
-      <w:r>
-        <w:rPr>
-          <w:lang w:val="el-GR"/>
-        </w:rPr>
-        <w:t xml:space="preserve"> </w:t>
-      </w:r>
-      <w:r>
-        <w:rPr>
-          <w:lang w:val="el-GR"/>
-        </w:rPr>
-        <w:t xml:space="preserve">φαίνονται μειωμένα, το </w:t>
-      </w:r>
-      <w:r>
-        <w:t>Accuracy</w:t>
-      </w:r>
-      <w:r>
-        <w:rPr>
-          <w:lang w:val="el-GR"/>
-        </w:rPr>
-        <w:t xml:space="preserve"> </w:t>
-      </w:r>
-      <w:r>
-        <w:rPr>
-          <w:lang w:val="el-GR"/>
-        </w:rPr>
-        <w:t>του δικτύου μας δε φαίνεται να έχει επηρεαστεί πολύ θετικά (αντιθέτως έχει πέσει λίγο), που σημαίνει ότι το πρόβλημά μας είναι πιθανό να μην επωφελείται σημαντικά από την αύξηση των κρυφών επιπέδων πάνω από 1.</w:t>
-      </w:r>
-    </w:p>
-    <w:p>
-      <w:pPr>
-        <w:pStyle w:val="Heading3"/>
-      </w:pPr>
-      <w:r>
-        <w:lastRenderedPageBreak/>
-        <w:t xml:space="preserve"> Κριτήριο Τερματισμού</w:t>
+      </w:pPr>
+      <w:r>
+        <w:t>Κριτήριο Τερματισμού</w:t>
       </w:r>
     </w:p>
     <w:p>
@@ -6894,9 +5035,6 @@
             <w:pPr>
               <w:jc w:val="center"/>
             </w:pPr>
-            <w:r>
-              <w:t>0.2</w:t>
-            </w:r>
           </w:p>
         </w:tc>
         <w:tc>
@@ -6908,9 +5046,6 @@
             <w:pPr>
               <w:jc w:val="center"/>
             </w:pPr>
-            <w:r>
-              <w:t>0.3612</w:t>
-            </w:r>
           </w:p>
         </w:tc>
         <w:tc>
@@ -6922,9 +5057,6 @@
             <w:pPr>
               <w:jc w:val="center"/>
             </w:pPr>
-            <w:r>
-              <w:t>0.1083</w:t>
-            </w:r>
           </w:p>
         </w:tc>
         <w:tc>
@@ -6935,9 +5067,6 @@
             <w:pPr>
               <w:jc w:val="center"/>
             </w:pPr>
-            <w:r>
-              <w:t>86.10%</w:t>
-            </w:r>
           </w:p>
         </w:tc>
       </w:tr>
@@ -6971,9 +5100,6 @@
             <w:pPr>
               <w:jc w:val="center"/>
             </w:pPr>
-            <w:r>
-              <w:t>0.6</w:t>
-            </w:r>
           </w:p>
         </w:tc>
         <w:tc>
@@ -6988,9 +5114,6 @@
                 <w:lang w:val="el-GR"/>
               </w:rPr>
             </w:pPr>
-            <w:r>
-              <w:t>0.3436</w:t>
-            </w:r>
           </w:p>
         </w:tc>
         <w:tc>
@@ -7002,9 +5125,6 @@
             <w:pPr>
               <w:jc w:val="center"/>
             </w:pPr>
-            <w:r>
-              <w:t>0.1032</w:t>
-            </w:r>
           </w:p>
         </w:tc>
         <w:tc>
@@ -7015,9 +5135,6 @@
             <w:pPr>
               <w:jc w:val="center"/>
             </w:pPr>
-            <w:r>
-              <w:t>86.45%</w:t>
-            </w:r>
           </w:p>
         </w:tc>
       </w:tr>
@@ -7051,9 +5168,6 @@
             <w:pPr>
               <w:jc w:val="center"/>
             </w:pPr>
-            <w:r>
-              <w:t>0.6</w:t>
-            </w:r>
           </w:p>
         </w:tc>
         <w:tc>
@@ -7065,9 +5179,6 @@
             <w:pPr>
               <w:jc w:val="center"/>
             </w:pPr>
-            <w:r>
-              <w:t>0.7765</w:t>
-            </w:r>
           </w:p>
         </w:tc>
         <w:tc>
@@ -7079,9 +5190,6 @@
             <w:pPr>
               <w:jc w:val="center"/>
             </w:pPr>
-            <w:r>
-              <w:t>0.1122</w:t>
-            </w:r>
           </w:p>
         </w:tc>
         <w:tc>
@@ -7092,15 +5200,6 @@
             <w:pPr>
               <w:jc w:val="center"/>
             </w:pPr>
-            <w:r>
-              <w:t>87.3</w:t>
-            </w:r>
-            <w:r>
-              <w:t>0</w:t>
-            </w:r>
-            <w:r>
-              <w:t>%</w:t>
-            </w:r>
           </w:p>
         </w:tc>
       </w:tr>
@@ -7131,9 +5230,6 @@
             <w:pPr>
               <w:jc w:val="center"/>
             </w:pPr>
-            <w:r>
-              <w:t>0.6</w:t>
-            </w:r>
           </w:p>
         </w:tc>
         <w:tc>
@@ -7145,9 +5241,6 @@
             <w:pPr>
               <w:jc w:val="center"/>
             </w:pPr>
-            <w:r>
-              <w:t>0.8487</w:t>
-            </w:r>
           </w:p>
         </w:tc>
         <w:tc>
@@ -7159,9 +5252,6 @@
             <w:pPr>
               <w:jc w:val="center"/>
             </w:pPr>
-            <w:r>
-              <w:t>0.1132</w:t>
-            </w:r>
           </w:p>
         </w:tc>
         <w:tc>
@@ -7172,83 +5262,12 @@
             <w:pPr>
               <w:jc w:val="center"/>
             </w:pPr>
-            <w:r>
-              <w:t>87.28%</w:t>
-            </w:r>
           </w:p>
         </w:tc>
       </w:tr>
     </w:tbl>
     <w:p>
       <w:pPr>
-        <w:rPr>
-          <w:rStyle w:val="SubtleEmphasis"/>
-          <w:lang w:val="el-GR"/>
-        </w:rPr>
-      </w:pPr>
-      <w:r>
-        <w:rPr>
-          <w:rStyle w:val="SubtleEmphasis"/>
-          <w:lang w:val="el-GR"/>
-        </w:rPr>
-        <w:t xml:space="preserve">* </w:t>
-      </w:r>
-      <w:r>
-        <w:rPr>
-          <w:rStyle w:val="SubtleEmphasis"/>
-          <w:lang w:val="el-GR"/>
-        </w:rPr>
-        <w:t xml:space="preserve">Για την 3η και την 4η σειρά του πίνακα δε χρησιμοποιήθηκε </w:t>
-      </w:r>
-      <w:r>
-        <w:rPr>
-          <w:rStyle w:val="SubtleEmphasis"/>
-        </w:rPr>
-        <w:t>early</w:t>
-      </w:r>
-      <w:r>
-        <w:rPr>
-          <w:rStyle w:val="SubtleEmphasis"/>
-          <w:lang w:val="el-GR"/>
-        </w:rPr>
-        <w:t xml:space="preserve"> </w:t>
-      </w:r>
-      <w:r>
-        <w:rPr>
-          <w:rStyle w:val="SubtleEmphasis"/>
-        </w:rPr>
-        <w:t>stopping</w:t>
-      </w:r>
-      <w:r>
-        <w:rPr>
-          <w:rStyle w:val="SubtleEmphasis"/>
-          <w:lang w:val="el-GR"/>
-        </w:rPr>
-        <w:t xml:space="preserve">, </w:t>
-      </w:r>
-      <w:r>
-        <w:rPr>
-          <w:rStyle w:val="SubtleEmphasis"/>
-          <w:lang w:val="el-GR"/>
-        </w:rPr>
-        <w:t xml:space="preserve">ώστε να μεγαλοποιηθούν οι διαφορές και να φανεί ξεκάθαρα το </w:t>
-      </w:r>
-      <w:r>
-        <w:rPr>
-          <w:rStyle w:val="SubtleEmphasis"/>
-        </w:rPr>
-        <w:t>overfitting</w:t>
-      </w:r>
-      <w:r>
-        <w:rPr>
-          <w:rStyle w:val="SubtleEmphasis"/>
-          <w:lang w:val="el-GR"/>
-        </w:rPr>
-        <w:t>.</w:t>
-      </w:r>
-    </w:p>
-    <w:p>
-      <w:pPr>
         <w:pStyle w:val="Heading4"/>
         <w:rPr>
           <w:rStyle w:val="SubtleEmphasis"/>
@@ -7263,7 +5282,6 @@
           <w:iCs w:val="0"/>
           <w:lang w:val="en-US"/>
         </w:rPr>
-        <w:lastRenderedPageBreak/>
         <w:t>H</w:t>
       </w:r>
       <w:r>
@@ -7300,115 +5318,9 @@
       </w:pPr>
       <w:r>
         <w:rPr>
-          <w:noProof/>
-        </w:rPr>
-        <w:drawing>
-          <wp:inline distT="0" distB="0" distL="0" distR="0" wp14:anchorId="102ED16A" wp14:editId="4B8C7462">
-            <wp:extent cx="2668137" cy="2303120"/>
-            <wp:effectExtent l="0" t="0" r="0" b="2540"/>
-            <wp:docPr id="4" name="Picture 4"/>
-            <wp:cNvGraphicFramePr>
-              <a:graphicFrameLocks xmlns:a="http://schemas.openxmlformats.org/drawingml/2006/main" noChangeAspect="1"/>
-            </wp:cNvGraphicFramePr>
-            <a:graphic xmlns:a="http://schemas.openxmlformats.org/drawingml/2006/main">
-              <a:graphicData uri="http://schemas.openxmlformats.org/drawingml/2006/picture">
-                <pic:pic xmlns:pic="http://schemas.openxmlformats.org/drawingml/2006/picture">
-                  <pic:nvPicPr>
-                    <pic:cNvPr id="0" name="Picture 2"/>
-                    <pic:cNvPicPr>
-                      <a:picLocks noChangeAspect="1" noChangeArrowheads="1"/>
-                    </pic:cNvPicPr>
-                  </pic:nvPicPr>
-                  <pic:blipFill>
-                    <a:blip r:embed="rId17">
-                      <a:extLst>
-                        <a:ext uri="{28A0092B-C50C-407E-A947-70E740481C1C}">
-                          <a14:useLocalDpi xmlns:a14="http://schemas.microsoft.com/office/drawing/2010/main" val="0"/>
-                        </a:ext>
-                      </a:extLst>
-                    </a:blip>
-                    <a:srcRect/>
-                    <a:stretch>
-                      <a:fillRect/>
-                    </a:stretch>
-                  </pic:blipFill>
-                  <pic:spPr bwMode="auto">
-                    <a:xfrm>
-                      <a:off x="0" y="0"/>
-                      <a:ext cx="2690723" cy="2322616"/>
-                    </a:xfrm>
-                    <a:prstGeom prst="rect">
-                      <a:avLst/>
-                    </a:prstGeom>
-                    <a:noFill/>
-                    <a:ln>
-                      <a:noFill/>
-                    </a:ln>
-                  </pic:spPr>
-                </pic:pic>
-              </a:graphicData>
-            </a:graphic>
-          </wp:inline>
-        </w:drawing>
-      </w:r>
-      <w:r>
-        <w:rPr>
           <w:lang w:val="el-GR"/>
         </w:rPr>
         <w:t xml:space="preserve"> </w:t>
-      </w:r>
-      <w:r>
-        <w:rPr>
-          <w:noProof/>
-        </w:rPr>
-        <w:drawing>
-          <wp:inline distT="0" distB="0" distL="0" distR="0" wp14:anchorId="21B6C196" wp14:editId="55CD9B27">
-            <wp:extent cx="2679926" cy="2313295"/>
-            <wp:effectExtent l="0" t="0" r="6350" b="0"/>
-            <wp:docPr id="3" name="Picture 3"/>
-            <wp:cNvGraphicFramePr>
-              <a:graphicFrameLocks xmlns:a="http://schemas.openxmlformats.org/drawingml/2006/main" noChangeAspect="1"/>
-            </wp:cNvGraphicFramePr>
-            <a:graphic xmlns:a="http://schemas.openxmlformats.org/drawingml/2006/main">
-              <a:graphicData uri="http://schemas.openxmlformats.org/drawingml/2006/picture">
-                <pic:pic xmlns:pic="http://schemas.openxmlformats.org/drawingml/2006/picture">
-                  <pic:nvPicPr>
-                    <pic:cNvPr id="0" name="Picture 1"/>
-                    <pic:cNvPicPr>
-                      <a:picLocks noChangeAspect="1" noChangeArrowheads="1"/>
-                    </pic:cNvPicPr>
-                  </pic:nvPicPr>
-                  <pic:blipFill>
-                    <a:blip r:embed="rId18">
-                      <a:extLst>
-                        <a:ext uri="{28A0092B-C50C-407E-A947-70E740481C1C}">
-                          <a14:useLocalDpi xmlns:a14="http://schemas.microsoft.com/office/drawing/2010/main" val="0"/>
-                        </a:ext>
-                      </a:extLst>
-                    </a:blip>
-                    <a:srcRect/>
-                    <a:stretch>
-                      <a:fillRect/>
-                    </a:stretch>
-                  </pic:blipFill>
-                  <pic:spPr bwMode="auto">
-                    <a:xfrm>
-                      <a:off x="0" y="0"/>
-                      <a:ext cx="2696171" cy="2327318"/>
-                    </a:xfrm>
-                    <a:prstGeom prst="rect">
-                      <a:avLst/>
-                    </a:prstGeom>
-                    <a:noFill/>
-                    <a:ln>
-                      <a:noFill/>
-                    </a:ln>
-                  </pic:spPr>
-                </pic:pic>
-              </a:graphicData>
-            </a:graphic>
-          </wp:inline>
-        </w:drawing>
       </w:r>
     </w:p>
     <w:p>
@@ -7419,6 +5331,7 @@
         <w:rPr>
           <w:lang w:val="en-US"/>
         </w:rPr>
+        <w:lastRenderedPageBreak/>
         <w:t>H</w:t>
       </w:r>
       <w:r>
@@ -7442,115 +5355,9 @@
       </w:pPr>
       <w:r>
         <w:rPr>
-          <w:noProof/>
-        </w:rPr>
-        <w:drawing>
-          <wp:inline distT="0" distB="0" distL="0" distR="0" wp14:anchorId="3C5AC3BF" wp14:editId="461678AF">
-            <wp:extent cx="2681785" cy="2314901"/>
-            <wp:effectExtent l="0" t="0" r="4445" b="9525"/>
-            <wp:docPr id="5" name="Picture 5"/>
-            <wp:cNvGraphicFramePr>
-              <a:graphicFrameLocks xmlns:a="http://schemas.openxmlformats.org/drawingml/2006/main" noChangeAspect="1"/>
-            </wp:cNvGraphicFramePr>
-            <a:graphic xmlns:a="http://schemas.openxmlformats.org/drawingml/2006/main">
-              <a:graphicData uri="http://schemas.openxmlformats.org/drawingml/2006/picture">
-                <pic:pic xmlns:pic="http://schemas.openxmlformats.org/drawingml/2006/picture">
-                  <pic:nvPicPr>
-                    <pic:cNvPr id="0" name="Picture 3"/>
-                    <pic:cNvPicPr>
-                      <a:picLocks noChangeAspect="1" noChangeArrowheads="1"/>
-                    </pic:cNvPicPr>
-                  </pic:nvPicPr>
-                  <pic:blipFill>
-                    <a:blip r:embed="rId17">
-                      <a:extLst>
-                        <a:ext uri="{28A0092B-C50C-407E-A947-70E740481C1C}">
-                          <a14:useLocalDpi xmlns:a14="http://schemas.microsoft.com/office/drawing/2010/main" val="0"/>
-                        </a:ext>
-                      </a:extLst>
-                    </a:blip>
-                    <a:srcRect/>
-                    <a:stretch>
-                      <a:fillRect/>
-                    </a:stretch>
-                  </pic:blipFill>
-                  <pic:spPr bwMode="auto">
-                    <a:xfrm>
-                      <a:off x="0" y="0"/>
-                      <a:ext cx="2756268" cy="2379194"/>
-                    </a:xfrm>
-                    <a:prstGeom prst="rect">
-                      <a:avLst/>
-                    </a:prstGeom>
-                    <a:noFill/>
-                    <a:ln>
-                      <a:noFill/>
-                    </a:ln>
-                  </pic:spPr>
-                </pic:pic>
-              </a:graphicData>
-            </a:graphic>
-          </wp:inline>
-        </w:drawing>
-      </w:r>
-      <w:r>
-        <w:rPr>
           <w:lang w:val="el-GR"/>
         </w:rPr>
         <w:t xml:space="preserve"> </w:t>
-      </w:r>
-      <w:r>
-        <w:rPr>
-          <w:noProof/>
-        </w:rPr>
-        <w:drawing>
-          <wp:inline distT="0" distB="0" distL="0" distR="0" wp14:anchorId="696AF08B" wp14:editId="1B09D077">
-            <wp:extent cx="2679927" cy="2313296"/>
-            <wp:effectExtent l="0" t="0" r="6350" b="0"/>
-            <wp:docPr id="6" name="Picture 6"/>
-            <wp:cNvGraphicFramePr>
-              <a:graphicFrameLocks xmlns:a="http://schemas.openxmlformats.org/drawingml/2006/main" noChangeAspect="1"/>
-            </wp:cNvGraphicFramePr>
-            <a:graphic xmlns:a="http://schemas.openxmlformats.org/drawingml/2006/main">
-              <a:graphicData uri="http://schemas.openxmlformats.org/drawingml/2006/picture">
-                <pic:pic xmlns:pic="http://schemas.openxmlformats.org/drawingml/2006/picture">
-                  <pic:nvPicPr>
-                    <pic:cNvPr id="0" name="Picture 4"/>
-                    <pic:cNvPicPr>
-                      <a:picLocks noChangeAspect="1" noChangeArrowheads="1"/>
-                    </pic:cNvPicPr>
-                  </pic:nvPicPr>
-                  <pic:blipFill>
-                    <a:blip r:embed="rId18">
-                      <a:extLst>
-                        <a:ext uri="{28A0092B-C50C-407E-A947-70E740481C1C}">
-                          <a14:useLocalDpi xmlns:a14="http://schemas.microsoft.com/office/drawing/2010/main" val="0"/>
-                        </a:ext>
-                      </a:extLst>
-                    </a:blip>
-                    <a:srcRect/>
-                    <a:stretch>
-                      <a:fillRect/>
-                    </a:stretch>
-                  </pic:blipFill>
-                  <pic:spPr bwMode="auto">
-                    <a:xfrm>
-                      <a:off x="0" y="0"/>
-                      <a:ext cx="2723687" cy="2351069"/>
-                    </a:xfrm>
-                    <a:prstGeom prst="rect">
-                      <a:avLst/>
-                    </a:prstGeom>
-                    <a:noFill/>
-                    <a:ln>
-                      <a:noFill/>
-                    </a:ln>
-                  </pic:spPr>
-                </pic:pic>
-              </a:graphicData>
-            </a:graphic>
-          </wp:inline>
-        </w:drawing>
       </w:r>
     </w:p>
     <w:p>
@@ -7586,115 +5393,9 @@
       </w:pPr>
       <w:r>
         <w:rPr>
-          <w:noProof/>
-        </w:rPr>
-        <w:drawing>
-          <wp:inline distT="0" distB="0" distL="0" distR="0" wp14:anchorId="6112B051" wp14:editId="38416886">
-            <wp:extent cx="2677960" cy="2311599"/>
-            <wp:effectExtent l="0" t="0" r="8255" b="0"/>
-            <wp:docPr id="18" name="Picture 18"/>
-            <wp:cNvGraphicFramePr>
-              <a:graphicFrameLocks xmlns:a="http://schemas.openxmlformats.org/drawingml/2006/main" noChangeAspect="1"/>
-            </wp:cNvGraphicFramePr>
-            <a:graphic xmlns:a="http://schemas.openxmlformats.org/drawingml/2006/main">
-              <a:graphicData uri="http://schemas.openxmlformats.org/drawingml/2006/picture">
-                <pic:pic xmlns:pic="http://schemas.openxmlformats.org/drawingml/2006/picture">
-                  <pic:nvPicPr>
-                    <pic:cNvPr id="0" name="Picture 6"/>
-                    <pic:cNvPicPr>
-                      <a:picLocks noChangeAspect="1" noChangeArrowheads="1"/>
-                    </pic:cNvPicPr>
-                  </pic:nvPicPr>
-                  <pic:blipFill>
-                    <a:blip r:embed="rId19">
-                      <a:extLst>
-                        <a:ext uri="{28A0092B-C50C-407E-A947-70E740481C1C}">
-                          <a14:useLocalDpi xmlns:a14="http://schemas.microsoft.com/office/drawing/2010/main" val="0"/>
-                        </a:ext>
-                      </a:extLst>
-                    </a:blip>
-                    <a:srcRect/>
-                    <a:stretch>
-                      <a:fillRect/>
-                    </a:stretch>
-                  </pic:blipFill>
-                  <pic:spPr bwMode="auto">
-                    <a:xfrm>
-                      <a:off x="0" y="0"/>
-                      <a:ext cx="2705629" cy="2335483"/>
-                    </a:xfrm>
-                    <a:prstGeom prst="rect">
-                      <a:avLst/>
-                    </a:prstGeom>
-                    <a:noFill/>
-                    <a:ln>
-                      <a:noFill/>
-                    </a:ln>
-                  </pic:spPr>
-                </pic:pic>
-              </a:graphicData>
-            </a:graphic>
-          </wp:inline>
-        </w:drawing>
-      </w:r>
-      <w:r>
-        <w:rPr>
           <w:lang w:val="el-GR"/>
         </w:rPr>
         <w:t xml:space="preserve"> </w:t>
-      </w:r>
-      <w:r>
-        <w:rPr>
-          <w:noProof/>
-        </w:rPr>
-        <w:drawing>
-          <wp:inline distT="0" distB="0" distL="0" distR="0" wp14:anchorId="22CCBE8C" wp14:editId="4B97D80B">
-            <wp:extent cx="2696582" cy="2327673"/>
-            <wp:effectExtent l="0" t="0" r="8890" b="0"/>
-            <wp:docPr id="17" name="Picture 17"/>
-            <wp:cNvGraphicFramePr>
-              <a:graphicFrameLocks xmlns:a="http://schemas.openxmlformats.org/drawingml/2006/main" noChangeAspect="1"/>
-            </wp:cNvGraphicFramePr>
-            <a:graphic xmlns:a="http://schemas.openxmlformats.org/drawingml/2006/main">
-              <a:graphicData uri="http://schemas.openxmlformats.org/drawingml/2006/picture">
-                <pic:pic xmlns:pic="http://schemas.openxmlformats.org/drawingml/2006/picture">
-                  <pic:nvPicPr>
-                    <pic:cNvPr id="0" name="Picture 5"/>
-                    <pic:cNvPicPr>
-                      <a:picLocks noChangeAspect="1" noChangeArrowheads="1"/>
-                    </pic:cNvPicPr>
-                  </pic:nvPicPr>
-                  <pic:blipFill>
-                    <a:blip r:embed="rId20">
-                      <a:extLst>
-                        <a:ext uri="{28A0092B-C50C-407E-A947-70E740481C1C}">
-                          <a14:useLocalDpi xmlns:a14="http://schemas.microsoft.com/office/drawing/2010/main" val="0"/>
-                        </a:ext>
-                      </a:extLst>
-                    </a:blip>
-                    <a:srcRect/>
-                    <a:stretch>
-                      <a:fillRect/>
-                    </a:stretch>
-                  </pic:blipFill>
-                  <pic:spPr bwMode="auto">
-                    <a:xfrm>
-                      <a:off x="0" y="0"/>
-                      <a:ext cx="2731967" cy="2358217"/>
-                    </a:xfrm>
-                    <a:prstGeom prst="rect">
-                      <a:avLst/>
-                    </a:prstGeom>
-                    <a:noFill/>
-                    <a:ln>
-                      <a:noFill/>
-                    </a:ln>
-                  </pic:spPr>
-                </pic:pic>
-              </a:graphicData>
-            </a:graphic>
-          </wp:inline>
-        </w:drawing>
       </w:r>
     </w:p>
     <w:p>
@@ -7705,7 +5406,6 @@
         <w:rPr>
           <w:lang w:val="en-US"/>
         </w:rPr>
-        <w:lastRenderedPageBreak/>
         <w:t>H</w:t>
       </w:r>
       <w:r>
@@ -7729,115 +5429,9 @@
       </w:pPr>
       <w:r>
         <w:rPr>
-          <w:noProof/>
-        </w:rPr>
-        <w:drawing>
-          <wp:inline distT="0" distB="0" distL="0" distR="0" wp14:anchorId="481D947A" wp14:editId="168363FE">
-            <wp:extent cx="2664115" cy="2299647"/>
-            <wp:effectExtent l="0" t="0" r="3175" b="5715"/>
-            <wp:docPr id="19" name="Picture 19" descr="Chart, line chart&#10;&#10;Description automatically generated"/>
-            <wp:cNvGraphicFramePr>
-              <a:graphicFrameLocks xmlns:a="http://schemas.openxmlformats.org/drawingml/2006/main" noChangeAspect="1"/>
-            </wp:cNvGraphicFramePr>
-            <a:graphic xmlns:a="http://schemas.openxmlformats.org/drawingml/2006/main">
-              <a:graphicData uri="http://schemas.openxmlformats.org/drawingml/2006/picture">
-                <pic:pic xmlns:pic="http://schemas.openxmlformats.org/drawingml/2006/picture">
-                  <pic:nvPicPr>
-                    <pic:cNvPr id="19" name="Picture 19" descr="Chart, line chart&#10;&#10;Description automatically generated"/>
-                    <pic:cNvPicPr>
-                      <a:picLocks noChangeAspect="1" noChangeArrowheads="1"/>
-                    </pic:cNvPicPr>
-                  </pic:nvPicPr>
-                  <pic:blipFill>
-                    <a:blip r:embed="rId21">
-                      <a:extLst>
-                        <a:ext uri="{28A0092B-C50C-407E-A947-70E740481C1C}">
-                          <a14:useLocalDpi xmlns:a14="http://schemas.microsoft.com/office/drawing/2010/main" val="0"/>
-                        </a:ext>
-                      </a:extLst>
-                    </a:blip>
-                    <a:srcRect/>
-                    <a:stretch>
-                      <a:fillRect/>
-                    </a:stretch>
-                  </pic:blipFill>
-                  <pic:spPr bwMode="auto">
-                    <a:xfrm>
-                      <a:off x="0" y="0"/>
-                      <a:ext cx="2687703" cy="2320008"/>
-                    </a:xfrm>
-                    <a:prstGeom prst="rect">
-                      <a:avLst/>
-                    </a:prstGeom>
-                    <a:noFill/>
-                    <a:ln>
-                      <a:noFill/>
-                    </a:ln>
-                  </pic:spPr>
-                </pic:pic>
-              </a:graphicData>
-            </a:graphic>
-          </wp:inline>
-        </w:drawing>
-      </w:r>
-      <w:r>
-        <w:rPr>
           <w:lang w:val="el-GR"/>
         </w:rPr>
         <w:t xml:space="preserve"> </w:t>
-      </w:r>
-      <w:r>
-        <w:rPr>
-          <w:noProof/>
-        </w:rPr>
-        <w:drawing>
-          <wp:inline distT="0" distB="0" distL="0" distR="0" wp14:anchorId="28E5585B" wp14:editId="4E40B5D8">
-            <wp:extent cx="2672020" cy="2306471"/>
-            <wp:effectExtent l="0" t="0" r="0" b="0"/>
-            <wp:docPr id="20" name="Picture 20"/>
-            <wp:cNvGraphicFramePr>
-              <a:graphicFrameLocks xmlns:a="http://schemas.openxmlformats.org/drawingml/2006/main" noChangeAspect="1"/>
-            </wp:cNvGraphicFramePr>
-            <a:graphic xmlns:a="http://schemas.openxmlformats.org/drawingml/2006/main">
-              <a:graphicData uri="http://schemas.openxmlformats.org/drawingml/2006/picture">
-                <pic:pic xmlns:pic="http://schemas.openxmlformats.org/drawingml/2006/picture">
-                  <pic:nvPicPr>
-                    <pic:cNvPr id="0" name="Picture 8"/>
-                    <pic:cNvPicPr>
-                      <a:picLocks noChangeAspect="1" noChangeArrowheads="1"/>
-                    </pic:cNvPicPr>
-                  </pic:nvPicPr>
-                  <pic:blipFill>
-                    <a:blip r:embed="rId22">
-                      <a:extLst>
-                        <a:ext uri="{28A0092B-C50C-407E-A947-70E740481C1C}">
-                          <a14:useLocalDpi xmlns:a14="http://schemas.microsoft.com/office/drawing/2010/main" val="0"/>
-                        </a:ext>
-                      </a:extLst>
-                    </a:blip>
-                    <a:srcRect/>
-                    <a:stretch>
-                      <a:fillRect/>
-                    </a:stretch>
-                  </pic:blipFill>
-                  <pic:spPr bwMode="auto">
-                    <a:xfrm>
-                      <a:off x="0" y="0"/>
-                      <a:ext cx="2696702" cy="2327777"/>
-                    </a:xfrm>
-                    <a:prstGeom prst="rect">
-                      <a:avLst/>
-                    </a:prstGeom>
-                    <a:noFill/>
-                    <a:ln>
-                      <a:noFill/>
-                    </a:ln>
-                  </pic:spPr>
-                </pic:pic>
-              </a:graphicData>
-            </a:graphic>
-          </wp:inline>
-        </w:drawing>
       </w:r>
       <w:r>
         <w:rPr>
@@ -8137,9 +5731,6 @@
             <w:pPr>
               <w:jc w:val="center"/>
             </w:pPr>
-            <w:r>
-              <w:t>0.3656</w:t>
-            </w:r>
           </w:p>
         </w:tc>
         <w:tc>
@@ -8151,9 +5742,6 @@
             <w:pPr>
               <w:jc w:val="center"/>
             </w:pPr>
-            <w:r>
-              <w:t>0.1092</w:t>
-            </w:r>
           </w:p>
         </w:tc>
         <w:tc>
@@ -8164,9 +5752,6 @@
             <w:pPr>
               <w:jc w:val="center"/>
             </w:pPr>
-            <w:r>
-              <w:t>85.83%</w:t>
-            </w:r>
           </w:p>
         </w:tc>
       </w:tr>
@@ -8197,9 +5782,6 @@
             <w:pPr>
               <w:jc w:val="center"/>
             </w:pPr>
-            <w:r>
-              <w:t>0.3902</w:t>
-            </w:r>
           </w:p>
         </w:tc>
         <w:tc>
@@ -8211,9 +5793,6 @@
             <w:pPr>
               <w:jc w:val="center"/>
             </w:pPr>
-            <w:r>
-              <w:t>0.1156</w:t>
-            </w:r>
           </w:p>
         </w:tc>
         <w:tc>
@@ -8224,9 +5803,6 @@
             <w:pPr>
               <w:jc w:val="center"/>
             </w:pPr>
-            <w:r>
-              <w:t>85.47%</w:t>
-            </w:r>
           </w:p>
         </w:tc>
       </w:tr>
@@ -8260,9 +5836,6 @@
             <w:pPr>
               <w:jc w:val="center"/>
             </w:pPr>
-            <w:r>
-              <w:t>0.3892</w:t>
-            </w:r>
           </w:p>
         </w:tc>
         <w:tc>
@@ -8274,9 +5847,6 @@
             <w:pPr>
               <w:jc w:val="center"/>
             </w:pPr>
-            <w:r>
-              <w:t>0.1164</w:t>
-            </w:r>
           </w:p>
         </w:tc>
         <w:tc>
@@ -8287,9 +5857,6 @@
             <w:pPr>
               <w:jc w:val="center"/>
             </w:pPr>
-            <w:r>
-              <w:t>85.46%</w:t>
-            </w:r>
           </w:p>
         </w:tc>
       </w:tr>
@@ -8309,119 +5876,12 @@
         <w:rPr>
           <w:lang w:val="en-US"/>
         </w:rPr>
-        <w:lastRenderedPageBreak/>
         <w:t>r = 0.1</w:t>
       </w:r>
     </w:p>
     <w:p>
       <w:r>
-        <w:rPr>
-          <w:noProof/>
-        </w:rPr>
-        <w:drawing>
-          <wp:inline distT="0" distB="0" distL="0" distR="0" wp14:anchorId="00F56EF8" wp14:editId="6231FEC4">
-            <wp:extent cx="2726690" cy="2353662"/>
-            <wp:effectExtent l="0" t="0" r="0" b="8890"/>
-            <wp:docPr id="21" name="Picture 21"/>
-            <wp:cNvGraphicFramePr>
-              <a:graphicFrameLocks xmlns:a="http://schemas.openxmlformats.org/drawingml/2006/main" noChangeAspect="1"/>
-            </wp:cNvGraphicFramePr>
-            <a:graphic xmlns:a="http://schemas.openxmlformats.org/drawingml/2006/main">
-              <a:graphicData uri="http://schemas.openxmlformats.org/drawingml/2006/picture">
-                <pic:pic xmlns:pic="http://schemas.openxmlformats.org/drawingml/2006/picture">
-                  <pic:nvPicPr>
-                    <pic:cNvPr id="0" name="Picture 9"/>
-                    <pic:cNvPicPr>
-                      <a:picLocks noChangeAspect="1" noChangeArrowheads="1"/>
-                    </pic:cNvPicPr>
-                  </pic:nvPicPr>
-                  <pic:blipFill>
-                    <a:blip r:embed="rId23">
-                      <a:extLst>
-                        <a:ext uri="{28A0092B-C50C-407E-A947-70E740481C1C}">
-                          <a14:useLocalDpi xmlns:a14="http://schemas.microsoft.com/office/drawing/2010/main" val="0"/>
-                        </a:ext>
-                      </a:extLst>
-                    </a:blip>
-                    <a:srcRect/>
-                    <a:stretch>
-                      <a:fillRect/>
-                    </a:stretch>
-                  </pic:blipFill>
-                  <pic:spPr bwMode="auto">
-                    <a:xfrm>
-                      <a:off x="0" y="0"/>
-                      <a:ext cx="2733775" cy="2359778"/>
-                    </a:xfrm>
-                    <a:prstGeom prst="rect">
-                      <a:avLst/>
-                    </a:prstGeom>
-                    <a:noFill/>
-                    <a:ln>
-                      <a:noFill/>
-                    </a:ln>
-                  </pic:spPr>
-                </pic:pic>
-              </a:graphicData>
-            </a:graphic>
-          </wp:inline>
-        </w:drawing>
-      </w:r>
-      <w:r>
         <w:t xml:space="preserve"> </w:t>
-      </w:r>
-      <w:r>
-        <w:rPr>
-          <w:noProof/>
-        </w:rPr>
-        <w:drawing>
-          <wp:inline distT="0" distB="0" distL="0" distR="0" wp14:anchorId="11D9DF7B" wp14:editId="4669EB6B">
-            <wp:extent cx="2735263" cy="2361062"/>
-            <wp:effectExtent l="0" t="0" r="8255" b="1270"/>
-            <wp:docPr id="22" name="Picture 22"/>
-            <wp:cNvGraphicFramePr>
-              <a:graphicFrameLocks xmlns:a="http://schemas.openxmlformats.org/drawingml/2006/main" noChangeAspect="1"/>
-            </wp:cNvGraphicFramePr>
-            <a:graphic xmlns:a="http://schemas.openxmlformats.org/drawingml/2006/main">
-              <a:graphicData uri="http://schemas.openxmlformats.org/drawingml/2006/picture">
-                <pic:pic xmlns:pic="http://schemas.openxmlformats.org/drawingml/2006/picture">
-                  <pic:nvPicPr>
-                    <pic:cNvPr id="0" name="Picture 10"/>
-                    <pic:cNvPicPr>
-                      <a:picLocks noChangeAspect="1" noChangeArrowheads="1"/>
-                    </pic:cNvPicPr>
-                  </pic:nvPicPr>
-                  <pic:blipFill>
-                    <a:blip r:embed="rId24">
-                      <a:extLst>
-                        <a:ext uri="{28A0092B-C50C-407E-A947-70E740481C1C}">
-                          <a14:useLocalDpi xmlns:a14="http://schemas.microsoft.com/office/drawing/2010/main" val="0"/>
-                        </a:ext>
-                      </a:extLst>
-                    </a:blip>
-                    <a:srcRect/>
-                    <a:stretch>
-                      <a:fillRect/>
-                    </a:stretch>
-                  </pic:blipFill>
-                  <pic:spPr bwMode="auto">
-                    <a:xfrm>
-                      <a:off x="0" y="0"/>
-                      <a:ext cx="2752981" cy="2376356"/>
-                    </a:xfrm>
-                    <a:prstGeom prst="rect">
-                      <a:avLst/>
-                    </a:prstGeom>
-                    <a:noFill/>
-                    <a:ln>
-                      <a:noFill/>
-                    </a:ln>
-                  </pic:spPr>
-                </pic:pic>
-              </a:graphicData>
-            </a:graphic>
-          </wp:inline>
-        </w:drawing>
       </w:r>
     </w:p>
     <w:p>
@@ -8440,113 +5900,7 @@
     </w:p>
     <w:p>
       <w:r>
-        <w:rPr>
-          <w:noProof/>
-        </w:rPr>
-        <w:drawing>
-          <wp:inline distT="0" distB="0" distL="0" distR="0" wp14:anchorId="53BEA021" wp14:editId="62919ADA">
-            <wp:extent cx="2758312" cy="2380958"/>
-            <wp:effectExtent l="0" t="0" r="4445" b="635"/>
-            <wp:docPr id="23" name="Picture 23"/>
-            <wp:cNvGraphicFramePr>
-              <a:graphicFrameLocks xmlns:a="http://schemas.openxmlformats.org/drawingml/2006/main" noChangeAspect="1"/>
-            </wp:cNvGraphicFramePr>
-            <a:graphic xmlns:a="http://schemas.openxmlformats.org/drawingml/2006/main">
-              <a:graphicData uri="http://schemas.openxmlformats.org/drawingml/2006/picture">
-                <pic:pic xmlns:pic="http://schemas.openxmlformats.org/drawingml/2006/picture">
-                  <pic:nvPicPr>
-                    <pic:cNvPr id="0" name="Picture 11"/>
-                    <pic:cNvPicPr>
-                      <a:picLocks noChangeAspect="1" noChangeArrowheads="1"/>
-                    </pic:cNvPicPr>
-                  </pic:nvPicPr>
-                  <pic:blipFill>
-                    <a:blip r:embed="rId25">
-                      <a:extLst>
-                        <a:ext uri="{28A0092B-C50C-407E-A947-70E740481C1C}">
-                          <a14:useLocalDpi xmlns:a14="http://schemas.microsoft.com/office/drawing/2010/main" val="0"/>
-                        </a:ext>
-                      </a:extLst>
-                    </a:blip>
-                    <a:srcRect/>
-                    <a:stretch>
-                      <a:fillRect/>
-                    </a:stretch>
-                  </pic:blipFill>
-                  <pic:spPr bwMode="auto">
-                    <a:xfrm>
-                      <a:off x="0" y="0"/>
-                      <a:ext cx="2775302" cy="2395624"/>
-                    </a:xfrm>
-                    <a:prstGeom prst="rect">
-                      <a:avLst/>
-                    </a:prstGeom>
-                    <a:noFill/>
-                    <a:ln>
-                      <a:noFill/>
-                    </a:ln>
-                  </pic:spPr>
-                </pic:pic>
-              </a:graphicData>
-            </a:graphic>
-          </wp:inline>
-        </w:drawing>
-      </w:r>
-      <w:r>
         <w:t xml:space="preserve"> </w:t>
-      </w:r>
-      <w:r>
-        <w:rPr>
-          <w:noProof/>
-        </w:rPr>
-        <w:drawing>
-          <wp:inline distT="0" distB="0" distL="0" distR="0" wp14:anchorId="0717AC33" wp14:editId="608D0C7F">
-            <wp:extent cx="2751455" cy="2375039"/>
-            <wp:effectExtent l="0" t="0" r="0" b="6350"/>
-            <wp:docPr id="24" name="Picture 24"/>
-            <wp:cNvGraphicFramePr>
-              <a:graphicFrameLocks xmlns:a="http://schemas.openxmlformats.org/drawingml/2006/main" noChangeAspect="1"/>
-            </wp:cNvGraphicFramePr>
-            <a:graphic xmlns:a="http://schemas.openxmlformats.org/drawingml/2006/main">
-              <a:graphicData uri="http://schemas.openxmlformats.org/drawingml/2006/picture">
-                <pic:pic xmlns:pic="http://schemas.openxmlformats.org/drawingml/2006/picture">
-                  <pic:nvPicPr>
-                    <pic:cNvPr id="0" name="Picture 12"/>
-                    <pic:cNvPicPr>
-                      <a:picLocks noChangeAspect="1" noChangeArrowheads="1"/>
-                    </pic:cNvPicPr>
-                  </pic:nvPicPr>
-                  <pic:blipFill>
-                    <a:blip r:embed="rId26">
-                      <a:extLst>
-                        <a:ext uri="{28A0092B-C50C-407E-A947-70E740481C1C}">
-                          <a14:useLocalDpi xmlns:a14="http://schemas.microsoft.com/office/drawing/2010/main" val="0"/>
-                        </a:ext>
-                      </a:extLst>
-                    </a:blip>
-                    <a:srcRect/>
-                    <a:stretch>
-                      <a:fillRect/>
-                    </a:stretch>
-                  </pic:blipFill>
-                  <pic:spPr bwMode="auto">
-                    <a:xfrm>
-                      <a:off x="0" y="0"/>
-                      <a:ext cx="2771744" cy="2392552"/>
-                    </a:xfrm>
-                    <a:prstGeom prst="rect">
-                      <a:avLst/>
-                    </a:prstGeom>
-                    <a:noFill/>
-                    <a:ln>
-                      <a:noFill/>
-                    </a:ln>
-                  </pic:spPr>
-                </pic:pic>
-              </a:graphicData>
-            </a:graphic>
-          </wp:inline>
-        </w:drawing>
       </w:r>
     </w:p>
     <w:p>
@@ -8556,113 +5910,7 @@
     </w:p>
     <w:p>
       <w:r>
-        <w:rPr>
-          <w:noProof/>
-        </w:rPr>
-        <w:drawing>
-          <wp:inline distT="0" distB="0" distL="0" distR="0" wp14:anchorId="77C90E61" wp14:editId="670FB65B">
-            <wp:extent cx="2746867" cy="2371080"/>
-            <wp:effectExtent l="0" t="0" r="0" b="0"/>
-            <wp:docPr id="25" name="Picture 25"/>
-            <wp:cNvGraphicFramePr>
-              <a:graphicFrameLocks xmlns:a="http://schemas.openxmlformats.org/drawingml/2006/main" noChangeAspect="1"/>
-            </wp:cNvGraphicFramePr>
-            <a:graphic xmlns:a="http://schemas.openxmlformats.org/drawingml/2006/main">
-              <a:graphicData uri="http://schemas.openxmlformats.org/drawingml/2006/picture">
-                <pic:pic xmlns:pic="http://schemas.openxmlformats.org/drawingml/2006/picture">
-                  <pic:nvPicPr>
-                    <pic:cNvPr id="0" name="Picture 13"/>
-                    <pic:cNvPicPr>
-                      <a:picLocks noChangeAspect="1" noChangeArrowheads="1"/>
-                    </pic:cNvPicPr>
-                  </pic:nvPicPr>
-                  <pic:blipFill>
-                    <a:blip r:embed="rId27">
-                      <a:extLst>
-                        <a:ext uri="{28A0092B-C50C-407E-A947-70E740481C1C}">
-                          <a14:useLocalDpi xmlns:a14="http://schemas.microsoft.com/office/drawing/2010/main" val="0"/>
-                        </a:ext>
-                      </a:extLst>
-                    </a:blip>
-                    <a:srcRect/>
-                    <a:stretch>
-                      <a:fillRect/>
-                    </a:stretch>
-                  </pic:blipFill>
-                  <pic:spPr bwMode="auto">
-                    <a:xfrm>
-                      <a:off x="0" y="0"/>
-                      <a:ext cx="2769681" cy="2390773"/>
-                    </a:xfrm>
-                    <a:prstGeom prst="rect">
-                      <a:avLst/>
-                    </a:prstGeom>
-                    <a:noFill/>
-                    <a:ln>
-                      <a:noFill/>
-                    </a:ln>
-                  </pic:spPr>
-                </pic:pic>
-              </a:graphicData>
-            </a:graphic>
-          </wp:inline>
-        </w:drawing>
-      </w:r>
-      <w:r>
         <w:t xml:space="preserve"> </w:t>
-      </w:r>
-      <w:r>
-        <w:rPr>
-          <w:noProof/>
-        </w:rPr>
-        <w:drawing>
-          <wp:inline distT="0" distB="0" distL="0" distR="0" wp14:anchorId="39210B87" wp14:editId="2561DFC2">
-            <wp:extent cx="2751657" cy="2375212"/>
-            <wp:effectExtent l="0" t="0" r="0" b="6350"/>
-            <wp:docPr id="26" name="Picture 26"/>
-            <wp:cNvGraphicFramePr>
-              <a:graphicFrameLocks xmlns:a="http://schemas.openxmlformats.org/drawingml/2006/main" noChangeAspect="1"/>
-            </wp:cNvGraphicFramePr>
-            <a:graphic xmlns:a="http://schemas.openxmlformats.org/drawingml/2006/main">
-              <a:graphicData uri="http://schemas.openxmlformats.org/drawingml/2006/picture">
-                <pic:pic xmlns:pic="http://schemas.openxmlformats.org/drawingml/2006/picture">
-                  <pic:nvPicPr>
-                    <pic:cNvPr id="0" name="Picture 14"/>
-                    <pic:cNvPicPr>
-                      <a:picLocks noChangeAspect="1" noChangeArrowheads="1"/>
-                    </pic:cNvPicPr>
-                  </pic:nvPicPr>
-                  <pic:blipFill>
-                    <a:blip r:embed="rId28">
-                      <a:extLst>
-                        <a:ext uri="{28A0092B-C50C-407E-A947-70E740481C1C}">
-                          <a14:useLocalDpi xmlns:a14="http://schemas.microsoft.com/office/drawing/2010/main" val="0"/>
-                        </a:ext>
-                      </a:extLst>
-                    </a:blip>
-                    <a:srcRect/>
-                    <a:stretch>
-                      <a:fillRect/>
-                    </a:stretch>
-                  </pic:blipFill>
-                  <pic:spPr bwMode="auto">
-                    <a:xfrm>
-                      <a:off x="0" y="0"/>
-                      <a:ext cx="2794435" cy="2412138"/>
-                    </a:xfrm>
-                    <a:prstGeom prst="rect">
-                      <a:avLst/>
-                    </a:prstGeom>
-                    <a:noFill/>
-                    <a:ln>
-                      <a:noFill/>
-                    </a:ln>
-                  </pic:spPr>
-                </pic:pic>
-              </a:graphicData>
-            </a:graphic>
-          </wp:inline>
-        </w:drawing>
       </w:r>
     </w:p>
     <w:sectPr>
@@ -8676,7 +5924,7 @@
 </file>
 
 <file path=word/endnotes.xml><?xml version="1.0" encoding="utf-8"?>
-<w:endnotes xmlns:wpc="http://schemas.microsoft.com/office/word/2010/wordprocessingCanvas" xmlns:cx="http://schemas.microsoft.com/office/drawing/2014/chartex" xmlns:cx1="http://schemas.microsoft.com/office/drawing/2015/9/8/chartex" xmlns:cx2="http://schemas.microsoft.com/office/drawing/2015/10/21/chartex" xmlns:cx3="http://schemas.microsoft.com/office/drawing/2016/5/9/chartex" xmlns:cx4="http://schemas.microsoft.com/office/drawing/2016/5/10/chartex" xmlns:cx5="http://schemas.microsoft.com/office/drawing/2016/5/11/chartex" xmlns:cx6="http://schemas.microsoft.com/office/drawing/2016/5/12/chartex" xmlns:cx7="http://schemas.microsoft.com/office/drawing/2016/5/13/chartex" xmlns:cx8="http://schemas.microsoft.com/office/drawing/2016/5/14/chartex" xmlns:mc="http://schemas.openxmlformats.org/markup-compatibility/2006" xmlns:aink="http://schemas.microsoft.com/office/drawing/2016/ink" xmlns:am3d="http://schemas.microsoft.com/office/drawing/2017/model3d" xmlns:o="urn:schemas-microsoft-com:office:office" xmlns:oel="http://schemas.microsoft.com/office/2019/extlst" xmlns:r="http://schemas.openxmlformats.org/officeDocument/2006/relationships" xmlns:m="http://schemas.openxmlformats.org/officeDocument/2006/math" xmlns:v="urn:schemas-microsoft-com:vml" xmlns:wp14="http://schemas.microsoft.com/office/word/2010/wordprocessingDrawing" xmlns:wp="http://schemas.openxmlformats.org/drawingml/2006/wordprocessingDrawing" xmlns:w10="urn:schemas-microsoft-com:office:word" xmlns:w="http://schemas.openxmlformats.org/wordprocessingml/2006/main" xmlns:w14="http://schemas.microsoft.com/office/word/2010/wordml" xmlns:w15="http://schemas.microsoft.com/office/word/2012/wordml" xmlns:w16cex="http://schemas.microsoft.com/office/word/2018/wordml/cex" xmlns:w16cid="http://schemas.microsoft.com/office/word/2016/wordml/cid" xmlns:w16="http://schemas.microsoft.com/office/word/2018/wordml" xmlns:w16du="http://schemas.microsoft.com/office/word/2023/wordml/word16du" xmlns:w16sdtdh="http://schemas.microsoft.com/office/word/2020/wordml/sdtdatahash" xmlns:w16se="http://schemas.microsoft.com/office/word/2015/wordml/symex" xmlns:wpg="http://schemas.microsoft.com/office/word/2010/wordprocessingGroup" xmlns:wpi="http://schemas.microsoft.com/office/word/2010/wordprocessingInk" xmlns:wne="http://schemas.microsoft.com/office/word/2006/wordml" xmlns:wps="http://schemas.microsoft.com/office/word/2010/wordprocessingShape" mc:Ignorable="w14 w15 w16se w16cid w16 w16cex w16sdtdh wp14">
+<w:endnotes xmlns:wpc="http://schemas.microsoft.com/office/word/2010/wordprocessingCanvas" xmlns:cx="http://schemas.microsoft.com/office/drawing/2014/chartex" xmlns:cx1="http://schemas.microsoft.com/office/drawing/2015/9/8/chartex" xmlns:cx2="http://schemas.microsoft.com/office/drawing/2015/10/21/chartex" xmlns:cx3="http://schemas.microsoft.com/office/drawing/2016/5/9/chartex" xmlns:cx4="http://schemas.microsoft.com/office/drawing/2016/5/10/chartex" xmlns:cx5="http://schemas.microsoft.com/office/drawing/2016/5/11/chartex" xmlns:cx6="http://schemas.microsoft.com/office/drawing/2016/5/12/chartex" xmlns:cx7="http://schemas.microsoft.com/office/drawing/2016/5/13/chartex" xmlns:cx8="http://schemas.microsoft.com/office/drawing/2016/5/14/chartex" xmlns:mc="http://schemas.openxmlformats.org/markup-compatibility/2006" xmlns:aink="http://schemas.microsoft.com/office/drawing/2016/ink" xmlns:am3d="http://schemas.microsoft.com/office/drawing/2017/model3d" xmlns:o="urn:schemas-microsoft-com:office:office" xmlns:oel="http://schemas.microsoft.com/office/2019/extlst" xmlns:r="http://schemas.openxmlformats.org/officeDocument/2006/relationships" xmlns:m="http://schemas.openxmlformats.org/officeDocument/2006/math" xmlns:v="urn:schemas-microsoft-com:vml" xmlns:wp14="http://schemas.microsoft.com/office/word/2010/wordprocessingDrawing" xmlns:wp="http://schemas.openxmlformats.org/drawingml/2006/wordprocessingDrawing" xmlns:w10="urn:schemas-microsoft-com:office:word" xmlns:w="http://schemas.openxmlformats.org/wordprocessingml/2006/main" xmlns:w14="http://schemas.microsoft.com/office/word/2010/wordml" xmlns:w15="http://schemas.microsoft.com/office/word/2012/wordml" xmlns:w16cex="http://schemas.microsoft.com/office/word/2018/wordml/cex" xmlns:w16cid="http://schemas.microsoft.com/office/word/2016/wordml/cid" xmlns:w16="http://schemas.microsoft.com/office/word/2018/wordml" xmlns:w16sdtdh="http://schemas.microsoft.com/office/word/2020/wordml/sdtdatahash" xmlns:w16se="http://schemas.microsoft.com/office/word/2015/wordml/symex" xmlns:wpg="http://schemas.microsoft.com/office/word/2010/wordprocessingGroup" xmlns:wpi="http://schemas.microsoft.com/office/word/2010/wordprocessingInk" xmlns:wne="http://schemas.microsoft.com/office/word/2006/wordml" xmlns:wps="http://schemas.microsoft.com/office/word/2010/wordprocessingShape" mc:Ignorable="w14 w15 w16se w16cid w16 w16cex w16sdtdh wp14">
   <w:endnote w:type="separator" w:id="-1">
     <w:p>
       <w:pPr>
@@ -8701,7 +5949,7 @@
 </file>
 
 <file path=word/footnotes.xml><?xml version="1.0" encoding="utf-8"?>
-<w:footnotes xmlns:wpc="http://schemas.microsoft.com/office/word/2010/wordprocessingCanvas" xmlns:cx="http://schemas.microsoft.com/office/drawing/2014/chartex" xmlns:cx1="http://schemas.microsoft.com/office/drawing/2015/9/8/chartex" xmlns:cx2="http://schemas.microsoft.com/office/drawing/2015/10/21/chartex" xmlns:cx3="http://schemas.microsoft.com/office/drawing/2016/5/9/chartex" xmlns:cx4="http://schemas.microsoft.com/office/drawing/2016/5/10/chartex" xmlns:cx5="http://schemas.microsoft.com/office/drawing/2016/5/11/chartex" xmlns:cx6="http://schemas.microsoft.com/office/drawing/2016/5/12/chartex" xmlns:cx7="http://schemas.microsoft.com/office/drawing/2016/5/13/chartex" xmlns:cx8="http://schemas.microsoft.com/office/drawing/2016/5/14/chartex" xmlns:mc="http://schemas.openxmlformats.org/markup-compatibility/2006" xmlns:aink="http://schemas.microsoft.com/office/drawing/2016/ink" xmlns:am3d="http://schemas.microsoft.com/office/drawing/2017/model3d" xmlns:o="urn:schemas-microsoft-com:office:office" xmlns:oel="http://schemas.microsoft.com/office/2019/extlst" xmlns:r="http://schemas.openxmlformats.org/officeDocument/2006/relationships" xmlns:m="http://schemas.openxmlformats.org/officeDocument/2006/math" xmlns:v="urn:schemas-microsoft-com:vml" xmlns:wp14="http://schemas.microsoft.com/office/word/2010/wordprocessingDrawing" xmlns:wp="http://schemas.openxmlformats.org/drawingml/2006/wordprocessingDrawing" xmlns:w10="urn:schemas-microsoft-com:office:word" xmlns:w="http://schemas.openxmlformats.org/wordprocessingml/2006/main" xmlns:w14="http://schemas.microsoft.com/office/word/2010/wordml" xmlns:w15="http://schemas.microsoft.com/office/word/2012/wordml" xmlns:w16cex="http://schemas.microsoft.com/office/word/2018/wordml/cex" xmlns:w16cid="http://schemas.microsoft.com/office/word/2016/wordml/cid" xmlns:w16="http://schemas.microsoft.com/office/word/2018/wordml" xmlns:w16du="http://schemas.microsoft.com/office/word/2023/wordml/word16du" xmlns:w16sdtdh="http://schemas.microsoft.com/office/word/2020/wordml/sdtdatahash" xmlns:w16se="http://schemas.microsoft.com/office/word/2015/wordml/symex" xmlns:wpg="http://schemas.microsoft.com/office/word/2010/wordprocessingGroup" xmlns:wpi="http://schemas.microsoft.com/office/word/2010/wordprocessingInk" xmlns:wne="http://schemas.microsoft.com/office/word/2006/wordml" xmlns:wps="http://schemas.microsoft.com/office/word/2010/wordprocessingShape" mc:Ignorable="w14 w15 w16se w16cid w16 w16cex w16sdtdh wp14">
+<w:footnotes xmlns:wpc="http://schemas.microsoft.com/office/word/2010/wordprocessingCanvas" xmlns:cx="http://schemas.microsoft.com/office/drawing/2014/chartex" xmlns:cx1="http://schemas.microsoft.com/office/drawing/2015/9/8/chartex" xmlns:cx2="http://schemas.microsoft.com/office/drawing/2015/10/21/chartex" xmlns:cx3="http://schemas.microsoft.com/office/drawing/2016/5/9/chartex" xmlns:cx4="http://schemas.microsoft.com/office/drawing/2016/5/10/chartex" xmlns:cx5="http://schemas.microsoft.com/office/drawing/2016/5/11/chartex" xmlns:cx6="http://schemas.microsoft.com/office/drawing/2016/5/12/chartex" xmlns:cx7="http://schemas.microsoft.com/office/drawing/2016/5/13/chartex" xmlns:cx8="http://schemas.microsoft.com/office/drawing/2016/5/14/chartex" xmlns:mc="http://schemas.openxmlformats.org/markup-compatibility/2006" xmlns:aink="http://schemas.microsoft.com/office/drawing/2016/ink" xmlns:am3d="http://schemas.microsoft.com/office/drawing/2017/model3d" xmlns:o="urn:schemas-microsoft-com:office:office" xmlns:oel="http://schemas.microsoft.com/office/2019/extlst" xmlns:r="http://schemas.openxmlformats.org/officeDocument/2006/relationships" xmlns:m="http://schemas.openxmlformats.org/officeDocument/2006/math" xmlns:v="urn:schemas-microsoft-com:vml" xmlns:wp14="http://schemas.microsoft.com/office/word/2010/wordprocessingDrawing" xmlns:wp="http://schemas.openxmlformats.org/drawingml/2006/wordprocessingDrawing" xmlns:w10="urn:schemas-microsoft-com:office:word" xmlns:w="http://schemas.openxmlformats.org/wordprocessingml/2006/main" xmlns:w14="http://schemas.microsoft.com/office/word/2010/wordml" xmlns:w15="http://schemas.microsoft.com/office/word/2012/wordml" xmlns:w16cex="http://schemas.microsoft.com/office/word/2018/wordml/cex" xmlns:w16cid="http://schemas.microsoft.com/office/word/2016/wordml/cid" xmlns:w16="http://schemas.microsoft.com/office/word/2018/wordml" xmlns:w16sdtdh="http://schemas.microsoft.com/office/word/2020/wordml/sdtdatahash" xmlns:w16se="http://schemas.microsoft.com/office/word/2015/wordml/symex" xmlns:wpg="http://schemas.microsoft.com/office/word/2010/wordprocessingGroup" xmlns:wpi="http://schemas.microsoft.com/office/word/2010/wordprocessingInk" xmlns:wne="http://schemas.microsoft.com/office/word/2006/wordml" xmlns:wps="http://schemas.microsoft.com/office/word/2010/wordprocessingShape" mc:Ignorable="w14 w15 w16se w16cid w16 w16cex w16sdtdh wp14">
   <w:footnote w:type="separator" w:id="-1">
     <w:p>
       <w:pPr>
@@ -8726,7 +5974,7 @@
 </file>
 
 <file path=word/numbering.xml><?xml version="1.0" encoding="utf-8"?>
-<w:numbering xmlns:wpc="http://schemas.microsoft.com/office/word/2010/wordprocessingCanvas" xmlns:cx="http://schemas.microsoft.com/office/drawing/2014/chartex" xmlns:cx1="http://schemas.microsoft.com/office/drawing/2015/9/8/chartex" xmlns:cx2="http://schemas.microsoft.com/office/drawing/2015/10/21/chartex" xmlns:cx3="http://schemas.microsoft.com/office/drawing/2016/5/9/chartex" xmlns:cx4="http://schemas.microsoft.com/office/drawing/2016/5/10/chartex" xmlns:cx5="http://schemas.microsoft.com/office/drawing/2016/5/11/chartex" xmlns:cx6="http://schemas.microsoft.com/office/drawing/2016/5/12/chartex" xmlns:cx7="http://schemas.microsoft.com/office/drawing/2016/5/13/chartex" xmlns:cx8="http://schemas.microsoft.com/office/drawing/2016/5/14/chartex" xmlns:mc="http://schemas.openxmlformats.org/markup-compatibility/2006" xmlns:aink="http://schemas.microsoft.com/office/drawing/2016/ink" xmlns:am3d="http://schemas.microsoft.com/office/drawing/2017/model3d" xmlns:o="urn:schemas-microsoft-com:office:office" xmlns:oel="http://schemas.microsoft.com/office/2019/extlst" xmlns:r="http://schemas.openxmlformats.org/officeDocument/2006/relationships" xmlns:m="http://schemas.openxmlformats.org/officeDocument/2006/math" xmlns:v="urn:schemas-microsoft-com:vml" xmlns:wp14="http://schemas.microsoft.com/office/word/2010/wordprocessingDrawing" xmlns:wp="http://schemas.openxmlformats.org/drawingml/2006/wordprocessingDrawing" xmlns:w10="urn:schemas-microsoft-com:office:word" xmlns:w="http://schemas.openxmlformats.org/wordprocessingml/2006/main" xmlns:w14="http://schemas.microsoft.com/office/word/2010/wordml" xmlns:w15="http://schemas.microsoft.com/office/word/2012/wordml" xmlns:w16cex="http://schemas.microsoft.com/office/word/2018/wordml/cex" xmlns:w16cid="http://schemas.microsoft.com/office/word/2016/wordml/cid" xmlns:w16="http://schemas.microsoft.com/office/word/2018/wordml" xmlns:w16du="http://schemas.microsoft.com/office/word/2023/wordml/word16du" xmlns:w16sdtdh="http://schemas.microsoft.com/office/word/2020/wordml/sdtdatahash" xmlns:w16se="http://schemas.microsoft.com/office/word/2015/wordml/symex" xmlns:wpg="http://schemas.microsoft.com/office/word/2010/wordprocessingGroup" xmlns:wpi="http://schemas.microsoft.com/office/word/2010/wordprocessingInk" xmlns:wne="http://schemas.microsoft.com/office/word/2006/wordml" xmlns:wps="http://schemas.microsoft.com/office/word/2010/wordprocessingShape" mc:Ignorable="w14 w15 w16se w16cid w16 w16cex w16sdtdh wp14">
+<w:numbering xmlns:wpc="http://schemas.microsoft.com/office/word/2010/wordprocessingCanvas" xmlns:cx="http://schemas.microsoft.com/office/drawing/2014/chartex" xmlns:cx1="http://schemas.microsoft.com/office/drawing/2015/9/8/chartex" xmlns:cx2="http://schemas.microsoft.com/office/drawing/2015/10/21/chartex" xmlns:cx3="http://schemas.microsoft.com/office/drawing/2016/5/9/chartex" xmlns:cx4="http://schemas.microsoft.com/office/drawing/2016/5/10/chartex" xmlns:cx5="http://schemas.microsoft.com/office/drawing/2016/5/11/chartex" xmlns:cx6="http://schemas.microsoft.com/office/drawing/2016/5/12/chartex" xmlns:cx7="http://schemas.microsoft.com/office/drawing/2016/5/13/chartex" xmlns:cx8="http://schemas.microsoft.com/office/drawing/2016/5/14/chartex" xmlns:mc="http://schemas.openxmlformats.org/markup-compatibility/2006" xmlns:aink="http://schemas.microsoft.com/office/drawing/2016/ink" xmlns:am3d="http://schemas.microsoft.com/office/drawing/2017/model3d" xmlns:o="urn:schemas-microsoft-com:office:office" xmlns:oel="http://schemas.microsoft.com/office/2019/extlst" xmlns:r="http://schemas.openxmlformats.org/officeDocument/2006/relationships" xmlns:m="http://schemas.openxmlformats.org/officeDocument/2006/math" xmlns:v="urn:schemas-microsoft-com:vml" xmlns:wp14="http://schemas.microsoft.com/office/word/2010/wordprocessingDrawing" xmlns:wp="http://schemas.openxmlformats.org/drawingml/2006/wordprocessingDrawing" xmlns:w10="urn:schemas-microsoft-com:office:word" xmlns:w="http://schemas.openxmlformats.org/wordprocessingml/2006/main" xmlns:w14="http://schemas.microsoft.com/office/word/2010/wordml" xmlns:w15="http://schemas.microsoft.com/office/word/2012/wordml" xmlns:w16cex="http://schemas.microsoft.com/office/word/2018/wordml/cex" xmlns:w16cid="http://schemas.microsoft.com/office/word/2016/wordml/cid" xmlns:w16="http://schemas.microsoft.com/office/word/2018/wordml" xmlns:w16sdtdh="http://schemas.microsoft.com/office/word/2020/wordml/sdtdatahash" xmlns:w16se="http://schemas.microsoft.com/office/word/2015/wordml/symex" xmlns:wpg="http://schemas.microsoft.com/office/word/2010/wordprocessingGroup" xmlns:wpi="http://schemas.microsoft.com/office/word/2010/wordprocessingInk" xmlns:wne="http://schemas.microsoft.com/office/word/2006/wordml" xmlns:wps="http://schemas.microsoft.com/office/word/2010/wordprocessingShape" mc:Ignorable="w14 w15 w16se w16cid w16 w16cex w16sdtdh wp14">
   <w:abstractNum w:abstractNumId="0" w15:restartNumberingAfterBreak="0">
     <w:nsid w:val="07BD132E"/>
     <w:multiLevelType w:val="hybridMultilevel"/>
@@ -9066,6 +6314,119 @@
     </w:lvl>
   </w:abstractNum>
   <w:abstractNum w:abstractNumId="3" w15:restartNumberingAfterBreak="0">
+    <w:nsid w:val="0FD647D3"/>
+    <w:multiLevelType w:val="hybridMultilevel"/>
+    <w:tmpl w:val="559816D2"/>
+    <w:lvl w:ilvl="0" w:tplc="0C000001">
+      <w:start w:val="1"/>
+      <w:numFmt w:val="bullet"/>
+      <w:lvlText w:val=""/>
+      <w:lvlJc w:val="left"/>
+      <w:pPr>
+        <w:ind w:left="1004" w:hanging="360"/>
+      </w:pPr>
+      <w:rPr>
+        <w:rFonts w:ascii="Symbol" w:hAnsi="Symbol" w:hint="default"/>
+      </w:rPr>
+    </w:lvl>
+    <w:lvl w:ilvl="1" w:tplc="0C000003" w:tentative="1">
+      <w:start w:val="1"/>
+      <w:numFmt w:val="bullet"/>
+      <w:lvlText w:val="o"/>
+      <w:lvlJc w:val="left"/>
+      <w:pPr>
+        <w:ind w:left="1724" w:hanging="360"/>
+      </w:pPr>
+      <w:rPr>
+        <w:rFonts w:ascii="Courier New" w:hAnsi="Courier New" w:cs="Courier New" w:hint="default"/>
+      </w:rPr>
+    </w:lvl>
+    <w:lvl w:ilvl="2" w:tplc="0C000005" w:tentative="1">
+      <w:start w:val="1"/>
+      <w:numFmt w:val="bullet"/>
+      <w:lvlText w:val=""/>
+      <w:lvlJc w:val="left"/>
+      <w:pPr>
+        <w:ind w:left="2444" w:hanging="360"/>
+      </w:pPr>
+      <w:rPr>
+        <w:rFonts w:ascii="Wingdings" w:hAnsi="Wingdings" w:hint="default"/>
+      </w:rPr>
+    </w:lvl>
+    <w:lvl w:ilvl="3" w:tplc="0C000001" w:tentative="1">
+      <w:start w:val="1"/>
+      <w:numFmt w:val="bullet"/>
+      <w:lvlText w:val=""/>
+      <w:lvlJc w:val="left"/>
+      <w:pPr>
+        <w:ind w:left="3164" w:hanging="360"/>
+      </w:pPr>
+      <w:rPr>
+        <w:rFonts w:ascii="Symbol" w:hAnsi="Symbol" w:hint="default"/>
+      </w:rPr>
+    </w:lvl>
+    <w:lvl w:ilvl="4" w:tplc="0C000003" w:tentative="1">
+      <w:start w:val="1"/>
+      <w:numFmt w:val="bullet"/>
+      <w:lvlText w:val="o"/>
+      <w:lvlJc w:val="left"/>
+      <w:pPr>
+        <w:ind w:left="3884" w:hanging="360"/>
+      </w:pPr>
+      <w:rPr>
+        <w:rFonts w:ascii="Courier New" w:hAnsi="Courier New" w:cs="Courier New" w:hint="default"/>
+      </w:rPr>
+    </w:lvl>
+    <w:lvl w:ilvl="5" w:tplc="0C000005" w:tentative="1">
+      <w:start w:val="1"/>
+      <w:numFmt w:val="bullet"/>
+      <w:lvlText w:val=""/>
+      <w:lvlJc w:val="left"/>
+      <w:pPr>
+        <w:ind w:left="4604" w:hanging="360"/>
+      </w:pPr>
+      <w:rPr>
+        <w:rFonts w:ascii="Wingdings" w:hAnsi="Wingdings" w:hint="default"/>
+      </w:rPr>
+    </w:lvl>
+    <w:lvl w:ilvl="6" w:tplc="0C000001" w:tentative="1">
+      <w:start w:val="1"/>
+      <w:numFmt w:val="bullet"/>
+      <w:lvlText w:val=""/>
+      <w:lvlJc w:val="left"/>
+      <w:pPr>
+        <w:ind w:left="5324" w:hanging="360"/>
+      </w:pPr>
+      <w:rPr>
+        <w:rFonts w:ascii="Symbol" w:hAnsi="Symbol" w:hint="default"/>
+      </w:rPr>
+    </w:lvl>
+    <w:lvl w:ilvl="7" w:tplc="0C000003" w:tentative="1">
+      <w:start w:val="1"/>
+      <w:numFmt w:val="bullet"/>
+      <w:lvlText w:val="o"/>
+      <w:lvlJc w:val="left"/>
+      <w:pPr>
+        <w:ind w:left="6044" w:hanging="360"/>
+      </w:pPr>
+      <w:rPr>
+        <w:rFonts w:ascii="Courier New" w:hAnsi="Courier New" w:cs="Courier New" w:hint="default"/>
+      </w:rPr>
+    </w:lvl>
+    <w:lvl w:ilvl="8" w:tplc="0C000005" w:tentative="1">
+      <w:start w:val="1"/>
+      <w:numFmt w:val="bullet"/>
+      <w:lvlText w:val=""/>
+      <w:lvlJc w:val="left"/>
+      <w:pPr>
+        <w:ind w:left="6764" w:hanging="360"/>
+      </w:pPr>
+      <w:rPr>
+        <w:rFonts w:ascii="Wingdings" w:hAnsi="Wingdings" w:hint="default"/>
+      </w:rPr>
+    </w:lvl>
+  </w:abstractNum>
+  <w:abstractNum w:abstractNumId="4" w15:restartNumberingAfterBreak="0">
     <w:nsid w:val="1A491AC7"/>
     <w:multiLevelType w:val="hybridMultilevel"/>
     <w:tmpl w:val="F1E0DDB0"/>
@@ -9154,7 +6515,7 @@
       </w:pPr>
     </w:lvl>
   </w:abstractNum>
-  <w:abstractNum w:abstractNumId="4" w15:restartNumberingAfterBreak="0">
+  <w:abstractNum w:abstractNumId="5" w15:restartNumberingAfterBreak="0">
     <w:nsid w:val="1BCF1633"/>
     <w:multiLevelType w:val="hybridMultilevel"/>
     <w:tmpl w:val="9E000500"/>
@@ -9243,13 +6604,13 @@
       </w:pPr>
     </w:lvl>
   </w:abstractNum>
-  <w:abstractNum w:abstractNumId="5" w15:restartNumberingAfterBreak="0">
+  <w:abstractNum w:abstractNumId="6" w15:restartNumberingAfterBreak="0">
     <w:nsid w:val="1D393E8B"/>
     <w:multiLevelType w:val="multilevel"/>
-    <w:tmpl w:val="2C006778"/>
+    <w:tmpl w:val="3C840112"/>
     <w:lvl w:ilvl="0">
       <w:start w:val="1"/>
-      <w:numFmt w:val="decimal"/>
+      <w:numFmt w:val="lowerLetter"/>
       <w:pStyle w:val="Heading3"/>
       <w:lvlText w:val="%1)"/>
       <w:lvlJc w:val="left"/>
@@ -9359,7 +6720,7 @@
       </w:rPr>
     </w:lvl>
   </w:abstractNum>
-  <w:abstractNum w:abstractNumId="6" w15:restartNumberingAfterBreak="0">
+  <w:abstractNum w:abstractNumId="7" w15:restartNumberingAfterBreak="0">
     <w:nsid w:val="21061153"/>
     <w:multiLevelType w:val="hybridMultilevel"/>
     <w:tmpl w:val="BC8600C2"/>
@@ -9449,7 +6810,7 @@
       </w:pPr>
     </w:lvl>
   </w:abstractNum>
-  <w:abstractNum w:abstractNumId="7" w15:restartNumberingAfterBreak="0">
+  <w:abstractNum w:abstractNumId="8" w15:restartNumberingAfterBreak="0">
     <w:nsid w:val="24B27EA7"/>
     <w:multiLevelType w:val="hybridMultilevel"/>
     <w:tmpl w:val="50CAB3D2"/>
@@ -9535,7 +6896,7 @@
       </w:pPr>
     </w:lvl>
   </w:abstractNum>
-  <w:abstractNum w:abstractNumId="8" w15:restartNumberingAfterBreak="0">
+  <w:abstractNum w:abstractNumId="9" w15:restartNumberingAfterBreak="0">
     <w:nsid w:val="2FD54AB3"/>
     <w:multiLevelType w:val="hybridMultilevel"/>
     <w:tmpl w:val="AA368432"/>
@@ -9624,7 +6985,7 @@
       </w:pPr>
     </w:lvl>
   </w:abstractNum>
-  <w:abstractNum w:abstractNumId="9" w15:restartNumberingAfterBreak="0">
+  <w:abstractNum w:abstractNumId="10" w15:restartNumberingAfterBreak="0">
     <w:nsid w:val="32CB53BD"/>
     <w:multiLevelType w:val="hybridMultilevel"/>
     <w:tmpl w:val="C056234E"/>
@@ -9712,7 +7073,7 @@
       </w:pPr>
     </w:lvl>
   </w:abstractNum>
-  <w:abstractNum w:abstractNumId="10" w15:restartNumberingAfterBreak="0">
+  <w:abstractNum w:abstractNumId="11" w15:restartNumberingAfterBreak="0">
     <w:nsid w:val="3D257741"/>
     <w:multiLevelType w:val="hybridMultilevel"/>
     <w:tmpl w:val="3376A298"/>
@@ -9801,7 +7162,7 @@
       </w:pPr>
     </w:lvl>
   </w:abstractNum>
-  <w:abstractNum w:abstractNumId="11" w15:restartNumberingAfterBreak="0">
+  <w:abstractNum w:abstractNumId="12" w15:restartNumberingAfterBreak="0">
     <w:nsid w:val="49E34F1D"/>
     <w:multiLevelType w:val="hybridMultilevel"/>
     <w:tmpl w:val="CC183BAA"/>
@@ -9887,7 +7248,7 @@
       </w:pPr>
     </w:lvl>
   </w:abstractNum>
-  <w:abstractNum w:abstractNumId="12" w15:restartNumberingAfterBreak="0">
+  <w:abstractNum w:abstractNumId="13" w15:restartNumberingAfterBreak="0">
     <w:nsid w:val="51C77818"/>
     <w:multiLevelType w:val="hybridMultilevel"/>
     <w:tmpl w:val="F1B41EA0"/>
@@ -9973,7 +7334,7 @@
       </w:pPr>
     </w:lvl>
   </w:abstractNum>
-  <w:abstractNum w:abstractNumId="13" w15:restartNumberingAfterBreak="0">
+  <w:abstractNum w:abstractNumId="14" w15:restartNumberingAfterBreak="0">
     <w:nsid w:val="56430869"/>
     <w:multiLevelType w:val="hybridMultilevel"/>
     <w:tmpl w:val="928C8B60"/>
@@ -10063,7 +7424,7 @@
       </w:pPr>
     </w:lvl>
   </w:abstractNum>
-  <w:abstractNum w:abstractNumId="14" w15:restartNumberingAfterBreak="0">
+  <w:abstractNum w:abstractNumId="15" w15:restartNumberingAfterBreak="0">
     <w:nsid w:val="57DE3A07"/>
     <w:multiLevelType w:val="hybridMultilevel"/>
     <w:tmpl w:val="BC2A43A6"/>
@@ -10152,7 +7513,7 @@
       </w:pPr>
     </w:lvl>
   </w:abstractNum>
-  <w:abstractNum w:abstractNumId="15" w15:restartNumberingAfterBreak="0">
+  <w:abstractNum w:abstractNumId="16" w15:restartNumberingAfterBreak="0">
     <w:nsid w:val="58CF3FAC"/>
     <w:multiLevelType w:val="hybridMultilevel"/>
     <w:tmpl w:val="0706AE4C"/>
@@ -10241,7 +7602,7 @@
       </w:pPr>
     </w:lvl>
   </w:abstractNum>
-  <w:abstractNum w:abstractNumId="16" w15:restartNumberingAfterBreak="0">
+  <w:abstractNum w:abstractNumId="17" w15:restartNumberingAfterBreak="0">
     <w:nsid w:val="6B932BCA"/>
     <w:multiLevelType w:val="hybridMultilevel"/>
     <w:tmpl w:val="2A126852"/>
@@ -10354,7 +7715,7 @@
       </w:rPr>
     </w:lvl>
   </w:abstractNum>
-  <w:abstractNum w:abstractNumId="17" w15:restartNumberingAfterBreak="0">
+  <w:abstractNum w:abstractNumId="18" w15:restartNumberingAfterBreak="0">
     <w:nsid w:val="6BDD574C"/>
     <w:multiLevelType w:val="hybridMultilevel"/>
     <w:tmpl w:val="8374873C"/>
@@ -10443,7 +7804,7 @@
       </w:pPr>
     </w:lvl>
   </w:abstractNum>
-  <w:abstractNum w:abstractNumId="18" w15:restartNumberingAfterBreak="0">
+  <w:abstractNum w:abstractNumId="19" w15:restartNumberingAfterBreak="0">
     <w:nsid w:val="6CAB3C33"/>
     <w:multiLevelType w:val="hybridMultilevel"/>
     <w:tmpl w:val="926CCC30"/>
@@ -10532,7 +7893,7 @@
       </w:pPr>
     </w:lvl>
   </w:abstractNum>
-  <w:abstractNum w:abstractNumId="19" w15:restartNumberingAfterBreak="0">
+  <w:abstractNum w:abstractNumId="20" w15:restartNumberingAfterBreak="0">
     <w:nsid w:val="6FA54F40"/>
     <w:multiLevelType w:val="hybridMultilevel"/>
     <w:tmpl w:val="11BE2008"/>
@@ -10618,7 +7979,7 @@
       </w:pPr>
     </w:lvl>
   </w:abstractNum>
-  <w:abstractNum w:abstractNumId="20" w15:restartNumberingAfterBreak="0">
+  <w:abstractNum w:abstractNumId="21" w15:restartNumberingAfterBreak="0">
     <w:nsid w:val="6FDF7E37"/>
     <w:multiLevelType w:val="hybridMultilevel"/>
     <w:tmpl w:val="5FB41702"/>
@@ -10705,7 +8066,7 @@
       </w:pPr>
     </w:lvl>
   </w:abstractNum>
-  <w:abstractNum w:abstractNumId="21" w15:restartNumberingAfterBreak="0">
+  <w:abstractNum w:abstractNumId="22" w15:restartNumberingAfterBreak="0">
     <w:nsid w:val="7B32014D"/>
     <w:multiLevelType w:val="hybridMultilevel"/>
     <w:tmpl w:val="90E2A554"/>
@@ -10795,67 +8156,67 @@
     </w:lvl>
   </w:abstractNum>
   <w:num w:numId="1" w16cid:durableId="1561866916">
-    <w:abstractNumId w:val="3"/>
+    <w:abstractNumId w:val="4"/>
   </w:num>
   <w:num w:numId="2" w16cid:durableId="197859783">
-    <w:abstractNumId w:val="21"/>
+    <w:abstractNumId w:val="22"/>
   </w:num>
   <w:num w:numId="3" w16cid:durableId="701248718">
-    <w:abstractNumId w:val="8"/>
+    <w:abstractNumId w:val="9"/>
   </w:num>
   <w:num w:numId="4" w16cid:durableId="121270946">
-    <w:abstractNumId w:val="4"/>
+    <w:abstractNumId w:val="5"/>
   </w:num>
   <w:num w:numId="5" w16cid:durableId="952786600">
-    <w:abstractNumId w:val="18"/>
+    <w:abstractNumId w:val="19"/>
   </w:num>
   <w:num w:numId="6" w16cid:durableId="2119056402">
-    <w:abstractNumId w:val="12"/>
+    <w:abstractNumId w:val="13"/>
   </w:num>
   <w:num w:numId="7" w16cid:durableId="1752773432">
-    <w:abstractNumId w:val="13"/>
+    <w:abstractNumId w:val="14"/>
   </w:num>
   <w:num w:numId="8" w16cid:durableId="1326132553">
     <w:abstractNumId w:val="1"/>
   </w:num>
   <w:num w:numId="9" w16cid:durableId="899750269">
-    <w:abstractNumId w:val="7"/>
+    <w:abstractNumId w:val="8"/>
   </w:num>
   <w:num w:numId="10" w16cid:durableId="1086876775">
+    <w:abstractNumId w:val="21"/>
+  </w:num>
+  <w:num w:numId="11" w16cid:durableId="1549030955">
+    <w:abstractNumId w:val="17"/>
+  </w:num>
+  <w:num w:numId="12" w16cid:durableId="658382565">
     <w:abstractNumId w:val="20"/>
   </w:num>
-  <w:num w:numId="11" w16cid:durableId="1549030955">
-    <w:abstractNumId w:val="16"/>
-  </w:num>
-  <w:num w:numId="12" w16cid:durableId="658382565">
-    <w:abstractNumId w:val="19"/>
-  </w:num>
   <w:num w:numId="13" w16cid:durableId="1328560744">
-    <w:abstractNumId w:val="5"/>
+    <w:abstractNumId w:val="6"/>
   </w:num>
   <w:num w:numId="14" w16cid:durableId="952369252">
-    <w:abstractNumId w:val="11"/>
+    <w:abstractNumId w:val="12"/>
   </w:num>
   <w:num w:numId="15" w16cid:durableId="1621496076">
-    <w:abstractNumId w:val="14"/>
+    <w:abstractNumId w:val="15"/>
   </w:num>
   <w:num w:numId="16" w16cid:durableId="1351182333">
-    <w:abstractNumId w:val="9"/>
+    <w:abstractNumId w:val="10"/>
   </w:num>
   <w:num w:numId="17" w16cid:durableId="28379206">
     <w:abstractNumId w:val="2"/>
   </w:num>
   <w:num w:numId="18" w16cid:durableId="897860964">
-    <w:abstractNumId w:val="10"/>
+    <w:abstractNumId w:val="11"/>
   </w:num>
   <w:num w:numId="19" w16cid:durableId="1910186402">
-    <w:abstractNumId w:val="6"/>
+    <w:abstractNumId w:val="7"/>
   </w:num>
   <w:num w:numId="20" w16cid:durableId="1600483118">
-    <w:abstractNumId w:val="15"/>
+    <w:abstractNumId w:val="16"/>
   </w:num>
   <w:num w:numId="21" w16cid:durableId="1930498769">
-    <w:abstractNumId w:val="5"/>
+    <w:abstractNumId w:val="6"/>
     <w:lvlOverride w:ilvl="0">
       <w:startOverride w:val="1"/>
     </w:lvlOverride>
@@ -10885,10 +8246,10 @@
     </w:lvlOverride>
   </w:num>
   <w:num w:numId="22" w16cid:durableId="951941549">
-    <w:abstractNumId w:val="17"/>
+    <w:abstractNumId w:val="18"/>
   </w:num>
   <w:num w:numId="23" w16cid:durableId="1689911845">
-    <w:abstractNumId w:val="5"/>
+    <w:abstractNumId w:val="6"/>
     <w:lvlOverride w:ilvl="0">
       <w:startOverride w:val="1"/>
     </w:lvlOverride>
@@ -10919,6 +8280,9 @@
   </w:num>
   <w:num w:numId="24" w16cid:durableId="1313867514">
     <w:abstractNumId w:val="0"/>
+  </w:num>
+  <w:num w:numId="25" w16cid:durableId="198469425">
+    <w:abstractNumId w:val="3"/>
   </w:num>
 </w:numbering>
 </file>
@@ -11394,7 +8758,7 @@
     <w:uiPriority w:val="9"/>
     <w:unhideWhenUsed/>
     <w:qFormat/>
-    <w:rsid w:val="00325A5A"/>
+    <w:rsid w:val="001B3C10"/>
     <w:pPr>
       <w:numPr>
         <w:numId w:val="13"/>
@@ -11707,7 +9071,7 @@
     <w:basedOn w:val="DefaultParagraphFont"/>
     <w:link w:val="Heading3"/>
     <w:uiPriority w:val="9"/>
-    <w:rsid w:val="00325A5A"/>
+    <w:rsid w:val="001B3C10"/>
     <w:rPr>
       <w:rFonts w:ascii="Roboto" w:eastAsiaTheme="majorEastAsia" w:hAnsi="Roboto" w:cstheme="majorBidi"/>
       <w:bCs/>

</xml_diff>

<commit_message>
Corrected question 4 and updated all results
</commit_message>
<xml_diff>
--- a/Part A/Project_YN_2022-23_1059713_Part-A.docx
+++ b/Part A/Project_YN_2022-23_1059713_Part-A.docx
@@ -426,14 +426,12 @@
         </w:rPr>
         <w:t xml:space="preserve">Συγκεκριμένα, στη συνάρτηση </w:t>
       </w:r>
-      <w:proofErr w:type="spellStart"/>
       <w:r>
         <w:rPr>
           <w:rStyle w:val="CodeChar"/>
         </w:rPr>
         <w:t>preprocessDataset</w:t>
       </w:r>
-      <w:proofErr w:type="spellEnd"/>
       <w:r>
         <w:rPr>
           <w:lang w:val="el-GR"/>
@@ -515,8 +513,6 @@
         </w:rPr>
         <w:t xml:space="preserve"> </w:t>
       </w:r>
-      <w:proofErr w:type="spellStart"/>
-      <w:proofErr w:type="gramStart"/>
       <w:r>
         <w:rPr>
           <w:rFonts w:ascii="Consolas" w:eastAsia="Times New Roman" w:hAnsi="Consolas" w:cs="Times New Roman"/>
@@ -528,31 +524,17 @@
         </w:rPr>
         <w:t>preprocessDataset</w:t>
       </w:r>
-      <w:proofErr w:type="spellEnd"/>
-      <w:r>
-        <w:rPr>
-          <w:rFonts w:ascii="Consolas" w:eastAsia="Times New Roman" w:hAnsi="Consolas" w:cs="Times New Roman"/>
-          <w:color w:val="D4D4D4"/>
-          <w:spacing w:val="0"/>
-          <w:sz w:val="21"/>
-          <w:szCs w:val="21"/>
-          <w:lang w:val="en-150" w:eastAsia="en-150"/>
-        </w:rPr>
-        <w:t>(</w:t>
-      </w:r>
-      <w:proofErr w:type="gramEnd"/>
-      <w:r>
-        <w:rPr>
-          <w:rFonts w:ascii="Consolas" w:eastAsia="Times New Roman" w:hAnsi="Consolas" w:cs="Times New Roman"/>
-          <w:color w:val="D4D4D4"/>
-          <w:spacing w:val="0"/>
-          <w:sz w:val="21"/>
-          <w:szCs w:val="21"/>
-          <w:lang w:val="en-150" w:eastAsia="en-150"/>
-        </w:rPr>
-        <w:t xml:space="preserve">) -&gt; </w:t>
-      </w:r>
-      <w:proofErr w:type="spellStart"/>
+      <w:r>
+        <w:rPr>
+          <w:rFonts w:ascii="Consolas" w:eastAsia="Times New Roman" w:hAnsi="Consolas" w:cs="Times New Roman"/>
+          <w:color w:val="D4D4D4"/>
+          <w:spacing w:val="0"/>
+          <w:sz w:val="21"/>
+          <w:szCs w:val="21"/>
+          <w:lang w:val="en-150" w:eastAsia="en-150"/>
+        </w:rPr>
+        <w:t xml:space="preserve">() -&gt; </w:t>
+      </w:r>
       <w:r>
         <w:rPr>
           <w:rFonts w:ascii="Consolas" w:eastAsia="Times New Roman" w:hAnsi="Consolas" w:cs="Times New Roman"/>
@@ -586,7 +568,6 @@
         </w:rPr>
         <w:t>DataFrame</w:t>
       </w:r>
-      <w:proofErr w:type="spellEnd"/>
       <w:r>
         <w:rPr>
           <w:rFonts w:ascii="Consolas" w:eastAsia="Times New Roman" w:hAnsi="Consolas" w:cs="Times New Roman"/>
@@ -659,7 +640,6 @@
         </w:rPr>
         <w:t xml:space="preserve">  </w:t>
       </w:r>
-      <w:proofErr w:type="spellStart"/>
       <w:r>
         <w:rPr>
           <w:rFonts w:ascii="Consolas" w:eastAsia="Times New Roman" w:hAnsi="Consolas" w:cs="Times New Roman"/>
@@ -671,7 +651,6 @@
         </w:rPr>
         <w:t>original_df</w:t>
       </w:r>
-      <w:proofErr w:type="spellEnd"/>
       <w:r>
         <w:rPr>
           <w:rFonts w:ascii="Consolas" w:eastAsia="Times New Roman" w:hAnsi="Consolas" w:cs="Times New Roman"/>
@@ -683,8 +662,6 @@
         </w:rPr>
         <w:t xml:space="preserve"> = </w:t>
       </w:r>
-      <w:proofErr w:type="spellStart"/>
-      <w:proofErr w:type="gramStart"/>
       <w:r>
         <w:rPr>
           <w:rFonts w:ascii="Consolas" w:eastAsia="Times New Roman" w:hAnsi="Consolas" w:cs="Times New Roman"/>
@@ -716,21 +693,8 @@
           <w:szCs w:val="21"/>
           <w:lang w:val="en-150" w:eastAsia="en-150"/>
         </w:rPr>
-        <w:t>read</w:t>
-      </w:r>
-      <w:proofErr w:type="gramEnd"/>
-      <w:r>
-        <w:rPr>
-          <w:rFonts w:ascii="Consolas" w:eastAsia="Times New Roman" w:hAnsi="Consolas" w:cs="Times New Roman"/>
-          <w:color w:val="DCDCAA"/>
-          <w:spacing w:val="0"/>
-          <w:sz w:val="21"/>
-          <w:szCs w:val="21"/>
-          <w:lang w:val="en-150" w:eastAsia="en-150"/>
-        </w:rPr>
-        <w:t>_csv</w:t>
-      </w:r>
-      <w:proofErr w:type="spellEnd"/>
+        <w:t>read_csv</w:t>
+      </w:r>
       <w:r>
         <w:rPr>
           <w:rFonts w:ascii="Consolas" w:eastAsia="Times New Roman" w:hAnsi="Consolas" w:cs="Times New Roman"/>
@@ -742,7 +706,6 @@
         </w:rPr>
         <w:t>(</w:t>
       </w:r>
-      <w:proofErr w:type="spellStart"/>
       <w:r>
         <w:rPr>
           <w:rFonts w:ascii="Consolas" w:eastAsia="Times New Roman" w:hAnsi="Consolas" w:cs="Times New Roman"/>
@@ -754,7 +717,6 @@
         </w:rPr>
         <w:t>files_folder</w:t>
       </w:r>
-      <w:proofErr w:type="spellEnd"/>
       <w:r>
         <w:rPr>
           <w:rFonts w:ascii="Consolas" w:eastAsia="Times New Roman" w:hAnsi="Consolas" w:cs="Times New Roman"/>
@@ -857,7 +819,6 @@
         </w:rPr>
         <w:t xml:space="preserve">, </w:t>
       </w:r>
-      <w:proofErr w:type="spellStart"/>
       <w:r>
         <w:rPr>
           <w:rFonts w:ascii="Consolas" w:eastAsia="Times New Roman" w:hAnsi="Consolas" w:cs="Times New Roman"/>
@@ -869,7 +830,6 @@
         </w:rPr>
         <w:t>low_memory</w:t>
       </w:r>
-      <w:proofErr w:type="spellEnd"/>
       <w:r>
         <w:rPr>
           <w:rFonts w:ascii="Consolas" w:eastAsia="Times New Roman" w:hAnsi="Consolas" w:cs="Times New Roman"/>
@@ -1022,7 +982,6 @@
         </w:rPr>
         <w:t xml:space="preserve">  </w:t>
       </w:r>
-      <w:proofErr w:type="spellStart"/>
       <w:r>
         <w:rPr>
           <w:rFonts w:ascii="Consolas" w:eastAsia="Times New Roman" w:hAnsi="Consolas" w:cs="Times New Roman"/>
@@ -1034,7 +993,6 @@
         </w:rPr>
         <w:t>numerical_columns</w:t>
       </w:r>
-      <w:proofErr w:type="spellEnd"/>
       <w:r>
         <w:rPr>
           <w:rFonts w:ascii="Consolas" w:eastAsia="Times New Roman" w:hAnsi="Consolas" w:cs="Times New Roman"/>
@@ -1046,7 +1004,6 @@
         </w:rPr>
         <w:t xml:space="preserve"> = </w:t>
       </w:r>
-      <w:proofErr w:type="spellStart"/>
       <w:r>
         <w:rPr>
           <w:rFonts w:ascii="Consolas" w:eastAsia="Times New Roman" w:hAnsi="Consolas" w:cs="Times New Roman"/>
@@ -1056,19 +1013,7 @@
           <w:szCs w:val="21"/>
           <w:lang w:val="en-150" w:eastAsia="en-150"/>
         </w:rPr>
-        <w:t>original_</w:t>
-      </w:r>
-      <w:proofErr w:type="gramStart"/>
-      <w:r>
-        <w:rPr>
-          <w:rFonts w:ascii="Consolas" w:eastAsia="Times New Roman" w:hAnsi="Consolas" w:cs="Times New Roman"/>
-          <w:color w:val="9CDCFE"/>
-          <w:spacing w:val="0"/>
-          <w:sz w:val="21"/>
-          <w:szCs w:val="21"/>
-          <w:lang w:val="en-150" w:eastAsia="en-150"/>
-        </w:rPr>
-        <w:t>df</w:t>
+        <w:t>original_df</w:t>
       </w:r>
       <w:r>
         <w:rPr>
@@ -1090,21 +1035,8 @@
           <w:szCs w:val="21"/>
           <w:lang w:val="en-150" w:eastAsia="en-150"/>
         </w:rPr>
-        <w:t>select</w:t>
-      </w:r>
-      <w:proofErr w:type="gramEnd"/>
-      <w:r>
-        <w:rPr>
-          <w:rFonts w:ascii="Consolas" w:eastAsia="Times New Roman" w:hAnsi="Consolas" w:cs="Times New Roman"/>
-          <w:color w:val="DCDCAA"/>
-          <w:spacing w:val="0"/>
-          <w:sz w:val="21"/>
-          <w:szCs w:val="21"/>
-          <w:lang w:val="en-150" w:eastAsia="en-150"/>
-        </w:rPr>
-        <w:t>_dtypes</w:t>
-      </w:r>
-      <w:proofErr w:type="spellEnd"/>
+        <w:t>select_dtypes</w:t>
+      </w:r>
       <w:r>
         <w:rPr>
           <w:rFonts w:ascii="Consolas" w:eastAsia="Times New Roman" w:hAnsi="Consolas" w:cs="Times New Roman"/>
@@ -1235,7 +1167,6 @@
         </w:rPr>
         <w:t xml:space="preserve">  </w:t>
       </w:r>
-      <w:proofErr w:type="spellStart"/>
       <w:r>
         <w:rPr>
           <w:rFonts w:ascii="Consolas" w:eastAsia="Times New Roman" w:hAnsi="Consolas" w:cs="Times New Roman"/>
@@ -1247,7 +1178,6 @@
         </w:rPr>
         <w:t>normalized_values</w:t>
       </w:r>
-      <w:proofErr w:type="spellEnd"/>
       <w:r>
         <w:rPr>
           <w:rFonts w:ascii="Consolas" w:eastAsia="Times New Roman" w:hAnsi="Consolas" w:cs="Times New Roman"/>
@@ -1259,7 +1189,6 @@
         </w:rPr>
         <w:t xml:space="preserve"> = </w:t>
       </w:r>
-      <w:proofErr w:type="spellStart"/>
       <w:r>
         <w:rPr>
           <w:rFonts w:ascii="Consolas" w:eastAsia="Times New Roman" w:hAnsi="Consolas" w:cs="Times New Roman"/>
@@ -1271,7 +1200,28 @@
         </w:rPr>
         <w:t>StandardScaler</w:t>
       </w:r>
-      <w:proofErr w:type="spellEnd"/>
+      <w:r>
+        <w:rPr>
+          <w:rFonts w:ascii="Consolas" w:eastAsia="Times New Roman" w:hAnsi="Consolas" w:cs="Times New Roman"/>
+          <w:color w:val="D4D4D4"/>
+          <w:spacing w:val="0"/>
+          <w:sz w:val="21"/>
+          <w:szCs w:val="21"/>
+          <w:lang w:val="en-150" w:eastAsia="en-150"/>
+        </w:rPr>
+        <w:t>().</w:t>
+      </w:r>
+      <w:r>
+        <w:rPr>
+          <w:rFonts w:ascii="Consolas" w:eastAsia="Times New Roman" w:hAnsi="Consolas" w:cs="Times New Roman"/>
+          <w:color w:val="DCDCAA"/>
+          <w:spacing w:val="0"/>
+          <w:sz w:val="21"/>
+          <w:szCs w:val="21"/>
+          <w:lang w:val="en-150" w:eastAsia="en-150"/>
+        </w:rPr>
+        <w:t>fit_transform</w:t>
+      </w:r>
       <w:r>
         <w:rPr>
           <w:rFonts w:ascii="Consolas" w:eastAsia="Times New Roman" w:hAnsi="Consolas" w:cs="Times New Roman"/>
@@ -1283,55 +1233,6 @@
         </w:rPr>
         <w:t>(</w:t>
       </w:r>
-      <w:proofErr w:type="gramStart"/>
-      <w:r>
-        <w:rPr>
-          <w:rFonts w:ascii="Consolas" w:eastAsia="Times New Roman" w:hAnsi="Consolas" w:cs="Times New Roman"/>
-          <w:color w:val="D4D4D4"/>
-          <w:spacing w:val="0"/>
-          <w:sz w:val="21"/>
-          <w:szCs w:val="21"/>
-          <w:lang w:val="en-150" w:eastAsia="en-150"/>
-        </w:rPr>
-        <w:t>).</w:t>
-      </w:r>
-      <w:proofErr w:type="spellStart"/>
-      <w:r>
-        <w:rPr>
-          <w:rFonts w:ascii="Consolas" w:eastAsia="Times New Roman" w:hAnsi="Consolas" w:cs="Times New Roman"/>
-          <w:color w:val="DCDCAA"/>
-          <w:spacing w:val="0"/>
-          <w:sz w:val="21"/>
-          <w:szCs w:val="21"/>
-          <w:lang w:val="en-150" w:eastAsia="en-150"/>
-        </w:rPr>
-        <w:t>fit</w:t>
-      </w:r>
-      <w:proofErr w:type="gramEnd"/>
-      <w:r>
-        <w:rPr>
-          <w:rFonts w:ascii="Consolas" w:eastAsia="Times New Roman" w:hAnsi="Consolas" w:cs="Times New Roman"/>
-          <w:color w:val="DCDCAA"/>
-          <w:spacing w:val="0"/>
-          <w:sz w:val="21"/>
-          <w:szCs w:val="21"/>
-          <w:lang w:val="en-150" w:eastAsia="en-150"/>
-        </w:rPr>
-        <w:t>_transform</w:t>
-      </w:r>
-      <w:proofErr w:type="spellEnd"/>
-      <w:r>
-        <w:rPr>
-          <w:rFonts w:ascii="Consolas" w:eastAsia="Times New Roman" w:hAnsi="Consolas" w:cs="Times New Roman"/>
-          <w:color w:val="D4D4D4"/>
-          <w:spacing w:val="0"/>
-          <w:sz w:val="21"/>
-          <w:szCs w:val="21"/>
-          <w:lang w:val="en-150" w:eastAsia="en-150"/>
-        </w:rPr>
-        <w:t>(</w:t>
-      </w:r>
-      <w:proofErr w:type="spellStart"/>
       <w:r>
         <w:rPr>
           <w:rFonts w:ascii="Consolas" w:eastAsia="Times New Roman" w:hAnsi="Consolas" w:cs="Times New Roman"/>
@@ -1365,7 +1266,6 @@
         </w:rPr>
         <w:t>values</w:t>
       </w:r>
-      <w:proofErr w:type="spellEnd"/>
       <w:r>
         <w:rPr>
           <w:rFonts w:ascii="Consolas" w:eastAsia="Times New Roman" w:hAnsi="Consolas" w:cs="Times New Roman"/>
@@ -1402,7 +1302,6 @@
         </w:rPr>
         <w:t xml:space="preserve">  </w:t>
       </w:r>
-      <w:proofErr w:type="spellStart"/>
       <w:r>
         <w:rPr>
           <w:rFonts w:ascii="Consolas" w:eastAsia="Times New Roman" w:hAnsi="Consolas" w:cs="Times New Roman"/>
@@ -1414,7 +1313,6 @@
         </w:rPr>
         <w:t>normalized_df</w:t>
       </w:r>
-      <w:proofErr w:type="spellEnd"/>
       <w:r>
         <w:rPr>
           <w:rFonts w:ascii="Consolas" w:eastAsia="Times New Roman" w:hAnsi="Consolas" w:cs="Times New Roman"/>
@@ -1426,8 +1324,6 @@
         </w:rPr>
         <w:t xml:space="preserve"> = </w:t>
       </w:r>
-      <w:proofErr w:type="spellStart"/>
-      <w:proofErr w:type="gramStart"/>
       <w:r>
         <w:rPr>
           <w:rFonts w:ascii="Consolas" w:eastAsia="Times New Roman" w:hAnsi="Consolas" w:cs="Times New Roman"/>
@@ -1461,8 +1357,6 @@
         </w:rPr>
         <w:t>DataFrame</w:t>
       </w:r>
-      <w:proofErr w:type="spellEnd"/>
-      <w:proofErr w:type="gramEnd"/>
       <w:r>
         <w:rPr>
           <w:rFonts w:ascii="Consolas" w:eastAsia="Times New Roman" w:hAnsi="Consolas" w:cs="Times New Roman"/>
@@ -1496,7 +1390,6 @@
         </w:rPr>
         <w:t>=</w:t>
       </w:r>
-      <w:proofErr w:type="spellStart"/>
       <w:r>
         <w:rPr>
           <w:rFonts w:ascii="Consolas" w:eastAsia="Times New Roman" w:hAnsi="Consolas" w:cs="Times New Roman"/>
@@ -1530,7 +1423,6 @@
         </w:rPr>
         <w:t>columns</w:t>
       </w:r>
-      <w:proofErr w:type="spellEnd"/>
       <w:r>
         <w:rPr>
           <w:rFonts w:ascii="Consolas" w:eastAsia="Times New Roman" w:hAnsi="Consolas" w:cs="Times New Roman"/>
@@ -1589,7 +1481,6 @@
         </w:rPr>
         <w:t>=</w:t>
       </w:r>
-      <w:proofErr w:type="spellStart"/>
       <w:r>
         <w:rPr>
           <w:rFonts w:ascii="Consolas" w:eastAsia="Times New Roman" w:hAnsi="Consolas" w:cs="Times New Roman"/>
@@ -1601,7 +1492,6 @@
         </w:rPr>
         <w:t>normalized_values</w:t>
       </w:r>
-      <w:proofErr w:type="spellEnd"/>
       <w:r>
         <w:rPr>
           <w:rFonts w:ascii="Consolas" w:eastAsia="Times New Roman" w:hAnsi="Consolas" w:cs="Times New Roman"/>
@@ -1710,8 +1600,6 @@
         </w:rPr>
         <w:t xml:space="preserve"> = </w:t>
       </w:r>
-      <w:proofErr w:type="spellStart"/>
-      <w:proofErr w:type="gramStart"/>
       <w:r>
         <w:rPr>
           <w:rFonts w:ascii="Consolas" w:eastAsia="Times New Roman" w:hAnsi="Consolas" w:cs="Times New Roman"/>
@@ -1745,8 +1633,6 @@
         </w:rPr>
         <w:t>OneHotEncoder</w:t>
       </w:r>
-      <w:proofErr w:type="spellEnd"/>
-      <w:proofErr w:type="gramEnd"/>
       <w:r>
         <w:rPr>
           <w:rFonts w:ascii="Consolas" w:eastAsia="Times New Roman" w:hAnsi="Consolas" w:cs="Times New Roman"/>
@@ -1758,7 +1644,6 @@
         </w:rPr>
         <w:t>(</w:t>
       </w:r>
-      <w:proofErr w:type="spellStart"/>
       <w:r>
         <w:rPr>
           <w:rFonts w:ascii="Consolas" w:eastAsia="Times New Roman" w:hAnsi="Consolas" w:cs="Times New Roman"/>
@@ -1770,7 +1655,6 @@
         </w:rPr>
         <w:t>handle_unknown</w:t>
       </w:r>
-      <w:proofErr w:type="spellEnd"/>
       <w:r>
         <w:rPr>
           <w:rFonts w:ascii="Consolas" w:eastAsia="Times New Roman" w:hAnsi="Consolas" w:cs="Times New Roman"/>
@@ -1791,31 +1675,7 @@
           <w:szCs w:val="21"/>
           <w:lang w:val="en-150" w:eastAsia="en-150"/>
         </w:rPr>
-        <w:t>'</w:t>
-      </w:r>
-      <w:proofErr w:type="spellStart"/>
-      <w:r>
-        <w:rPr>
-          <w:rFonts w:ascii="Consolas" w:eastAsia="Times New Roman" w:hAnsi="Consolas" w:cs="Times New Roman"/>
-          <w:color w:val="CE9178"/>
-          <w:spacing w:val="0"/>
-          <w:sz w:val="21"/>
-          <w:szCs w:val="21"/>
-          <w:lang w:val="en-150" w:eastAsia="en-150"/>
-        </w:rPr>
-        <w:t>return_nan</w:t>
-      </w:r>
-      <w:proofErr w:type="spellEnd"/>
-      <w:r>
-        <w:rPr>
-          <w:rFonts w:ascii="Consolas" w:eastAsia="Times New Roman" w:hAnsi="Consolas" w:cs="Times New Roman"/>
-          <w:color w:val="CE9178"/>
-          <w:spacing w:val="0"/>
-          <w:sz w:val="21"/>
-          <w:szCs w:val="21"/>
-          <w:lang w:val="en-150" w:eastAsia="en-150"/>
-        </w:rPr>
-        <w:t>'</w:t>
+        <w:t>'return_nan'</w:t>
       </w:r>
       <w:r>
         <w:rPr>
@@ -1828,7 +1688,6 @@
         </w:rPr>
         <w:t xml:space="preserve">, </w:t>
       </w:r>
-      <w:proofErr w:type="spellStart"/>
       <w:r>
         <w:rPr>
           <w:rFonts w:ascii="Consolas" w:eastAsia="Times New Roman" w:hAnsi="Consolas" w:cs="Times New Roman"/>
@@ -1840,7 +1699,6 @@
         </w:rPr>
         <w:t>return_df</w:t>
       </w:r>
-      <w:proofErr w:type="spellEnd"/>
       <w:r>
         <w:rPr>
           <w:rFonts w:ascii="Consolas" w:eastAsia="Times New Roman" w:hAnsi="Consolas" w:cs="Times New Roman"/>
@@ -1899,7 +1757,6 @@
         </w:rPr>
         <w:t>                             </w:t>
       </w:r>
-      <w:proofErr w:type="spellStart"/>
       <w:r>
         <w:rPr>
           <w:rFonts w:ascii="Consolas" w:eastAsia="Times New Roman" w:hAnsi="Consolas" w:cs="Times New Roman"/>
@@ -1911,7 +1768,6 @@
         </w:rPr>
         <w:t>use_cat_names</w:t>
       </w:r>
-      <w:proofErr w:type="spellEnd"/>
       <w:r>
         <w:rPr>
           <w:rFonts w:ascii="Consolas" w:eastAsia="Times New Roman" w:hAnsi="Consolas" w:cs="Times New Roman"/>
@@ -1970,7 +1826,6 @@
         </w:rPr>
         <w:t xml:space="preserve">  </w:t>
       </w:r>
-      <w:proofErr w:type="spellStart"/>
       <w:r>
         <w:rPr>
           <w:rFonts w:ascii="Consolas" w:eastAsia="Times New Roman" w:hAnsi="Consolas" w:cs="Times New Roman"/>
@@ -1982,7 +1837,6 @@
         </w:rPr>
         <w:t>encoded_cat_features</w:t>
       </w:r>
-      <w:proofErr w:type="spellEnd"/>
       <w:r>
         <w:rPr>
           <w:rFonts w:ascii="Consolas" w:eastAsia="Times New Roman" w:hAnsi="Consolas" w:cs="Times New Roman"/>
@@ -1994,7 +1848,6 @@
         </w:rPr>
         <w:t xml:space="preserve"> = </w:t>
       </w:r>
-      <w:proofErr w:type="spellStart"/>
       <w:r>
         <w:rPr>
           <w:rFonts w:ascii="Consolas" w:eastAsia="Times New Roman" w:hAnsi="Consolas" w:cs="Times New Roman"/>
@@ -2026,21 +1879,8 @@
           <w:szCs w:val="21"/>
           <w:lang w:val="en-150" w:eastAsia="en-150"/>
         </w:rPr>
-        <w:t>fit_</w:t>
-      </w:r>
-      <w:proofErr w:type="gramStart"/>
-      <w:r>
-        <w:rPr>
-          <w:rFonts w:ascii="Consolas" w:eastAsia="Times New Roman" w:hAnsi="Consolas" w:cs="Times New Roman"/>
-          <w:color w:val="DCDCAA"/>
-          <w:spacing w:val="0"/>
-          <w:sz w:val="21"/>
-          <w:szCs w:val="21"/>
-          <w:lang w:val="en-150" w:eastAsia="en-150"/>
-        </w:rPr>
-        <w:t>transform</w:t>
-      </w:r>
-      <w:proofErr w:type="spellEnd"/>
+        <w:t>fit_transform</w:t>
+      </w:r>
       <w:r>
         <w:rPr>
           <w:rFonts w:ascii="Consolas" w:eastAsia="Times New Roman" w:hAnsi="Consolas" w:cs="Times New Roman"/>
@@ -2052,7 +1892,6 @@
         </w:rPr>
         <w:t>(</w:t>
       </w:r>
-      <w:proofErr w:type="gramEnd"/>
     </w:p>
     <w:p>
       <w:pPr>
@@ -2078,7 +1917,6 @@
         </w:rPr>
         <w:t xml:space="preserve">      </w:t>
       </w:r>
-      <w:proofErr w:type="spellStart"/>
       <w:r>
         <w:rPr>
           <w:rFonts w:ascii="Consolas" w:eastAsia="Times New Roman" w:hAnsi="Consolas" w:cs="Times New Roman"/>
@@ -2088,43 +1926,18 @@
           <w:szCs w:val="21"/>
           <w:lang w:val="en-150" w:eastAsia="en-150"/>
         </w:rPr>
-        <w:t>original_</w:t>
-      </w:r>
-      <w:proofErr w:type="gramStart"/>
-      <w:r>
-        <w:rPr>
-          <w:rFonts w:ascii="Consolas" w:eastAsia="Times New Roman" w:hAnsi="Consolas" w:cs="Times New Roman"/>
-          <w:color w:val="9CDCFE"/>
-          <w:spacing w:val="0"/>
-          <w:sz w:val="21"/>
-          <w:szCs w:val="21"/>
-          <w:lang w:val="en-150" w:eastAsia="en-150"/>
-        </w:rPr>
-        <w:t>df</w:t>
-      </w:r>
-      <w:proofErr w:type="spellEnd"/>
-      <w:r>
-        <w:rPr>
-          <w:rFonts w:ascii="Consolas" w:eastAsia="Times New Roman" w:hAnsi="Consolas" w:cs="Times New Roman"/>
-          <w:color w:val="D4D4D4"/>
-          <w:spacing w:val="0"/>
-          <w:sz w:val="21"/>
-          <w:szCs w:val="21"/>
-          <w:lang w:val="en-150" w:eastAsia="en-150"/>
-        </w:rPr>
-        <w:t>[</w:t>
-      </w:r>
-      <w:proofErr w:type="gramEnd"/>
-      <w:r>
-        <w:rPr>
-          <w:rFonts w:ascii="Consolas" w:eastAsia="Times New Roman" w:hAnsi="Consolas" w:cs="Times New Roman"/>
-          <w:color w:val="D4D4D4"/>
-          <w:spacing w:val="0"/>
-          <w:sz w:val="21"/>
-          <w:szCs w:val="21"/>
-          <w:lang w:val="en-150" w:eastAsia="en-150"/>
-        </w:rPr>
-        <w:t>[</w:t>
+        <w:t>original_df</w:t>
+      </w:r>
+      <w:r>
+        <w:rPr>
+          <w:rFonts w:ascii="Consolas" w:eastAsia="Times New Roman" w:hAnsi="Consolas" w:cs="Times New Roman"/>
+          <w:color w:val="D4D4D4"/>
+          <w:spacing w:val="0"/>
+          <w:sz w:val="21"/>
+          <w:szCs w:val="21"/>
+          <w:lang w:val="en-150" w:eastAsia="en-150"/>
+        </w:rPr>
+        <w:t>[[</w:t>
       </w:r>
       <w:r>
         <w:rPr>
@@ -2240,21 +2053,8 @@
           <w:szCs w:val="21"/>
           <w:lang w:val="en-150" w:eastAsia="en-150"/>
         </w:rPr>
-        <w:t xml:space="preserve"># Combine the 2 </w:t>
-      </w:r>
-      <w:proofErr w:type="spellStart"/>
-      <w:r>
-        <w:rPr>
-          <w:rFonts w:ascii="Consolas" w:eastAsia="Times New Roman" w:hAnsi="Consolas" w:cs="Times New Roman"/>
-          <w:color w:val="6A9955"/>
-          <w:spacing w:val="0"/>
-          <w:sz w:val="21"/>
-          <w:szCs w:val="21"/>
-          <w:lang w:val="en-150" w:eastAsia="en-150"/>
-        </w:rPr>
-        <w:t>dataframes</w:t>
-      </w:r>
-      <w:proofErr w:type="spellEnd"/>
+        <w:t># Combine the 2 dataframes</w:t>
+      </w:r>
     </w:p>
     <w:p>
       <w:pPr>
@@ -2280,7 +2080,6 @@
         </w:rPr>
         <w:t xml:space="preserve">  </w:t>
       </w:r>
-      <w:proofErr w:type="spellStart"/>
       <w:r>
         <w:rPr>
           <w:rFonts w:ascii="Consolas" w:eastAsia="Times New Roman" w:hAnsi="Consolas" w:cs="Times New Roman"/>
@@ -2292,7 +2091,6 @@
         </w:rPr>
         <w:t>final_df</w:t>
       </w:r>
-      <w:proofErr w:type="spellEnd"/>
       <w:r>
         <w:rPr>
           <w:rFonts w:ascii="Consolas" w:eastAsia="Times New Roman" w:hAnsi="Consolas" w:cs="Times New Roman"/>
@@ -2304,8 +2102,6 @@
         </w:rPr>
         <w:t xml:space="preserve"> = </w:t>
       </w:r>
-      <w:proofErr w:type="spellStart"/>
-      <w:proofErr w:type="gramStart"/>
       <w:r>
         <w:rPr>
           <w:rFonts w:ascii="Consolas" w:eastAsia="Times New Roman" w:hAnsi="Consolas" w:cs="Times New Roman"/>
@@ -2339,8 +2135,6 @@
         </w:rPr>
         <w:t>concat</w:t>
       </w:r>
-      <w:proofErr w:type="spellEnd"/>
-      <w:proofErr w:type="gramEnd"/>
       <w:r>
         <w:rPr>
           <w:rFonts w:ascii="Consolas" w:eastAsia="Times New Roman" w:hAnsi="Consolas" w:cs="Times New Roman"/>
@@ -2352,7 +2146,6 @@
         </w:rPr>
         <w:t>([</w:t>
       </w:r>
-      <w:proofErr w:type="spellStart"/>
       <w:r>
         <w:rPr>
           <w:rFonts w:ascii="Consolas" w:eastAsia="Times New Roman" w:hAnsi="Consolas" w:cs="Times New Roman"/>
@@ -2364,7 +2157,6 @@
         </w:rPr>
         <w:t>normalized_df</w:t>
       </w:r>
-      <w:proofErr w:type="spellEnd"/>
       <w:r>
         <w:rPr>
           <w:rFonts w:ascii="Consolas" w:eastAsia="Times New Roman" w:hAnsi="Consolas" w:cs="Times New Roman"/>
@@ -2376,7 +2168,6 @@
         </w:rPr>
         <w:t xml:space="preserve">, </w:t>
       </w:r>
-      <w:proofErr w:type="spellStart"/>
       <w:r>
         <w:rPr>
           <w:rFonts w:ascii="Consolas" w:eastAsia="Times New Roman" w:hAnsi="Consolas" w:cs="Times New Roman"/>
@@ -2388,7 +2179,6 @@
         </w:rPr>
         <w:t>encoded_cat_features</w:t>
       </w:r>
-      <w:proofErr w:type="spellEnd"/>
       <w:r>
         <w:rPr>
           <w:rFonts w:ascii="Consolas" w:eastAsia="Times New Roman" w:hAnsi="Consolas" w:cs="Times New Roman"/>
@@ -2541,7 +2331,6 @@
         </w:rPr>
         <w:t xml:space="preserve"> = </w:t>
       </w:r>
-      <w:proofErr w:type="spellStart"/>
       <w:r>
         <w:rPr>
           <w:rFonts w:ascii="Consolas" w:eastAsia="Times New Roman" w:hAnsi="Consolas" w:cs="Times New Roman"/>
@@ -2595,43 +2384,18 @@
           <w:szCs w:val="21"/>
           <w:lang w:val="en-150" w:eastAsia="en-150"/>
         </w:rPr>
-        <w:t>to_</w:t>
-      </w:r>
-      <w:proofErr w:type="gramStart"/>
-      <w:r>
-        <w:rPr>
-          <w:rFonts w:ascii="Consolas" w:eastAsia="Times New Roman" w:hAnsi="Consolas" w:cs="Times New Roman"/>
-          <w:color w:val="DCDCAA"/>
-          <w:spacing w:val="0"/>
-          <w:sz w:val="21"/>
-          <w:szCs w:val="21"/>
-          <w:lang w:val="en-150" w:eastAsia="en-150"/>
-        </w:rPr>
-        <w:t>list</w:t>
-      </w:r>
-      <w:proofErr w:type="spellEnd"/>
-      <w:r>
-        <w:rPr>
-          <w:rFonts w:ascii="Consolas" w:eastAsia="Times New Roman" w:hAnsi="Consolas" w:cs="Times New Roman"/>
-          <w:color w:val="D4D4D4"/>
-          <w:spacing w:val="0"/>
-          <w:sz w:val="21"/>
-          <w:szCs w:val="21"/>
-          <w:lang w:val="en-150" w:eastAsia="en-150"/>
-        </w:rPr>
-        <w:t>(</w:t>
-      </w:r>
-      <w:proofErr w:type="gramEnd"/>
-      <w:r>
-        <w:rPr>
-          <w:rFonts w:ascii="Consolas" w:eastAsia="Times New Roman" w:hAnsi="Consolas" w:cs="Times New Roman"/>
-          <w:color w:val="D4D4D4"/>
-          <w:spacing w:val="0"/>
-          <w:sz w:val="21"/>
-          <w:szCs w:val="21"/>
-          <w:lang w:val="en-150" w:eastAsia="en-150"/>
-        </w:rPr>
-        <w:t>)</w:t>
+        <w:t>to_list</w:t>
+      </w:r>
+      <w:r>
+        <w:rPr>
+          <w:rFonts w:ascii="Consolas" w:eastAsia="Times New Roman" w:hAnsi="Consolas" w:cs="Times New Roman"/>
+          <w:color w:val="D4D4D4"/>
+          <w:spacing w:val="0"/>
+          <w:sz w:val="21"/>
+          <w:szCs w:val="21"/>
+          <w:lang w:val="en-150" w:eastAsia="en-150"/>
+        </w:rPr>
+        <w:t>()</w:t>
       </w:r>
     </w:p>
     <w:p>
@@ -2658,7 +2422,6 @@
         </w:rPr>
         <w:t xml:space="preserve">  </w:t>
       </w:r>
-      <w:proofErr w:type="spellStart"/>
       <w:r>
         <w:rPr>
           <w:rFonts w:ascii="Consolas" w:eastAsia="Times New Roman" w:hAnsi="Consolas" w:cs="Times New Roman"/>
@@ -2668,9 +2431,19 @@
           <w:szCs w:val="21"/>
           <w:lang w:val="en-150" w:eastAsia="en-150"/>
         </w:rPr>
-        <w:t>final_</w:t>
-      </w:r>
-      <w:proofErr w:type="gramStart"/>
+        <w:t>final_df</w:t>
+      </w:r>
+      <w:r>
+        <w:rPr>
+          <w:rFonts w:ascii="Consolas" w:eastAsia="Times New Roman" w:hAnsi="Consolas" w:cs="Times New Roman"/>
+          <w:color w:val="D4D4D4"/>
+          <w:spacing w:val="0"/>
+          <w:sz w:val="21"/>
+          <w:szCs w:val="21"/>
+          <w:lang w:val="en-150" w:eastAsia="en-150"/>
+        </w:rPr>
+        <w:t>.</w:t>
+      </w:r>
       <w:r>
         <w:rPr>
           <w:rFonts w:ascii="Consolas" w:eastAsia="Times New Roman" w:hAnsi="Consolas" w:cs="Times New Roman"/>
@@ -2680,18 +2453,18 @@
           <w:szCs w:val="21"/>
           <w:lang w:val="en-150" w:eastAsia="en-150"/>
         </w:rPr>
-        <w:t>df</w:t>
-      </w:r>
-      <w:r>
-        <w:rPr>
-          <w:rFonts w:ascii="Consolas" w:eastAsia="Times New Roman" w:hAnsi="Consolas" w:cs="Times New Roman"/>
-          <w:color w:val="D4D4D4"/>
-          <w:spacing w:val="0"/>
-          <w:sz w:val="21"/>
-          <w:szCs w:val="21"/>
-          <w:lang w:val="en-150" w:eastAsia="en-150"/>
-        </w:rPr>
-        <w:t>.</w:t>
+        <w:t>columns</w:t>
+      </w:r>
+      <w:r>
+        <w:rPr>
+          <w:rFonts w:ascii="Consolas" w:eastAsia="Times New Roman" w:hAnsi="Consolas" w:cs="Times New Roman"/>
+          <w:color w:val="D4D4D4"/>
+          <w:spacing w:val="0"/>
+          <w:sz w:val="21"/>
+          <w:szCs w:val="21"/>
+          <w:lang w:val="en-150" w:eastAsia="en-150"/>
+        </w:rPr>
+        <w:t xml:space="preserve"> = </w:t>
       </w:r>
       <w:r>
         <w:rPr>
@@ -2702,30 +2475,6 @@
           <w:szCs w:val="21"/>
           <w:lang w:val="en-150" w:eastAsia="en-150"/>
         </w:rPr>
-        <w:t>columns</w:t>
-      </w:r>
-      <w:proofErr w:type="spellEnd"/>
-      <w:proofErr w:type="gramEnd"/>
-      <w:r>
-        <w:rPr>
-          <w:rFonts w:ascii="Consolas" w:eastAsia="Times New Roman" w:hAnsi="Consolas" w:cs="Times New Roman"/>
-          <w:color w:val="D4D4D4"/>
-          <w:spacing w:val="0"/>
-          <w:sz w:val="21"/>
-          <w:szCs w:val="21"/>
-          <w:lang w:val="en-150" w:eastAsia="en-150"/>
-        </w:rPr>
-        <w:t xml:space="preserve"> = </w:t>
-      </w:r>
-      <w:r>
-        <w:rPr>
-          <w:rFonts w:ascii="Consolas" w:eastAsia="Times New Roman" w:hAnsi="Consolas" w:cs="Times New Roman"/>
-          <w:color w:val="9CDCFE"/>
-          <w:spacing w:val="0"/>
-          <w:sz w:val="21"/>
-          <w:szCs w:val="21"/>
-          <w:lang w:val="en-150" w:eastAsia="en-150"/>
-        </w:rPr>
         <w:t>cols</w:t>
       </w:r>
       <w:r>
@@ -2770,9 +2519,19 @@
           <w:szCs w:val="21"/>
           <w:lang w:val="en-150" w:eastAsia="en-150"/>
         </w:rPr>
-        <w:t>"</w:t>
-      </w:r>
-      <w:proofErr w:type="spellStart"/>
+        <w:t>"gender_man"</w:t>
+      </w:r>
+      <w:r>
+        <w:rPr>
+          <w:rFonts w:ascii="Consolas" w:eastAsia="Times New Roman" w:hAnsi="Consolas" w:cs="Times New Roman"/>
+          <w:color w:val="D4D4D4"/>
+          <w:spacing w:val="0"/>
+          <w:sz w:val="21"/>
+          <w:szCs w:val="21"/>
+          <w:lang w:val="en-150" w:eastAsia="en-150"/>
+        </w:rPr>
+        <w:t xml:space="preserve">, </w:t>
+      </w:r>
       <w:r>
         <w:rPr>
           <w:rFonts w:ascii="Consolas" w:eastAsia="Times New Roman" w:hAnsi="Consolas" w:cs="Times New Roman"/>
@@ -2782,65 +2541,7 @@
           <w:szCs w:val="21"/>
           <w:lang w:val="en-150" w:eastAsia="en-150"/>
         </w:rPr>
-        <w:t>gender_man</w:t>
-      </w:r>
-      <w:proofErr w:type="spellEnd"/>
-      <w:r>
-        <w:rPr>
-          <w:rFonts w:ascii="Consolas" w:eastAsia="Times New Roman" w:hAnsi="Consolas" w:cs="Times New Roman"/>
-          <w:color w:val="CE9178"/>
-          <w:spacing w:val="0"/>
-          <w:sz w:val="21"/>
-          <w:szCs w:val="21"/>
-          <w:lang w:val="en-150" w:eastAsia="en-150"/>
-        </w:rPr>
-        <w:t>"</w:t>
-      </w:r>
-      <w:r>
-        <w:rPr>
-          <w:rFonts w:ascii="Consolas" w:eastAsia="Times New Roman" w:hAnsi="Consolas" w:cs="Times New Roman"/>
-          <w:color w:val="D4D4D4"/>
-          <w:spacing w:val="0"/>
-          <w:sz w:val="21"/>
-          <w:szCs w:val="21"/>
-          <w:lang w:val="en-150" w:eastAsia="en-150"/>
-        </w:rPr>
-        <w:t xml:space="preserve">, </w:t>
-      </w:r>
-      <w:r>
-        <w:rPr>
-          <w:rFonts w:ascii="Consolas" w:eastAsia="Times New Roman" w:hAnsi="Consolas" w:cs="Times New Roman"/>
-          <w:color w:val="CE9178"/>
-          <w:spacing w:val="0"/>
-          <w:sz w:val="21"/>
-          <w:szCs w:val="21"/>
-          <w:lang w:val="en-150" w:eastAsia="en-150"/>
-        </w:rPr>
-        <w:t>"</w:t>
-      </w:r>
-      <w:proofErr w:type="spellStart"/>
-      <w:r>
-        <w:rPr>
-          <w:rFonts w:ascii="Consolas" w:eastAsia="Times New Roman" w:hAnsi="Consolas" w:cs="Times New Roman"/>
-          <w:color w:val="CE9178"/>
-          <w:spacing w:val="0"/>
-          <w:sz w:val="21"/>
-          <w:szCs w:val="21"/>
-          <w:lang w:val="en-150" w:eastAsia="en-150"/>
-        </w:rPr>
-        <w:t>gender_woman</w:t>
-      </w:r>
-      <w:proofErr w:type="spellEnd"/>
-      <w:r>
-        <w:rPr>
-          <w:rFonts w:ascii="Consolas" w:eastAsia="Times New Roman" w:hAnsi="Consolas" w:cs="Times New Roman"/>
-          <w:color w:val="CE9178"/>
-          <w:spacing w:val="0"/>
-          <w:sz w:val="21"/>
-          <w:szCs w:val="21"/>
-          <w:lang w:val="en-150" w:eastAsia="en-150"/>
-        </w:rPr>
-        <w:t>"</w:t>
+        <w:t>"gender_woman"</w:t>
       </w:r>
       <w:r>
         <w:rPr>
@@ -2994,7 +2695,6 @@
         </w:rPr>
         <w:t xml:space="preserve">  </w:t>
       </w:r>
-      <w:proofErr w:type="spellStart"/>
       <w:r>
         <w:rPr>
           <w:rFonts w:ascii="Consolas" w:eastAsia="Times New Roman" w:hAnsi="Consolas" w:cs="Times New Roman"/>
@@ -3026,21 +2726,8 @@
           <w:szCs w:val="21"/>
           <w:lang w:val="en-150" w:eastAsia="en-150"/>
         </w:rPr>
-        <w:t>to_</w:t>
-      </w:r>
-      <w:proofErr w:type="gramStart"/>
-      <w:r>
-        <w:rPr>
-          <w:rFonts w:ascii="Consolas" w:eastAsia="Times New Roman" w:hAnsi="Consolas" w:cs="Times New Roman"/>
-          <w:color w:val="DCDCAA"/>
-          <w:spacing w:val="0"/>
-          <w:sz w:val="21"/>
-          <w:szCs w:val="21"/>
-          <w:lang w:val="en-150" w:eastAsia="en-150"/>
-        </w:rPr>
-        <w:t>csv</w:t>
-      </w:r>
-      <w:proofErr w:type="spellEnd"/>
+        <w:t>to_csv</w:t>
+      </w:r>
       <w:r>
         <w:rPr>
           <w:rFonts w:ascii="Consolas" w:eastAsia="Times New Roman" w:hAnsi="Consolas" w:cs="Times New Roman"/>
@@ -3052,8 +2739,6 @@
         </w:rPr>
         <w:t>(</w:t>
       </w:r>
-      <w:proofErr w:type="spellStart"/>
-      <w:proofErr w:type="gramEnd"/>
       <w:r>
         <w:rPr>
           <w:rFonts w:ascii="Consolas" w:eastAsia="Times New Roman" w:hAnsi="Consolas" w:cs="Times New Roman"/>
@@ -3065,7 +2750,6 @@
         </w:rPr>
         <w:t>files_folder</w:t>
       </w:r>
-      <w:proofErr w:type="spellEnd"/>
       <w:r>
         <w:rPr>
           <w:rFonts w:ascii="Consolas" w:eastAsia="Times New Roman" w:hAnsi="Consolas" w:cs="Times New Roman"/>
@@ -3204,7 +2888,6 @@
         </w:rPr>
         <w:t xml:space="preserve"> </w:t>
       </w:r>
-      <w:proofErr w:type="spellStart"/>
       <w:r>
         <w:rPr>
           <w:rFonts w:ascii="Consolas" w:eastAsia="Times New Roman" w:hAnsi="Consolas" w:cs="Times New Roman"/>
@@ -3214,22 +2897,8 @@
           <w:szCs w:val="21"/>
           <w:lang w:val="en-150" w:eastAsia="en-150"/>
         </w:rPr>
-        <w:t>final_</w:t>
-      </w:r>
-      <w:proofErr w:type="gramStart"/>
-      <w:r>
-        <w:rPr>
-          <w:rFonts w:ascii="Consolas" w:eastAsia="Times New Roman" w:hAnsi="Consolas" w:cs="Times New Roman"/>
-          <w:color w:val="9CDCFE"/>
-          <w:spacing w:val="0"/>
-          <w:sz w:val="21"/>
-          <w:szCs w:val="21"/>
-          <w:lang w:val="en-150" w:eastAsia="en-150"/>
-        </w:rPr>
-        <w:t>df</w:t>
-      </w:r>
-      <w:proofErr w:type="spellEnd"/>
-      <w:proofErr w:type="gramEnd"/>
+        <w:t>final_df</w:t>
+      </w:r>
     </w:p>
     <w:p>
       <w:pPr>
@@ -3676,7 +3345,6 @@
         </w:rPr>
         <w:t xml:space="preserve"> </w:t>
       </w:r>
-      <w:proofErr w:type="spellStart"/>
       <w:r>
         <w:rPr>
           <w:rStyle w:val="CodeChar"/>
@@ -3684,14 +3352,12 @@
         </w:rPr>
         <w:t>kfold</w:t>
       </w:r>
-      <w:proofErr w:type="spellEnd"/>
       <w:r>
         <w:rPr>
           <w:rStyle w:val="CodeChar"/>
         </w:rPr>
         <w:t xml:space="preserve"> = </w:t>
       </w:r>
-      <w:proofErr w:type="spellStart"/>
       <w:r>
         <w:rPr>
           <w:rStyle w:val="CodeChar"/>
@@ -3699,7 +3365,6 @@
         </w:rPr>
         <w:t>KFold</w:t>
       </w:r>
-      <w:proofErr w:type="spellEnd"/>
       <w:r>
         <w:rPr>
           <w:rStyle w:val="CodeChar"/>
@@ -3914,8 +3579,6 @@
         </w:rPr>
         <w:t xml:space="preserve"> = </w:t>
       </w:r>
-      <w:proofErr w:type="spellStart"/>
-      <w:proofErr w:type="gramStart"/>
       <w:r>
         <w:rPr>
           <w:rFonts w:ascii="Consolas" w:eastAsia="Times New Roman" w:hAnsi="Consolas" w:cs="Times New Roman"/>
@@ -3927,7 +3590,6 @@
         </w:rPr>
         <w:t>KFold</w:t>
       </w:r>
-      <w:proofErr w:type="spellEnd"/>
       <w:r>
         <w:rPr>
           <w:rFonts w:ascii="Consolas" w:eastAsia="Times New Roman" w:hAnsi="Consolas" w:cs="Times New Roman"/>
@@ -3939,8 +3601,6 @@
         </w:rPr>
         <w:t>(</w:t>
       </w:r>
-      <w:proofErr w:type="spellStart"/>
-      <w:proofErr w:type="gramEnd"/>
       <w:r>
         <w:rPr>
           <w:rFonts w:ascii="Consolas" w:eastAsia="Times New Roman" w:hAnsi="Consolas" w:cs="Times New Roman"/>
@@ -3952,7 +3612,6 @@
         </w:rPr>
         <w:t>n_splits</w:t>
       </w:r>
-      <w:proofErr w:type="spellEnd"/>
       <w:r>
         <w:rPr>
           <w:rFonts w:ascii="Consolas" w:eastAsia="Times New Roman" w:hAnsi="Consolas" w:cs="Times New Roman"/>
@@ -4055,6 +3714,7 @@
       <w:pPr>
         <w:rPr>
           <w:rFonts w:eastAsia="Times New Roman"/>
+          <w:lang w:val="el-GR"/>
         </w:rPr>
       </w:pPr>
       <w:r>
@@ -4378,21 +4038,7 @@
         <w:rPr>
           <w:lang w:val="en-150"/>
         </w:rPr>
-        <w:t>(</w:t>
-      </w:r>
-      <w:proofErr w:type="spellStart"/>
-      <w:r>
-        <w:rPr>
-          <w:lang w:val="en-150"/>
-        </w:rPr>
-        <w:t>predicted_value</w:t>
-      </w:r>
-      <w:proofErr w:type="spellEnd"/>
-      <w:r>
-        <w:rPr>
-          <w:lang w:val="en-150"/>
-        </w:rPr>
-        <w:t xml:space="preserve">) </w:t>
+        <w:t xml:space="preserve">(predicted_value) </w:t>
       </w:r>
       <w:r>
         <w:rPr>
@@ -4721,6 +4367,7 @@
         <w:rPr>
           <w:rFonts w:eastAsia="Times New Roman"/>
           <w:color w:val="D4D4D4"/>
+          <w:lang w:val="el-GR"/>
         </w:rPr>
       </w:pPr>
       <w:r>
@@ -4849,7 +4496,6 @@
         </w:rPr>
         <w:t xml:space="preserve">Ως συνάρτηση ενεργοποίησης των κρυφών κόμβων επιλέχθηκε η </w:t>
       </w:r>
-      <w:proofErr w:type="spellStart"/>
       <w:r>
         <w:rPr>
           <w:b/>
@@ -4857,7 +4503,6 @@
         </w:rPr>
         <w:t>relu</w:t>
       </w:r>
-      <w:proofErr w:type="spellEnd"/>
       <w:r>
         <w:rPr>
           <w:lang w:val="el-GR"/>
@@ -4921,7 +4566,6 @@
         </w:rPr>
         <w:t xml:space="preserve">Για την έξοδο επιλέχθηκε η </w:t>
       </w:r>
-      <w:proofErr w:type="spellStart"/>
       <w:r>
         <w:rPr>
           <w:b/>
@@ -4929,7 +4573,6 @@
         </w:rPr>
         <w:t>softmax</w:t>
       </w:r>
-      <w:proofErr w:type="spellEnd"/>
       <w:r>
         <w:rPr>
           <w:lang w:val="el-GR"/>
@@ -4942,11 +4585,9 @@
         </w:rPr>
         <w:t xml:space="preserve">συνάρτηση ενεργοποίησης, επειδή το πρόβλημα μας είναι </w:t>
       </w:r>
-      <w:proofErr w:type="spellStart"/>
       <w:r>
         <w:t>Muliclass</w:t>
       </w:r>
-      <w:proofErr w:type="spellEnd"/>
       <w:r>
         <w:rPr>
           <w:lang w:val="el-GR"/>
@@ -4980,11 +4621,9 @@
         </w:rPr>
         <w:t xml:space="preserve">Στην πραγματικότητα, χρησιμοποιώντας τη συνάρτηση </w:t>
       </w:r>
-      <w:proofErr w:type="spellStart"/>
       <w:r>
         <w:t>softmax</w:t>
       </w:r>
-      <w:proofErr w:type="spellEnd"/>
       <w:r>
         <w:rPr>
           <w:lang w:val="el-GR"/>
@@ -5659,7 +5298,6 @@
         </w:rPr>
         <w:t xml:space="preserve">  </w:t>
       </w:r>
-      <w:proofErr w:type="spellStart"/>
       <w:r>
         <w:rPr>
           <w:rFonts w:ascii="Consolas" w:eastAsia="Times New Roman" w:hAnsi="Consolas" w:cs="Times New Roman"/>
@@ -5671,7 +5309,6 @@
         </w:rPr>
         <w:t>early_stopping</w:t>
       </w:r>
-      <w:proofErr w:type="spellEnd"/>
       <w:r>
         <w:rPr>
           <w:rFonts w:ascii="Consolas" w:eastAsia="Times New Roman" w:hAnsi="Consolas" w:cs="Times New Roman"/>
@@ -5683,8 +5320,6 @@
         </w:rPr>
         <w:t xml:space="preserve"> = </w:t>
       </w:r>
-      <w:proofErr w:type="spellStart"/>
-      <w:proofErr w:type="gramStart"/>
       <w:r>
         <w:rPr>
           <w:rFonts w:ascii="Consolas" w:eastAsia="Times New Roman" w:hAnsi="Consolas" w:cs="Times New Roman"/>
@@ -5696,7 +5331,6 @@
         </w:rPr>
         <w:t>EarlyStopping</w:t>
       </w:r>
-      <w:proofErr w:type="spellEnd"/>
       <w:r>
         <w:rPr>
           <w:rFonts w:ascii="Consolas" w:eastAsia="Times New Roman" w:hAnsi="Consolas" w:cs="Times New Roman"/>
@@ -5708,7 +5342,6 @@
         </w:rPr>
         <w:t>(</w:t>
       </w:r>
-      <w:proofErr w:type="gramEnd"/>
       <w:r>
         <w:rPr>
           <w:rFonts w:ascii="Consolas" w:eastAsia="Times New Roman" w:hAnsi="Consolas" w:cs="Times New Roman"/>
@@ -5740,31 +5373,7 @@
           <w:szCs w:val="21"/>
           <w:lang w:val="en-150" w:eastAsia="en-150"/>
         </w:rPr>
-        <w:t>"</w:t>
-      </w:r>
-      <w:proofErr w:type="spellStart"/>
-      <w:r>
-        <w:rPr>
-          <w:rFonts w:ascii="Consolas" w:eastAsia="Times New Roman" w:hAnsi="Consolas" w:cs="Times New Roman"/>
-          <w:color w:val="CE9178"/>
-          <w:spacing w:val="0"/>
-          <w:sz w:val="21"/>
-          <w:szCs w:val="21"/>
-          <w:lang w:val="en-150" w:eastAsia="en-150"/>
-        </w:rPr>
-        <w:t>val_accuracy</w:t>
-      </w:r>
-      <w:proofErr w:type="spellEnd"/>
-      <w:r>
-        <w:rPr>
-          <w:rFonts w:ascii="Consolas" w:eastAsia="Times New Roman" w:hAnsi="Consolas" w:cs="Times New Roman"/>
-          <w:color w:val="CE9178"/>
-          <w:spacing w:val="0"/>
-          <w:sz w:val="21"/>
-          <w:szCs w:val="21"/>
-          <w:lang w:val="en-150" w:eastAsia="en-150"/>
-        </w:rPr>
-        <w:t>"</w:t>
+        <w:t>"val_accuracy"</w:t>
       </w:r>
       <w:r>
         <w:rPr>
@@ -5890,7 +5499,6 @@
         </w:rPr>
         <w:t xml:space="preserve">, </w:t>
       </w:r>
-      <w:proofErr w:type="spellStart"/>
       <w:r>
         <w:rPr>
           <w:rFonts w:ascii="Consolas" w:eastAsia="Times New Roman" w:hAnsi="Consolas" w:cs="Times New Roman"/>
@@ -5902,7 +5510,6 @@
         </w:rPr>
         <w:t>min_delta</w:t>
       </w:r>
-      <w:proofErr w:type="spellEnd"/>
       <w:r>
         <w:rPr>
           <w:rFonts w:ascii="Consolas" w:eastAsia="Times New Roman" w:hAnsi="Consolas" w:cs="Times New Roman"/>
@@ -5942,15 +5549,7 @@
         <w:pStyle w:val="Codesnap"/>
       </w:pPr>
       <w:r>
-        <w:t>                                 </w:t>
-      </w:r>
-      <w:proofErr w:type="spellStart"/>
-      <w:r>
-        <w:t>restore_best_weights</w:t>
-      </w:r>
-      <w:proofErr w:type="spellEnd"/>
-      <w:r>
-        <w:t>=</w:t>
+        <w:t>                                 restore_best_weights=</w:t>
       </w:r>
       <w:r>
         <w:rPr>
@@ -6010,8 +5609,6 @@
         </w:rPr>
         <w:t xml:space="preserve"> </w:t>
       </w:r>
-      <w:proofErr w:type="spellStart"/>
-      <w:proofErr w:type="gramStart"/>
       <w:r>
         <w:rPr>
           <w:rFonts w:ascii="Consolas" w:eastAsia="Times New Roman" w:hAnsi="Consolas" w:cs="Times New Roman"/>
@@ -6023,29 +5620,16 @@
         </w:rPr>
         <w:t>getModel</w:t>
       </w:r>
-      <w:proofErr w:type="spellEnd"/>
-      <w:r>
-        <w:rPr>
-          <w:rFonts w:ascii="Consolas" w:eastAsia="Times New Roman" w:hAnsi="Consolas" w:cs="Times New Roman"/>
-          <w:color w:val="D4D4D4"/>
-          <w:spacing w:val="0"/>
-          <w:sz w:val="21"/>
-          <w:szCs w:val="21"/>
-          <w:lang w:val="en-150" w:eastAsia="en-150"/>
-        </w:rPr>
-        <w:t>(</w:t>
-      </w:r>
-      <w:proofErr w:type="gramEnd"/>
-      <w:r>
-        <w:rPr>
-          <w:rFonts w:ascii="Consolas" w:eastAsia="Times New Roman" w:hAnsi="Consolas" w:cs="Times New Roman"/>
-          <w:color w:val="D4D4D4"/>
-          <w:spacing w:val="0"/>
-          <w:sz w:val="21"/>
-          <w:szCs w:val="21"/>
-          <w:lang w:val="en-150" w:eastAsia="en-150"/>
-        </w:rPr>
-        <w:t xml:space="preserve">) -&gt; </w:t>
+      <w:r>
+        <w:rPr>
+          <w:rFonts w:ascii="Consolas" w:eastAsia="Times New Roman" w:hAnsi="Consolas" w:cs="Times New Roman"/>
+          <w:color w:val="D4D4D4"/>
+          <w:spacing w:val="0"/>
+          <w:sz w:val="21"/>
+          <w:szCs w:val="21"/>
+          <w:lang w:val="en-150" w:eastAsia="en-150"/>
+        </w:rPr>
+        <w:t xml:space="preserve">() -&gt; </w:t>
       </w:r>
       <w:r>
         <w:rPr>
@@ -6166,7 +5750,6 @@
         </w:rPr>
         <w:t xml:space="preserve"> = </w:t>
       </w:r>
-      <w:proofErr w:type="gramStart"/>
       <w:r>
         <w:rPr>
           <w:rFonts w:ascii="Consolas" w:eastAsia="Times New Roman" w:hAnsi="Consolas" w:cs="Times New Roman"/>
@@ -6187,19 +5770,7 @@
           <w:szCs w:val="21"/>
           <w:lang w:val="en-150" w:eastAsia="en-150"/>
         </w:rPr>
-        <w:t>(</w:t>
-      </w:r>
-      <w:proofErr w:type="gramEnd"/>
-      <w:r>
-        <w:rPr>
-          <w:rFonts w:ascii="Consolas" w:eastAsia="Times New Roman" w:hAnsi="Consolas" w:cs="Times New Roman"/>
-          <w:color w:val="D4D4D4"/>
-          <w:spacing w:val="0"/>
-          <w:sz w:val="21"/>
-          <w:szCs w:val="21"/>
-          <w:lang w:val="en-150" w:eastAsia="en-150"/>
-        </w:rPr>
-        <w:t>)</w:t>
+        <w:t>()</w:t>
       </w:r>
     </w:p>
     <w:p>
@@ -6226,8 +5797,6 @@
         </w:rPr>
         <w:t xml:space="preserve">  </w:t>
       </w:r>
-      <w:proofErr w:type="spellStart"/>
-      <w:proofErr w:type="gramStart"/>
       <w:r>
         <w:rPr>
           <w:rFonts w:ascii="Consolas" w:eastAsia="Times New Roman" w:hAnsi="Consolas" w:cs="Times New Roman"/>
@@ -6261,7 +5830,6 @@
         </w:rPr>
         <w:t>add</w:t>
       </w:r>
-      <w:proofErr w:type="spellEnd"/>
       <w:r>
         <w:rPr>
           <w:rFonts w:ascii="Consolas" w:eastAsia="Times New Roman" w:hAnsi="Consolas" w:cs="Times New Roman"/>
@@ -6273,7 +5841,6 @@
         </w:rPr>
         <w:t>(</w:t>
       </w:r>
-      <w:proofErr w:type="gramEnd"/>
       <w:r>
         <w:rPr>
           <w:rFonts w:ascii="Consolas" w:eastAsia="Times New Roman" w:hAnsi="Consolas" w:cs="Times New Roman"/>
@@ -6340,7 +5907,6 @@
         </w:rPr>
         <w:t xml:space="preserve">, </w:t>
       </w:r>
-      <w:proofErr w:type="spellStart"/>
       <w:r>
         <w:rPr>
           <w:rFonts w:ascii="Consolas" w:eastAsia="Times New Roman" w:hAnsi="Consolas" w:cs="Times New Roman"/>
@@ -6352,7 +5918,6 @@
         </w:rPr>
         <w:t>input_dim</w:t>
       </w:r>
-      <w:proofErr w:type="spellEnd"/>
       <w:r>
         <w:rPr>
           <w:rFonts w:ascii="Consolas" w:eastAsia="Times New Roman" w:hAnsi="Consolas" w:cs="Times New Roman"/>
@@ -6417,31 +5982,7 @@
           <w:szCs w:val="21"/>
           <w:lang w:val="en-150" w:eastAsia="en-150"/>
         </w:rPr>
-        <w:t>'</w:t>
-      </w:r>
-      <w:proofErr w:type="spellStart"/>
-      <w:r>
-        <w:rPr>
-          <w:rFonts w:ascii="Consolas" w:eastAsia="Times New Roman" w:hAnsi="Consolas" w:cs="Times New Roman"/>
-          <w:color w:val="CE9178"/>
-          <w:spacing w:val="0"/>
-          <w:sz w:val="21"/>
-          <w:szCs w:val="21"/>
-          <w:lang w:val="en-150" w:eastAsia="en-150"/>
-        </w:rPr>
-        <w:t>relu</w:t>
-      </w:r>
-      <w:proofErr w:type="spellEnd"/>
-      <w:r>
-        <w:rPr>
-          <w:rFonts w:ascii="Consolas" w:eastAsia="Times New Roman" w:hAnsi="Consolas" w:cs="Times New Roman"/>
-          <w:color w:val="CE9178"/>
-          <w:spacing w:val="0"/>
-          <w:sz w:val="21"/>
-          <w:szCs w:val="21"/>
-          <w:lang w:val="en-150" w:eastAsia="en-150"/>
-        </w:rPr>
-        <w:t>'</w:t>
+        <w:t>'relu'</w:t>
       </w:r>
       <w:r>
         <w:rPr>
@@ -6479,8 +6020,6 @@
         </w:rPr>
         <w:t xml:space="preserve">  </w:t>
       </w:r>
-      <w:proofErr w:type="spellStart"/>
-      <w:proofErr w:type="gramStart"/>
       <w:r>
         <w:rPr>
           <w:rFonts w:ascii="Consolas" w:eastAsia="Times New Roman" w:hAnsi="Consolas" w:cs="Times New Roman"/>
@@ -6514,7 +6053,6 @@
         </w:rPr>
         <w:t>add</w:t>
       </w:r>
-      <w:proofErr w:type="spellEnd"/>
       <w:r>
         <w:rPr>
           <w:rFonts w:ascii="Consolas" w:eastAsia="Times New Roman" w:hAnsi="Consolas" w:cs="Times New Roman"/>
@@ -6526,7 +6064,6 @@
         </w:rPr>
         <w:t>(</w:t>
       </w:r>
-      <w:proofErr w:type="gramEnd"/>
       <w:r>
         <w:rPr>
           <w:rFonts w:ascii="Consolas" w:eastAsia="Times New Roman" w:hAnsi="Consolas" w:cs="Times New Roman"/>
@@ -6602,31 +6139,7 @@
           <w:szCs w:val="21"/>
           <w:lang w:val="en-150" w:eastAsia="en-150"/>
         </w:rPr>
-        <w:t>'</w:t>
-      </w:r>
-      <w:proofErr w:type="spellStart"/>
-      <w:r>
-        <w:rPr>
-          <w:rFonts w:ascii="Consolas" w:eastAsia="Times New Roman" w:hAnsi="Consolas" w:cs="Times New Roman"/>
-          <w:color w:val="CE9178"/>
-          <w:spacing w:val="0"/>
-          <w:sz w:val="21"/>
-          <w:szCs w:val="21"/>
-          <w:lang w:val="en-150" w:eastAsia="en-150"/>
-        </w:rPr>
-        <w:t>softmax</w:t>
-      </w:r>
-      <w:proofErr w:type="spellEnd"/>
-      <w:r>
-        <w:rPr>
-          <w:rFonts w:ascii="Consolas" w:eastAsia="Times New Roman" w:hAnsi="Consolas" w:cs="Times New Roman"/>
-          <w:color w:val="CE9178"/>
-          <w:spacing w:val="0"/>
-          <w:sz w:val="21"/>
-          <w:szCs w:val="21"/>
-          <w:lang w:val="en-150" w:eastAsia="en-150"/>
-        </w:rPr>
-        <w:t>'</w:t>
+        <w:t>'softmax'</w:t>
       </w:r>
       <w:r>
         <w:rPr>
@@ -6664,8 +6177,6 @@
         </w:rPr>
         <w:t xml:space="preserve">  </w:t>
       </w:r>
-      <w:proofErr w:type="spellStart"/>
-      <w:proofErr w:type="gramStart"/>
       <w:r>
         <w:rPr>
           <w:rFonts w:ascii="Consolas" w:eastAsia="Times New Roman" w:hAnsi="Consolas" w:cs="Times New Roman"/>
@@ -6699,8 +6210,6 @@
         </w:rPr>
         <w:t>compile</w:t>
       </w:r>
-      <w:proofErr w:type="spellEnd"/>
-      <w:proofErr w:type="gramEnd"/>
       <w:r>
         <w:rPr>
           <w:rFonts w:ascii="Consolas" w:eastAsia="Times New Roman" w:hAnsi="Consolas" w:cs="Times New Roman"/>
@@ -6743,31 +6252,7 @@
           <w:szCs w:val="21"/>
           <w:lang w:val="en-150" w:eastAsia="en-150"/>
         </w:rPr>
-        <w:t>'</w:t>
-      </w:r>
-      <w:proofErr w:type="spellStart"/>
-      <w:r>
-        <w:rPr>
-          <w:rFonts w:ascii="Consolas" w:eastAsia="Times New Roman" w:hAnsi="Consolas" w:cs="Times New Roman"/>
-          <w:color w:val="CE9178"/>
-          <w:spacing w:val="0"/>
-          <w:sz w:val="21"/>
-          <w:szCs w:val="21"/>
-          <w:lang w:val="en-150" w:eastAsia="en-150"/>
-        </w:rPr>
-        <w:t>categorical_crossentropy</w:t>
-      </w:r>
-      <w:proofErr w:type="spellEnd"/>
-      <w:r>
-        <w:rPr>
-          <w:rFonts w:ascii="Consolas" w:eastAsia="Times New Roman" w:hAnsi="Consolas" w:cs="Times New Roman"/>
-          <w:color w:val="CE9178"/>
-          <w:spacing w:val="0"/>
-          <w:sz w:val="21"/>
-          <w:szCs w:val="21"/>
-          <w:lang w:val="en-150" w:eastAsia="en-150"/>
-        </w:rPr>
-        <w:t>'</w:t>
+        <w:t>'categorical_crossentropy'</w:t>
       </w:r>
       <w:r>
         <w:rPr>
@@ -6827,7 +6312,6 @@
         </w:rPr>
         <w:t>=</w:t>
       </w:r>
-      <w:proofErr w:type="gramStart"/>
       <w:r>
         <w:rPr>
           <w:rFonts w:ascii="Consolas" w:eastAsia="Times New Roman" w:hAnsi="Consolas" w:cs="Times New Roman"/>
@@ -6872,8 +6356,6 @@
         </w:rPr>
         <w:t>(</w:t>
       </w:r>
-      <w:proofErr w:type="spellStart"/>
-      <w:proofErr w:type="gramEnd"/>
       <w:r>
         <w:rPr>
           <w:rFonts w:ascii="Consolas" w:eastAsia="Times New Roman" w:hAnsi="Consolas" w:cs="Times New Roman"/>
@@ -6885,7 +6367,6 @@
         </w:rPr>
         <w:t>learning_rate</w:t>
       </w:r>
-      <w:proofErr w:type="spellEnd"/>
       <w:r>
         <w:rPr>
           <w:rFonts w:ascii="Consolas" w:eastAsia="Times New Roman" w:hAnsi="Consolas" w:cs="Times New Roman"/>
@@ -7055,11 +6536,9 @@
         </w:rPr>
         <w:t xml:space="preserve"> </w:t>
       </w:r>
-      <w:proofErr w:type="gramStart"/>
       <w:r>
         <w:t>model</w:t>
       </w:r>
-      <w:proofErr w:type="gramEnd"/>
     </w:p>
     <w:p>
       <w:pPr>
@@ -7158,13 +6637,7 @@
         <w:t>. Για πολύ μεγάλες τιμές επηρεάζουν υπερβολικά την κίνησή του και γίνεται επιρρεπής σε μεγάλα σφάλματα.</w:t>
       </w:r>
     </w:p>
-    <w:p>
-      <w:pPr>
-        <w:rPr>
-          <w:lang w:val="el-GR"/>
-        </w:rPr>
-      </w:pPr>
-    </w:p>
+    <w:p/>
     <w:tbl>
       <w:tblPr>
         <w:tblStyle w:val="TableGrid"/>
@@ -7302,7 +6775,10 @@
               <w:jc w:val="center"/>
             </w:pPr>
             <w:r>
-              <w:t>0.1388</w:t>
+              <w:t>0.</w:t>
+            </w:r>
+            <w:r>
+              <w:t>1030</w:t>
             </w:r>
           </w:p>
         </w:tc>
@@ -7316,7 +6792,10 @@
               <w:jc w:val="center"/>
             </w:pPr>
             <w:r>
-              <w:t>0.0125</w:t>
+              <w:t>0.</w:t>
+            </w:r>
+            <w:r>
+              <w:t>0092</w:t>
             </w:r>
           </w:p>
         </w:tc>
@@ -7329,7 +6808,10 @@
               <w:jc w:val="center"/>
             </w:pPr>
             <w:r>
-              <w:t>0.9607</w:t>
+              <w:t>0.</w:t>
+            </w:r>
+            <w:r>
+              <w:t>9712</w:t>
             </w:r>
           </w:p>
         </w:tc>
@@ -7379,7 +6861,10 @@
               <w:jc w:val="center"/>
             </w:pPr>
             <w:r>
-              <w:t>0.1054</w:t>
+              <w:t>0.</w:t>
+            </w:r>
+            <w:r>
+              <w:t>0810</w:t>
             </w:r>
           </w:p>
         </w:tc>
@@ -7393,7 +6878,10 @@
               <w:jc w:val="center"/>
             </w:pPr>
             <w:r>
-              <w:t>0.0094</w:t>
+              <w:t>0.00</w:t>
+            </w:r>
+            <w:r>
+              <w:t>72</w:t>
             </w:r>
           </w:p>
         </w:tc>
@@ -7406,7 +6894,10 @@
               <w:jc w:val="center"/>
             </w:pPr>
             <w:r>
-              <w:t>0.9706</w:t>
+              <w:t>0.9</w:t>
+            </w:r>
+            <w:r>
+              <w:t>781</w:t>
             </w:r>
           </w:p>
         </w:tc>
@@ -7454,9 +6945,18 @@
           <w:p>
             <w:pPr>
               <w:jc w:val="center"/>
+              <w:rPr>
+                <w:lang w:val="el-GR"/>
+              </w:rPr>
             </w:pPr>
             <w:r>
-              <w:t>0.0628</w:t>
+              <w:t>0.</w:t>
+            </w:r>
+            <w:r>
+              <w:rPr>
+                <w:lang w:val="el-GR"/>
+              </w:rPr>
+              <w:t>0502</w:t>
             </w:r>
           </w:p>
         </w:tc>
@@ -7468,9 +6968,18 @@
           <w:p>
             <w:pPr>
               <w:jc w:val="center"/>
+              <w:rPr>
+                <w:lang w:val="el-GR"/>
+              </w:rPr>
             </w:pPr>
             <w:r>
-              <w:t>0.0054</w:t>
+              <w:t>0.00</w:t>
+            </w:r>
+            <w:r>
+              <w:rPr>
+                <w:lang w:val="el-GR"/>
+              </w:rPr>
+              <w:t>42</w:t>
             </w:r>
           </w:p>
         </w:tc>
@@ -7481,9 +6990,18 @@
           <w:p>
             <w:pPr>
               <w:jc w:val="center"/>
+              <w:rPr>
+                <w:lang w:val="el-GR"/>
+              </w:rPr>
             </w:pPr>
             <w:r>
-              <w:t>0.9827</w:t>
+              <w:t>0.</w:t>
+            </w:r>
+            <w:r>
+              <w:rPr>
+                <w:lang w:val="el-GR"/>
+              </w:rPr>
+              <w:t>9869</w:t>
             </w:r>
           </w:p>
         </w:tc>
@@ -7530,7 +7048,10 @@
               <w:jc w:val="center"/>
             </w:pPr>
             <w:r>
-              <w:t>0.0683</w:t>
+              <w:t>0.0</w:t>
+            </w:r>
+            <w:r>
+              <w:t>533</w:t>
             </w:r>
           </w:p>
         </w:tc>
@@ -7544,7 +7065,10 @@
               <w:jc w:val="center"/>
             </w:pPr>
             <w:r>
-              <w:t>0.0057</w:t>
+              <w:t>0.00</w:t>
+            </w:r>
+            <w:r>
+              <w:t>43</w:t>
             </w:r>
           </w:p>
         </w:tc>
@@ -7557,7 +7081,10 @@
               <w:jc w:val="center"/>
             </w:pPr>
             <w:r>
-              <w:t>0.9819</w:t>
+              <w:t>0.98</w:t>
+            </w:r>
+            <w:r>
+              <w:t>65</w:t>
             </w:r>
           </w:p>
         </w:tc>
@@ -7578,8 +7105,8 @@
         <w:tblLook w:val="04A0" w:firstRow="1" w:lastRow="0" w:firstColumn="1" w:lastColumn="0" w:noHBand="0" w:noVBand="1"/>
       </w:tblPr>
       <w:tblGrid>
-        <w:gridCol w:w="4686"/>
-        <w:gridCol w:w="4730"/>
+        <w:gridCol w:w="4713"/>
+        <w:gridCol w:w="4703"/>
       </w:tblGrid>
       <w:tr>
         <w:trPr>
@@ -7713,8 +7240,8 @@
                 <w:lang w:val="el-GR"/>
               </w:rPr>
               <w:drawing>
-                <wp:inline distT="0" distB="0" distL="0" distR="0" wp14:anchorId="50BCEC14" wp14:editId="7AB98D9C">
-                  <wp:extent cx="2991600" cy="2350800"/>
+                <wp:inline distT="0" distB="0" distL="0" distR="0" wp14:anchorId="50BCEC14" wp14:editId="36B1FD5A">
+                  <wp:extent cx="2963149" cy="2350800"/>
                   <wp:effectExtent l="0" t="0" r="0" b="0"/>
                   <wp:docPr id="3" name="Picture 3"/>
                   <wp:cNvGraphicFramePr>
@@ -7724,7 +7251,7 @@
                     <a:graphicData uri="http://schemas.openxmlformats.org/drawingml/2006/picture">
                       <pic:pic xmlns:pic="http://schemas.openxmlformats.org/drawingml/2006/picture">
                         <pic:nvPicPr>
-                          <pic:cNvPr id="0" name="Picture 1"/>
+                          <pic:cNvPr id="3" name="Picture 3"/>
                           <pic:cNvPicPr>
                             <a:picLocks noChangeAspect="1" noChangeArrowheads="1"/>
                           </pic:cNvPicPr>
@@ -7737,7 +7264,6 @@
                               </a:ext>
                             </a:extLst>
                           </a:blip>
-                          <a:srcRect/>
                           <a:stretch>
                             <a:fillRect/>
                           </a:stretch>
@@ -7745,7 +7271,7 @@
                         <pic:spPr bwMode="auto">
                           <a:xfrm>
                             <a:off x="0" y="0"/>
-                            <a:ext cx="2991600" cy="2350800"/>
+                            <a:ext cx="2963149" cy="2350800"/>
                           </a:xfrm>
                           <a:prstGeom prst="rect">
                             <a:avLst/>
@@ -7777,8 +7303,8 @@
                 <w:noProof/>
               </w:rPr>
               <w:drawing>
-                <wp:inline distT="0" distB="0" distL="0" distR="0" wp14:anchorId="6088C5C3" wp14:editId="58E2BC47">
-                  <wp:extent cx="2991600" cy="2350800"/>
+                <wp:inline distT="0" distB="0" distL="0" distR="0" wp14:anchorId="6088C5C3" wp14:editId="5AF14BC3">
+                  <wp:extent cx="2991600" cy="2346767"/>
                   <wp:effectExtent l="0" t="0" r="0" b="0"/>
                   <wp:docPr id="6" name="Picture 6"/>
                   <wp:cNvGraphicFramePr>
@@ -7788,7 +7314,7 @@
                     <a:graphicData uri="http://schemas.openxmlformats.org/drawingml/2006/picture">
                       <pic:pic xmlns:pic="http://schemas.openxmlformats.org/drawingml/2006/picture">
                         <pic:nvPicPr>
-                          <pic:cNvPr id="0" name="Picture 4"/>
+                          <pic:cNvPr id="6" name="Picture 6"/>
                           <pic:cNvPicPr>
                             <a:picLocks noChangeAspect="1" noChangeArrowheads="1"/>
                           </pic:cNvPicPr>
@@ -7801,7 +7327,6 @@
                               </a:ext>
                             </a:extLst>
                           </a:blip>
-                          <a:srcRect/>
                           <a:stretch>
                             <a:fillRect/>
                           </a:stretch>
@@ -7809,7 +7334,7 @@
                         <pic:spPr bwMode="auto">
                           <a:xfrm>
                             <a:off x="0" y="0"/>
-                            <a:ext cx="2991600" cy="2350800"/>
+                            <a:ext cx="2991600" cy="2346767"/>
                           </a:xfrm>
                           <a:prstGeom prst="rect">
                             <a:avLst/>
@@ -7847,8 +7372,8 @@
                 <w:lang w:val="el-GR"/>
               </w:rPr>
               <w:drawing>
-                <wp:inline distT="0" distB="0" distL="0" distR="0" wp14:anchorId="68418805" wp14:editId="1C42D18F">
-                  <wp:extent cx="2905200" cy="2350800"/>
+                <wp:inline distT="0" distB="0" distL="0" distR="0" wp14:anchorId="68418805" wp14:editId="79ABB4AE">
+                  <wp:extent cx="2905200" cy="2337819"/>
                   <wp:effectExtent l="0" t="0" r="0" b="0"/>
                   <wp:docPr id="4" name="Picture 4"/>
                   <wp:cNvGraphicFramePr>
@@ -7871,7 +7396,6 @@
                               </a:ext>
                             </a:extLst>
                           </a:blip>
-                          <a:srcRect/>
                           <a:stretch>
                             <a:fillRect/>
                           </a:stretch>
@@ -7879,7 +7403,7 @@
                         <pic:spPr bwMode="auto">
                           <a:xfrm>
                             <a:off x="0" y="0"/>
-                            <a:ext cx="2905200" cy="2350800"/>
+                            <a:ext cx="2905200" cy="2337819"/>
                           </a:xfrm>
                           <a:prstGeom prst="rect">
                             <a:avLst/>
@@ -7911,8 +7435,8 @@
                 <w:noProof/>
               </w:rPr>
               <w:drawing>
-                <wp:inline distT="0" distB="0" distL="0" distR="0" wp14:anchorId="3EE4749A" wp14:editId="33AFF08B">
-                  <wp:extent cx="2923200" cy="2343600"/>
+                <wp:inline distT="0" distB="0" distL="0" distR="0" wp14:anchorId="3EE4749A" wp14:editId="3AB5ED59">
+                  <wp:extent cx="2869608" cy="2343600"/>
                   <wp:effectExtent l="0" t="0" r="0" b="0"/>
                   <wp:docPr id="8" name="Picture 8"/>
                   <wp:cNvGraphicFramePr>
@@ -7922,7 +7446,7 @@
                     <a:graphicData uri="http://schemas.openxmlformats.org/drawingml/2006/picture">
                       <pic:pic xmlns:pic="http://schemas.openxmlformats.org/drawingml/2006/picture">
                         <pic:nvPicPr>
-                          <pic:cNvPr id="0" name="Picture 6"/>
+                          <pic:cNvPr id="8" name="Picture 8"/>
                           <pic:cNvPicPr>
                             <a:picLocks noChangeAspect="1" noChangeArrowheads="1"/>
                           </pic:cNvPicPr>
@@ -7935,7 +7459,6 @@
                               </a:ext>
                             </a:extLst>
                           </a:blip>
-                          <a:srcRect/>
                           <a:stretch>
                             <a:fillRect/>
                           </a:stretch>
@@ -7943,7 +7466,7 @@
                         <pic:spPr bwMode="auto">
                           <a:xfrm>
                             <a:off x="0" y="0"/>
-                            <a:ext cx="2923200" cy="2343600"/>
+                            <a:ext cx="2869608" cy="2343600"/>
                           </a:xfrm>
                           <a:prstGeom prst="rect">
                             <a:avLst/>
@@ -7982,8 +7505,8 @@
               </w:rPr>
               <w:lastRenderedPageBreak/>
               <w:drawing>
-                <wp:inline distT="0" distB="0" distL="0" distR="0" wp14:anchorId="090471F5" wp14:editId="08721957">
-                  <wp:extent cx="2998800" cy="2368800"/>
+                <wp:inline distT="0" distB="0" distL="0" distR="0" wp14:anchorId="090471F5" wp14:editId="400DD749">
+                  <wp:extent cx="2998800" cy="2359624"/>
                   <wp:effectExtent l="0" t="0" r="0" b="0"/>
                   <wp:docPr id="5" name="Picture 5"/>
                   <wp:cNvGraphicFramePr>
@@ -8006,7 +7529,6 @@
                               </a:ext>
                             </a:extLst>
                           </a:blip>
-                          <a:srcRect/>
                           <a:stretch>
                             <a:fillRect/>
                           </a:stretch>
@@ -8014,7 +7536,7 @@
                         <pic:spPr bwMode="auto">
                           <a:xfrm>
                             <a:off x="0" y="0"/>
-                            <a:ext cx="2998800" cy="2368800"/>
+                            <a:ext cx="2998800" cy="2359624"/>
                           </a:xfrm>
                           <a:prstGeom prst="rect">
                             <a:avLst/>
@@ -8046,8 +7568,8 @@
                 <w:noProof/>
               </w:rPr>
               <w:drawing>
-                <wp:inline distT="0" distB="0" distL="0" distR="0" wp14:anchorId="6FB1AC20" wp14:editId="33606741">
-                  <wp:extent cx="3027600" cy="2347200"/>
+                <wp:inline distT="0" distB="0" distL="0" distR="0" wp14:anchorId="6FB1AC20" wp14:editId="11CEF6F0">
+                  <wp:extent cx="2981578" cy="2347200"/>
                   <wp:effectExtent l="0" t="0" r="0" b="0"/>
                   <wp:docPr id="9" name="Picture 9"/>
                   <wp:cNvGraphicFramePr>
@@ -8057,7 +7579,7 @@
                     <a:graphicData uri="http://schemas.openxmlformats.org/drawingml/2006/picture">
                       <pic:pic xmlns:pic="http://schemas.openxmlformats.org/drawingml/2006/picture">
                         <pic:nvPicPr>
-                          <pic:cNvPr id="0" name="Picture 7"/>
+                          <pic:cNvPr id="9" name="Picture 9"/>
                           <pic:cNvPicPr>
                             <a:picLocks noChangeAspect="1" noChangeArrowheads="1"/>
                           </pic:cNvPicPr>
@@ -8070,7 +7592,6 @@
                               </a:ext>
                             </a:extLst>
                           </a:blip>
-                          <a:srcRect/>
                           <a:stretch>
                             <a:fillRect/>
                           </a:stretch>
@@ -8078,7 +7599,7 @@
                         <pic:spPr bwMode="auto">
                           <a:xfrm>
                             <a:off x="0" y="0"/>
-                            <a:ext cx="3027600" cy="2347200"/>
+                            <a:ext cx="2981578" cy="2347200"/>
                           </a:xfrm>
                           <a:prstGeom prst="rect">
                             <a:avLst/>
@@ -8256,8 +7777,8 @@
                 <w:lang w:val="el-GR"/>
               </w:rPr>
               <w:drawing>
-                <wp:inline distT="0" distB="0" distL="0" distR="0" wp14:anchorId="0624916C" wp14:editId="6F90C233">
-                  <wp:extent cx="2991600" cy="2350543"/>
+                <wp:inline distT="0" distB="0" distL="0" distR="0" wp14:anchorId="0624916C" wp14:editId="00D5E732">
+                  <wp:extent cx="2991600" cy="2332704"/>
                   <wp:effectExtent l="0" t="0" r="0" b="0"/>
                   <wp:docPr id="10" name="Picture 10"/>
                   <wp:cNvGraphicFramePr>
@@ -8287,7 +7808,7 @@
                         <pic:spPr bwMode="auto">
                           <a:xfrm>
                             <a:off x="0" y="0"/>
-                            <a:ext cx="2991600" cy="2350543"/>
+                            <a:ext cx="2991600" cy="2332704"/>
                           </a:xfrm>
                           <a:prstGeom prst="rect">
                             <a:avLst/>
@@ -8319,8 +7840,8 @@
                 <w:noProof/>
               </w:rPr>
               <w:drawing>
-                <wp:inline distT="0" distB="0" distL="0" distR="0" wp14:anchorId="3D8DBAF5" wp14:editId="38860C82">
-                  <wp:extent cx="2991600" cy="2312151"/>
+                <wp:inline distT="0" distB="0" distL="0" distR="0" wp14:anchorId="3D8DBAF5" wp14:editId="2ECFA38E">
+                  <wp:extent cx="2957282" cy="2312151"/>
                   <wp:effectExtent l="0" t="0" r="0" b="0"/>
                   <wp:docPr id="11" name="Picture 11"/>
                   <wp:cNvGraphicFramePr>
@@ -8350,7 +7871,7 @@
                         <pic:spPr bwMode="auto">
                           <a:xfrm>
                             <a:off x="0" y="0"/>
-                            <a:ext cx="2991600" cy="2312151"/>
+                            <a:ext cx="2957282" cy="2312151"/>
                           </a:xfrm>
                           <a:prstGeom prst="rect">
                             <a:avLst/>
@@ -8388,8 +7909,8 @@
                 <w:lang w:val="el-GR"/>
               </w:rPr>
               <w:drawing>
-                <wp:inline distT="0" distB="0" distL="0" distR="0" wp14:anchorId="10CC10D0" wp14:editId="23D48C98">
-                  <wp:extent cx="2905200" cy="2292223"/>
+                <wp:inline distT="0" distB="0" distL="0" distR="0" wp14:anchorId="10CC10D0" wp14:editId="389B2E5F">
+                  <wp:extent cx="2892201" cy="2292223"/>
                   <wp:effectExtent l="0" t="0" r="0" b="0"/>
                   <wp:docPr id="12" name="Picture 12"/>
                   <wp:cNvGraphicFramePr>
@@ -8419,7 +7940,7 @@
                         <pic:spPr bwMode="auto">
                           <a:xfrm>
                             <a:off x="0" y="0"/>
-                            <a:ext cx="2905200" cy="2292223"/>
+                            <a:ext cx="2892201" cy="2292223"/>
                           </a:xfrm>
                           <a:prstGeom prst="rect">
                             <a:avLst/>
@@ -8451,8 +7972,8 @@
                 <w:noProof/>
               </w:rPr>
               <w:drawing>
-                <wp:inline distT="0" distB="0" distL="0" distR="0" wp14:anchorId="45BF08B1" wp14:editId="636DC519">
-                  <wp:extent cx="2892320" cy="2343600"/>
+                <wp:inline distT="0" distB="0" distL="0" distR="0" wp14:anchorId="45BF08B1" wp14:editId="6C00442A">
+                  <wp:extent cx="2892320" cy="2272902"/>
                   <wp:effectExtent l="0" t="0" r="0" b="0"/>
                   <wp:docPr id="13" name="Picture 13"/>
                   <wp:cNvGraphicFramePr>
@@ -8482,7 +8003,7 @@
                         <pic:spPr bwMode="auto">
                           <a:xfrm>
                             <a:off x="0" y="0"/>
-                            <a:ext cx="2892320" cy="2343600"/>
+                            <a:ext cx="2892320" cy="2272902"/>
                           </a:xfrm>
                           <a:prstGeom prst="rect">
                             <a:avLst/>
@@ -8521,8 +8042,8 @@
               </w:rPr>
               <w:lastRenderedPageBreak/>
               <w:drawing>
-                <wp:inline distT="0" distB="0" distL="0" distR="0" wp14:anchorId="17317FF9" wp14:editId="3DFCE9F9">
-                  <wp:extent cx="2998800" cy="2333555"/>
+                <wp:inline distT="0" distB="0" distL="0" distR="0" wp14:anchorId="17317FF9" wp14:editId="4F07FE99">
+                  <wp:extent cx="2998800" cy="2326564"/>
                   <wp:effectExtent l="0" t="0" r="0" b="0"/>
                   <wp:docPr id="14" name="Picture 14"/>
                   <wp:cNvGraphicFramePr>
@@ -8552,7 +8073,7 @@
                         <pic:spPr bwMode="auto">
                           <a:xfrm>
                             <a:off x="0" y="0"/>
-                            <a:ext cx="2998800" cy="2333555"/>
+                            <a:ext cx="2998800" cy="2326564"/>
                           </a:xfrm>
                           <a:prstGeom prst="rect">
                             <a:avLst/>
@@ -8584,8 +8105,8 @@
                 <w:noProof/>
               </w:rPr>
               <w:drawing>
-                <wp:inline distT="0" distB="0" distL="0" distR="0" wp14:anchorId="6CDA548F" wp14:editId="7E200C20">
-                  <wp:extent cx="3020064" cy="2347200"/>
+                <wp:inline distT="0" distB="0" distL="0" distR="0" wp14:anchorId="6CDA548F" wp14:editId="085E8709">
+                  <wp:extent cx="2987822" cy="2347200"/>
                   <wp:effectExtent l="0" t="0" r="0" b="0"/>
                   <wp:docPr id="15" name="Picture 15"/>
                   <wp:cNvGraphicFramePr>
@@ -8615,7 +8136,7 @@
                         <pic:spPr bwMode="auto">
                           <a:xfrm>
                             <a:off x="0" y="0"/>
-                            <a:ext cx="3020064" cy="2347200"/>
+                            <a:ext cx="2987822" cy="2347200"/>
                           </a:xfrm>
                           <a:prstGeom prst="rect">
                             <a:avLst/>
@@ -8664,7 +8185,43 @@
         <w:rPr>
           <w:lang w:val="el-GR"/>
         </w:rPr>
-        <w:t>αυξάνοντας την ορμή από 0.2 σε 0.6, το μοντέλο συγκλίνει νωρίτερα. Κατά την αύξηση του ρυθμού μάθησης σε 0.05 και ειδικά σε 0</w:t>
+        <w:t>αυξάνοντας την ορμή από 0.2 σε 0.6,</w:t>
+      </w:r>
+      <w:r>
+        <w:rPr>
+          <w:lang w:val="el-GR"/>
+        </w:rPr>
+        <w:t xml:space="preserve"> αλλά και αυξάνοντας το ρυθμό μάθησης μέχρι και το 0.05,</w:t>
+      </w:r>
+      <w:r>
+        <w:rPr>
+          <w:lang w:val="el-GR"/>
+        </w:rPr>
+        <w:t xml:space="preserve"> το μοντέλο συγκλίνει νωρίτερα</w:t>
+      </w:r>
+      <w:r>
+        <w:rPr>
+          <w:lang w:val="el-GR"/>
+        </w:rPr>
+        <w:t xml:space="preserve"> κι έχει καλύτερες μετρικές</w:t>
+      </w:r>
+      <w:r>
+        <w:rPr>
+          <w:lang w:val="el-GR"/>
+        </w:rPr>
+        <w:t xml:space="preserve">. </w:t>
+      </w:r>
+      <w:r>
+        <w:rPr>
+          <w:lang w:val="el-GR"/>
+        </w:rPr>
+        <w:t>Κατά την περαιτέρω όμως αύξηση του ρυθμού μάθησης σε</w:t>
+      </w:r>
+      <w:r>
+        <w:rPr>
+          <w:lang w:val="el-GR"/>
+        </w:rPr>
+        <w:t xml:space="preserve"> 0</w:t>
       </w:r>
       <w:r>
         <w:rPr>
@@ -8676,7 +8233,31 @@
         <w:rPr>
           <w:lang w:val="el-GR"/>
         </w:rPr>
-        <w:t xml:space="preserve"> το μοντέλο συγκλίνει ακόμα νωρίτερα, όμως</w:t>
+        <w:t xml:space="preserve"> το μοντέλο </w:t>
+      </w:r>
+      <w:r>
+        <w:rPr>
+          <w:lang w:val="el-GR"/>
+        </w:rPr>
+        <w:t xml:space="preserve">μπορεί να </w:t>
+      </w:r>
+      <w:r>
+        <w:rPr>
+          <w:lang w:val="el-GR"/>
+        </w:rPr>
+        <w:t xml:space="preserve">συγκλίνει </w:t>
+      </w:r>
+      <w:r>
+        <w:rPr>
+          <w:lang w:val="el-GR"/>
+        </w:rPr>
+        <w:t xml:space="preserve">λίγο </w:t>
+      </w:r>
+      <w:r>
+        <w:rPr>
+          <w:lang w:val="el-GR"/>
+        </w:rPr>
+        <w:t>νωρίτερα, όμως</w:t>
       </w:r>
       <w:r>
         <w:rPr>
@@ -8694,100 +8275,37 @@
         <w:rPr>
           <w:lang w:val="el-GR"/>
         </w:rPr>
-        <w:t>ενώ η ακρίβεια σταματάει να βελτιώνεται.</w:t>
+        <w:t xml:space="preserve">ενώ η </w:t>
+      </w:r>
+      <w:r>
+        <w:rPr>
+          <w:lang w:val="el-GR"/>
+        </w:rPr>
+        <w:t>οι μετρικές σταματάνε</w:t>
+      </w:r>
+      <w:r>
+        <w:rPr>
+          <w:lang w:val="el-GR"/>
+        </w:rPr>
+        <w:t xml:space="preserve"> να βελτιών</w:t>
+      </w:r>
+      <w:r>
+        <w:rPr>
+          <w:lang w:val="el-GR"/>
+        </w:rPr>
+        <w:t>ον</w:t>
+      </w:r>
+      <w:r>
+        <w:rPr>
+          <w:lang w:val="el-GR"/>
+        </w:rPr>
+        <w:t>ται.</w:t>
       </w:r>
       <w:r>
         <w:rPr>
           <w:lang w:val="el-GR"/>
         </w:rPr>
         <w:t xml:space="preserve"> </w:t>
-      </w:r>
-      <w:r>
-        <w:rPr>
-          <w:lang w:val="el-GR"/>
-        </w:rPr>
-        <w:t>Στην πραγματικότητα</w:t>
-      </w:r>
-      <w:r>
-        <w:rPr>
-          <w:lang w:val="el-GR"/>
-        </w:rPr>
-        <w:t>,</w:t>
-      </w:r>
-      <w:r>
-        <w:rPr>
-          <w:lang w:val="el-GR"/>
-        </w:rPr>
-        <w:t xml:space="preserve"> υπάρχει μία ιδιαιτερότητα στο </w:t>
-      </w:r>
-      <w:r>
-        <w:t>dataset</w:t>
-      </w:r>
-      <w:r>
-        <w:rPr>
-          <w:lang w:val="el-GR"/>
-        </w:rPr>
-        <w:t xml:space="preserve"> </w:t>
-      </w:r>
-      <w:r>
-        <w:rPr>
-          <w:lang w:val="el-GR"/>
-        </w:rPr>
-        <w:t>μας ότι οι τιμές τ</w:t>
-      </w:r>
-      <w:r>
-        <w:rPr>
-          <w:lang w:val="el-GR"/>
-        </w:rPr>
-        <w:t xml:space="preserve">ων ιδιοτήτων επαναλαμβάνονται με μικρές διαφορές όσο το άτομο βρίσκεται σε μία στάση, οδηγώντας έτσι στην απουσία πραγματικού </w:t>
-      </w:r>
-      <w:r>
-        <w:rPr>
-          <w:lang w:val="el-GR"/>
-        </w:rPr>
-        <w:t>“</w:t>
-      </w:r>
-      <w:r>
-        <w:t>validation</w:t>
-      </w:r>
-      <w:r>
-        <w:rPr>
-          <w:lang w:val="el-GR"/>
-        </w:rPr>
-        <w:t xml:space="preserve"> </w:t>
-      </w:r>
-      <w:r>
-        <w:t>set</w:t>
-      </w:r>
-      <w:r>
-        <w:rPr>
-          <w:lang w:val="el-GR"/>
-        </w:rPr>
-        <w:t>”</w:t>
-      </w:r>
-      <w:r>
-        <w:rPr>
-          <w:lang w:val="el-GR"/>
-        </w:rPr>
-        <w:t xml:space="preserve">. Έτσι, ενώ σε ένα διαφορετικό </w:t>
-      </w:r>
-      <w:r>
-        <w:t>dataset</w:t>
-      </w:r>
-      <w:r>
-        <w:rPr>
-          <w:lang w:val="el-GR"/>
-        </w:rPr>
-        <w:t xml:space="preserve"> (ίσως και μία διαφορετική υλοποίηση) θα υπήρχε προφανές </w:t>
-      </w:r>
-      <w:r>
-        <w:t>overfitting</w:t>
-      </w:r>
-      <w:r>
-        <w:rPr>
-          <w:lang w:val="el-GR"/>
-        </w:rPr>
-        <w:t xml:space="preserve"> για ρυθμό μάθησης &gt;= 0.05 με συνέπεια ένα χειρότερο μοντέλο, στην παρούσα υλοποίηση δε φαίνεται τόσο χαρακτηριστικά το παραπάνω φαινόμενο.</w:t>
       </w:r>
     </w:p>
     <w:p>
@@ -8808,13 +8326,58 @@
         <w:rPr>
           <w:lang w:val="el-GR"/>
         </w:rPr>
-        <w:t xml:space="preserve">Με τη χρήση της ομαλοποίησης, το δίκτυό μας οδηγείται στην προτίμηση μικρότερων βαρών. </w:t>
-      </w:r>
-      <w:r>
-        <w:rPr>
-          <w:lang w:val="el-GR"/>
-        </w:rPr>
-        <w:t xml:space="preserve">Από το προηγούμενο ερώτημα παρατηρούμε ότι το μοντέλο με ρυθμό μάθησης </w:t>
+        <w:t>Με τη χρήση της ομαλοποίησης, το δίκτυό μας οδηγείται στην προτίμηση μικρότερων βαρών</w:t>
+      </w:r>
+      <w:r>
+        <w:rPr>
+          <w:lang w:val="el-GR"/>
+        </w:rPr>
+        <w:t xml:space="preserve">, </w:t>
+      </w:r>
+      <w:r>
+        <w:rPr>
+          <w:lang w:val="el-GR"/>
+        </w:rPr>
+        <w:t xml:space="preserve">αποφεύγοντας έτσι το </w:t>
+      </w:r>
+      <w:r>
+        <w:t>overfitting</w:t>
+      </w:r>
+      <w:r>
+        <w:rPr>
+          <w:lang w:val="el-GR"/>
+        </w:rPr>
+        <w:t xml:space="preserve">. </w:t>
+      </w:r>
+      <w:r>
+        <w:rPr>
+          <w:lang w:val="el-GR"/>
+        </w:rPr>
+        <w:t xml:space="preserve">Στην υλοποίησή μου δε φαίνεται να υπάρχει </w:t>
+      </w:r>
+      <w:r>
+        <w:rPr>
+          <w:lang w:val="el-GR"/>
+        </w:rPr>
+        <w:t>το φαινόμενο αυτό</w:t>
+      </w:r>
+      <w:r>
+        <w:rPr>
+          <w:lang w:val="el-GR"/>
+        </w:rPr>
+        <w:t>,</w:t>
+      </w:r>
+      <w:r>
+        <w:rPr>
+          <w:lang w:val="el-GR"/>
+        </w:rPr>
+        <w:t xml:space="preserve"> παρόλα αυτά παρακάτω φαίνεται η εκπαίδευση </w:t>
+      </w:r>
+      <w:r>
+        <w:rPr>
+          <w:lang w:val="el-GR"/>
+        </w:rPr>
+        <w:t xml:space="preserve">του μοντέλου με παραμέτρους </w:t>
       </w:r>
       <w:r>
         <w:t>H</w:t>
@@ -8829,7 +8392,7 @@
         <w:rPr>
           <w:lang w:val="el-GR"/>
         </w:rPr>
-        <w:t xml:space="preserve">και ορμή </w:t>
+        <w:t xml:space="preserve">και </w:t>
       </w:r>
       <w:r>
         <w:t>m</w:t>
@@ -8838,16 +8401,19 @@
         <w:rPr>
           <w:lang w:val="el-GR"/>
         </w:rPr>
-        <w:t xml:space="preserve"> = 0.06 </w:t>
-      </w:r>
-      <w:r>
-        <w:rPr>
-          <w:lang w:val="el-GR"/>
-        </w:rPr>
-        <w:t xml:space="preserve">είχε την καλύτερη ακρίβεια, αλλά έκανε </w:t>
-      </w:r>
-      <w:r>
-        <w:t>overfit</w:t>
+        <w:t xml:space="preserve"> = 0.06</w:t>
+      </w:r>
+      <w:r>
+        <w:rPr>
+          <w:lang w:val="el-GR"/>
+        </w:rPr>
+        <w:t xml:space="preserve"> (όπως προέκυψαν από το προηγούμενο ερώτημα) </w:t>
+      </w:r>
+      <w:r>
+        <w:rPr>
+          <w:lang w:val="el-GR"/>
+        </w:rPr>
+        <w:t>χρησιμοποιώντας κανονικοποίηση</w:t>
       </w:r>
       <w:r>
         <w:rPr>
@@ -8856,24 +8422,6 @@
         <w:t xml:space="preserve"> </w:t>
       </w:r>
       <w:r>
-        <w:rPr>
-          <w:lang w:val="el-GR"/>
-        </w:rPr>
-        <w:t>και ήταν ασταθές</w:t>
-      </w:r>
-      <w:r>
-        <w:rPr>
-          <w:lang w:val="el-GR"/>
-        </w:rPr>
-        <w:t xml:space="preserve">. </w:t>
-      </w:r>
-      <w:r>
-        <w:rPr>
-          <w:lang w:val="el-GR"/>
-        </w:rPr>
-        <w:t xml:space="preserve">Επειδή όμως η ομαλοποίηση με </w:t>
-      </w:r>
-      <w:r>
         <w:t>L</w:t>
       </w:r>
       <w:r>
@@ -8886,13 +8434,82 @@
         <w:rPr>
           <w:lang w:val="el-GR"/>
         </w:rPr>
-        <w:t xml:space="preserve"> είναι μία μέθοδος αποφυγής αυτού του προβλήματος, επέλεξα να κάνω αυτό το ερώτημα με </w:t>
-      </w:r>
-      <w:r>
-        <w:rPr>
-          <w:lang w:val="el-GR"/>
-        </w:rPr>
-        <w:t>τη μέθοδο αυτή</w:t>
+        <w:t>.</w:t>
+      </w:r>
+      <w:r>
+        <w:rPr>
+          <w:lang w:val="el-GR"/>
+        </w:rPr>
+        <w:t xml:space="preserve"> </w:t>
+      </w:r>
+      <w:r>
+        <w:rPr>
+          <w:lang w:val="el-GR"/>
+        </w:rPr>
+        <w:t xml:space="preserve">Στην πραγματικότητα, υπάρχει μία ιδιαιτερότητα στο </w:t>
+      </w:r>
+      <w:r>
+        <w:t>dataset</w:t>
+      </w:r>
+      <w:r>
+        <w:rPr>
+          <w:lang w:val="el-GR"/>
+        </w:rPr>
+        <w:t xml:space="preserve"> </w:t>
+      </w:r>
+      <w:r>
+        <w:rPr>
+          <w:lang w:val="el-GR"/>
+        </w:rPr>
+        <w:t xml:space="preserve">ότι οι τιμές των ιδιοτήτων επαναλαμβάνονται με μικρές διαφορές όσο το άτομο βρίσκεται σε μία στάση, οδηγώντας έτσι στην απουσία πραγματικού </w:t>
+      </w:r>
+      <w:r>
+        <w:rPr>
+          <w:lang w:val="el-GR"/>
+        </w:rPr>
+        <w:t>“</w:t>
+      </w:r>
+      <w:r>
+        <w:t>validation</w:t>
+      </w:r>
+      <w:r>
+        <w:rPr>
+          <w:lang w:val="el-GR"/>
+        </w:rPr>
+        <w:t xml:space="preserve"> </w:t>
+      </w:r>
+      <w:r>
+        <w:t>set</w:t>
+      </w:r>
+      <w:r>
+        <w:rPr>
+          <w:lang w:val="el-GR"/>
+        </w:rPr>
+        <w:t>”</w:t>
+      </w:r>
+      <w:r>
+        <w:rPr>
+          <w:lang w:val="el-GR"/>
+        </w:rPr>
+        <w:t xml:space="preserve">. Έτσι, ενώ σε ένα διαφορετικό </w:t>
+      </w:r>
+      <w:r>
+        <w:t>dataset</w:t>
+      </w:r>
+      <w:r>
+        <w:rPr>
+          <w:lang w:val="el-GR"/>
+        </w:rPr>
+        <w:t xml:space="preserve"> (ίσως και μία διαφορετική υλοποίηση) θα υπήρχε προφανές </w:t>
+      </w:r>
+      <w:r>
+        <w:t>overfitting</w:t>
+      </w:r>
+      <w:r>
+        <w:rPr>
+          <w:lang w:val="el-GR"/>
+        </w:rPr>
+        <w:t xml:space="preserve"> για ρυθμό μάθησης &gt;= 0.05, στην παρούσα υλοποίηση δε φαίνεται τόσο χαρακτηριστικά το παραπάνω φαινόμενο</w:t>
       </w:r>
       <w:r>
         <w:rPr>
@@ -9024,7 +8641,7 @@
               <w:rPr>
                 <w:lang w:val="el-GR"/>
               </w:rPr>
-              <w:t>0.6517</w:t>
+              <w:t>0.0506</w:t>
             </w:r>
           </w:p>
         </w:tc>
@@ -9044,7 +8661,7 @@
               <w:rPr>
                 <w:lang w:val="el-GR"/>
               </w:rPr>
-              <w:t>0.0411</w:t>
+              <w:t>0.0043</w:t>
             </w:r>
           </w:p>
         </w:tc>
@@ -9063,7 +8680,7 @@
               <w:rPr>
                 <w:lang w:val="el-GR"/>
               </w:rPr>
-              <w:t>0.8615</w:t>
+              <w:t>0.9864</w:t>
             </w:r>
           </w:p>
         </w:tc>
@@ -9095,15 +8712,15 @@
           <w:p>
             <w:pPr>
               <w:jc w:val="center"/>
+            </w:pPr>
+            <w:r>
               <w:rPr>
                 <w:lang w:val="el-GR"/>
               </w:rPr>
-            </w:pPr>
-            <w:r>
-              <w:rPr>
-                <w:lang w:val="el-GR"/>
-              </w:rPr>
-              <w:t>0.8168</w:t>
+              <w:t>0.</w:t>
+            </w:r>
+            <w:r>
+              <w:t>0504</w:t>
             </w:r>
           </w:p>
         </w:tc>
@@ -9115,15 +8732,15 @@
           <w:p>
             <w:pPr>
               <w:jc w:val="center"/>
+            </w:pPr>
+            <w:r>
               <w:rPr>
                 <w:lang w:val="el-GR"/>
               </w:rPr>
-            </w:pPr>
-            <w:r>
-              <w:rPr>
-                <w:lang w:val="el-GR"/>
-              </w:rPr>
-              <w:t>0.0591</w:t>
+              <w:t>0.0</w:t>
+            </w:r>
+            <w:r>
+              <w:t>420</w:t>
             </w:r>
           </w:p>
         </w:tc>
@@ -9134,15 +8751,15 @@
           <w:p>
             <w:pPr>
               <w:jc w:val="center"/>
+            </w:pPr>
+            <w:r>
               <w:rPr>
                 <w:lang w:val="el-GR"/>
               </w:rPr>
-            </w:pPr>
-            <w:r>
-              <w:rPr>
-                <w:lang w:val="el-GR"/>
-              </w:rPr>
-              <w:t>0.8057</w:t>
+              <w:t>0.</w:t>
+            </w:r>
+            <w:r>
+              <w:t>9869</w:t>
             </w:r>
           </w:p>
         </w:tc>
@@ -9185,7 +8802,7 @@
               <w:rPr>
                 <w:lang w:val="el-GR"/>
               </w:rPr>
-              <w:t>0.9162</w:t>
+              <w:t>0.0524</w:t>
             </w:r>
           </w:p>
         </w:tc>
@@ -9205,7 +8822,7 @@
               <w:rPr>
                 <w:lang w:val="el-GR"/>
               </w:rPr>
-              <w:t>0.0662</w:t>
+              <w:t>0.0043</w:t>
             </w:r>
           </w:p>
         </w:tc>
@@ -9216,40 +8833,17 @@
           <w:p>
             <w:pPr>
               <w:jc w:val="center"/>
+            </w:pPr>
+            <w:r>
               <w:rPr>
                 <w:lang w:val="el-GR"/>
               </w:rPr>
-            </w:pPr>
-            <w:r>
-              <w:rPr>
-                <w:lang w:val="el-GR"/>
-              </w:rPr>
-              <w:t>0.7775</w:t>
+              <w:t>0.9864</w:t>
             </w:r>
           </w:p>
         </w:tc>
       </w:tr>
     </w:tbl>
-    <w:p>
-      <w:pPr>
-        <w:rPr>
-          <w:lang w:val="el-GR"/>
-        </w:rPr>
-      </w:pPr>
-    </w:p>
-    <w:p>
-      <w:pPr>
-        <w:rPr>
-          <w:lang w:val="el-GR"/>
-        </w:rPr>
-      </w:pPr>
-      <w:r>
-        <w:rPr>
-          <w:lang w:val="el-GR"/>
-        </w:rPr>
-        <w:br w:type="page"/>
-      </w:r>
-    </w:p>
     <w:p>
       <w:pPr>
         <w:rPr>
@@ -9271,8 +8865,8 @@
         <w:tblLook w:val="04A0" w:firstRow="1" w:lastRow="0" w:firstColumn="1" w:lastColumn="0" w:noHBand="0" w:noVBand="1"/>
       </w:tblPr>
       <w:tblGrid>
-        <w:gridCol w:w="4691"/>
-        <w:gridCol w:w="4725"/>
+        <w:gridCol w:w="4699"/>
+        <w:gridCol w:w="4717"/>
       </w:tblGrid>
       <w:tr>
         <w:trPr>
@@ -9297,6 +8891,7 @@
                 <w:color w:val="404040" w:themeColor="text1" w:themeTint="BF"/>
                 <w:lang w:val="en-US"/>
               </w:rPr>
+              <w:lastRenderedPageBreak/>
               <w:t>R</w:t>
             </w:r>
             <w:r>
@@ -9347,8 +8942,8 @@
                 <w:lang w:val="el-GR"/>
               </w:rPr>
               <w:drawing>
-                <wp:inline distT="0" distB="0" distL="0" distR="0" wp14:anchorId="7942E1DB" wp14:editId="0FAAF6AD">
-                  <wp:extent cx="2967753" cy="2350543"/>
+                <wp:inline distT="0" distB="0" distL="0" distR="0" wp14:anchorId="7942E1DB" wp14:editId="0A84E861">
+                  <wp:extent cx="2967753" cy="2343790"/>
                   <wp:effectExtent l="0" t="0" r="0" b="0"/>
                   <wp:docPr id="22" name="Picture 22"/>
                   <wp:cNvGraphicFramePr>
@@ -9378,7 +8973,7 @@
                         <pic:spPr bwMode="auto">
                           <a:xfrm>
                             <a:off x="0" y="0"/>
-                            <a:ext cx="2967753" cy="2350543"/>
+                            <a:ext cx="2967753" cy="2343790"/>
                           </a:xfrm>
                           <a:prstGeom prst="rect">
                             <a:avLst/>
@@ -9410,8 +9005,8 @@
                 <w:noProof/>
               </w:rPr>
               <w:drawing>
-                <wp:inline distT="0" distB="0" distL="0" distR="0" wp14:anchorId="3B15F05D" wp14:editId="7AF0ED73">
-                  <wp:extent cx="2949806" cy="2312151"/>
+                <wp:inline distT="0" distB="0" distL="0" distR="0" wp14:anchorId="3B15F05D" wp14:editId="5B113D0A">
+                  <wp:extent cx="2938466" cy="2312151"/>
                   <wp:effectExtent l="0" t="0" r="0" b="0"/>
                   <wp:docPr id="23" name="Picture 23"/>
                   <wp:cNvGraphicFramePr>
@@ -9441,7 +9036,7 @@
                         <pic:spPr bwMode="auto">
                           <a:xfrm>
                             <a:off x="0" y="0"/>
-                            <a:ext cx="2949806" cy="2312151"/>
+                            <a:ext cx="2938466" cy="2312151"/>
                           </a:xfrm>
                           <a:prstGeom prst="rect">
                             <a:avLst/>
@@ -9479,8 +9074,8 @@
                 <w:lang w:val="el-GR"/>
               </w:rPr>
               <w:drawing>
-                <wp:inline distT="0" distB="0" distL="0" distR="0" wp14:anchorId="15B48E91" wp14:editId="18BEF025">
-                  <wp:extent cx="2905200" cy="2262945"/>
+                <wp:inline distT="0" distB="0" distL="0" distR="0" wp14:anchorId="15B48E91" wp14:editId="784C7583">
+                  <wp:extent cx="2891827" cy="2262945"/>
                   <wp:effectExtent l="0" t="0" r="0" b="0"/>
                   <wp:docPr id="24" name="Picture 24"/>
                   <wp:cNvGraphicFramePr>
@@ -9510,7 +9105,7 @@
                         <pic:spPr bwMode="auto">
                           <a:xfrm>
                             <a:off x="0" y="0"/>
-                            <a:ext cx="2905200" cy="2262945"/>
+                            <a:ext cx="2891827" cy="2262945"/>
                           </a:xfrm>
                           <a:prstGeom prst="rect">
                             <a:avLst/>
@@ -9542,8 +9137,8 @@
                 <w:noProof/>
               </w:rPr>
               <w:drawing>
-                <wp:inline distT="0" distB="0" distL="0" distR="0" wp14:anchorId="5B994850" wp14:editId="29EDC020">
-                  <wp:extent cx="2892320" cy="2325198"/>
+                <wp:inline distT="0" distB="0" distL="0" distR="0" wp14:anchorId="5B994850" wp14:editId="52925A49">
+                  <wp:extent cx="2892320" cy="2271804"/>
                   <wp:effectExtent l="0" t="0" r="0" b="0"/>
                   <wp:docPr id="25" name="Picture 25"/>
                   <wp:cNvGraphicFramePr>
@@ -9573,7 +9168,7 @@
                         <pic:spPr bwMode="auto">
                           <a:xfrm>
                             <a:off x="0" y="0"/>
-                            <a:ext cx="2892320" cy="2325198"/>
+                            <a:ext cx="2892320" cy="2271804"/>
                           </a:xfrm>
                           <a:prstGeom prst="rect">
                             <a:avLst/>
@@ -9611,8 +9206,8 @@
                 <w:lang w:val="el-GR"/>
               </w:rPr>
               <w:drawing>
-                <wp:inline distT="0" distB="0" distL="0" distR="0" wp14:anchorId="747167EF" wp14:editId="1B165F6F">
-                  <wp:extent cx="2998800" cy="2303576"/>
+                <wp:inline distT="0" distB="0" distL="0" distR="0" wp14:anchorId="747167EF" wp14:editId="7E12A5F9">
+                  <wp:extent cx="2969168" cy="2303576"/>
                   <wp:effectExtent l="0" t="0" r="0" b="0"/>
                   <wp:docPr id="26" name="Picture 26"/>
                   <wp:cNvGraphicFramePr>
@@ -9642,7 +9237,7 @@
                         <pic:spPr bwMode="auto">
                           <a:xfrm>
                             <a:off x="0" y="0"/>
-                            <a:ext cx="2998800" cy="2303576"/>
+                            <a:ext cx="2969168" cy="2303576"/>
                           </a:xfrm>
                           <a:prstGeom prst="rect">
                             <a:avLst/>
@@ -9674,8 +9269,8 @@
                 <w:noProof/>
               </w:rPr>
               <w:drawing>
-                <wp:inline distT="0" distB="0" distL="0" distR="0" wp14:anchorId="3A4945D7" wp14:editId="3C6C71B6">
-                  <wp:extent cx="3020064" cy="2325136"/>
+                <wp:inline distT="0" distB="0" distL="0" distR="0" wp14:anchorId="3A4945D7" wp14:editId="040CB077">
+                  <wp:extent cx="2980543" cy="2325136"/>
                   <wp:effectExtent l="0" t="0" r="0" b="0"/>
                   <wp:docPr id="27" name="Picture 27"/>
                   <wp:cNvGraphicFramePr>
@@ -9705,7 +9300,7 @@
                         <pic:spPr bwMode="auto">
                           <a:xfrm>
                             <a:off x="0" y="0"/>
-                            <a:ext cx="3020064" cy="2325136"/>
+                            <a:ext cx="2980543" cy="2325136"/>
                           </a:xfrm>
                           <a:prstGeom prst="rect">
                             <a:avLst/>
@@ -9743,8 +9338,8 @@
           <w:noProof/>
         </w:rPr>
         <w:drawing>
-          <wp:inline distT="0" distB="0" distL="0" distR="0" wp14:anchorId="6DEF648F" wp14:editId="01D5D3BC">
-            <wp:extent cx="2979555" cy="2353233"/>
+          <wp:inline distT="0" distB="0" distL="0" distR="0" wp14:anchorId="6DEF648F" wp14:editId="50E9D4E5">
+            <wp:extent cx="2981496" cy="2350182"/>
             <wp:effectExtent l="0" t="0" r="0" b="0"/>
             <wp:docPr id="34" name="Picture 34"/>
             <wp:cNvGraphicFramePr>
@@ -9754,7 +9349,7 @@
               <a:graphicData uri="http://schemas.openxmlformats.org/drawingml/2006/picture">
                 <pic:pic xmlns:pic="http://schemas.openxmlformats.org/drawingml/2006/picture">
                   <pic:nvPicPr>
-                    <pic:cNvPr id="0" name="Picture 8"/>
+                    <pic:cNvPr id="34" name="Picture 34"/>
                     <pic:cNvPicPr>
                       <a:picLocks noChangeAspect="1" noChangeArrowheads="1"/>
                     </pic:cNvPicPr>
@@ -9767,7 +9362,6 @@
                         </a:ext>
                       </a:extLst>
                     </a:blip>
-                    <a:srcRect/>
                     <a:stretch>
                       <a:fillRect/>
                     </a:stretch>
@@ -9775,7 +9369,7 @@
                   <pic:spPr bwMode="auto">
                     <a:xfrm>
                       <a:off x="0" y="0"/>
-                      <a:ext cx="2981496" cy="2354766"/>
+                      <a:ext cx="2981496" cy="2350182"/>
                     </a:xfrm>
                     <a:prstGeom prst="rect">
                       <a:avLst/>
@@ -9799,8 +9393,8 @@
           <w:noProof/>
         </w:rPr>
         <w:drawing>
-          <wp:inline distT="0" distB="0" distL="0" distR="0" wp14:anchorId="6B4E3CCC" wp14:editId="31A10D96">
-            <wp:extent cx="2893060" cy="2347266"/>
+          <wp:inline distT="0" distB="0" distL="0" distR="0" wp14:anchorId="6B4E3CCC" wp14:editId="5254A491">
+            <wp:extent cx="2905452" cy="2275851"/>
             <wp:effectExtent l="0" t="0" r="0" b="0"/>
             <wp:docPr id="35" name="Picture 35"/>
             <wp:cNvGraphicFramePr>
@@ -9810,7 +9404,7 @@
               <a:graphicData uri="http://schemas.openxmlformats.org/drawingml/2006/picture">
                 <pic:pic xmlns:pic="http://schemas.openxmlformats.org/drawingml/2006/picture">
                   <pic:nvPicPr>
-                    <pic:cNvPr id="0" name="Picture 9"/>
+                    <pic:cNvPr id="35" name="Picture 35"/>
                     <pic:cNvPicPr>
                       <a:picLocks noChangeAspect="1" noChangeArrowheads="1"/>
                     </pic:cNvPicPr>
@@ -9823,7 +9417,6 @@
                         </a:ext>
                       </a:extLst>
                     </a:blip>
-                    <a:srcRect/>
                     <a:stretch>
                       <a:fillRect/>
                     </a:stretch>
@@ -9831,7 +9424,7 @@
                   <pic:spPr bwMode="auto">
                     <a:xfrm>
                       <a:off x="0" y="0"/>
-                      <a:ext cx="2905452" cy="2357320"/>
+                      <a:ext cx="2905452" cy="2275851"/>
                     </a:xfrm>
                     <a:prstGeom prst="rect">
                       <a:avLst/>
@@ -9854,8 +9447,8 @@
           <w:noProof/>
         </w:rPr>
         <w:drawing>
-          <wp:inline distT="0" distB="0" distL="0" distR="0" wp14:anchorId="052C03B8" wp14:editId="0B3D7FE7">
-            <wp:extent cx="3006000" cy="2300400"/>
+          <wp:inline distT="0" distB="0" distL="0" distR="0" wp14:anchorId="052C03B8" wp14:editId="17537491">
+            <wp:extent cx="2945130" cy="2300400"/>
             <wp:effectExtent l="0" t="0" r="0" b="0"/>
             <wp:docPr id="36" name="Picture 36"/>
             <wp:cNvGraphicFramePr>
@@ -9865,7 +9458,7 @@
               <a:graphicData uri="http://schemas.openxmlformats.org/drawingml/2006/picture">
                 <pic:pic xmlns:pic="http://schemas.openxmlformats.org/drawingml/2006/picture">
                   <pic:nvPicPr>
-                    <pic:cNvPr id="0" name="Picture 10"/>
+                    <pic:cNvPr id="36" name="Picture 36"/>
                     <pic:cNvPicPr>
                       <a:picLocks noChangeAspect="1" noChangeArrowheads="1"/>
                     </pic:cNvPicPr>
@@ -9878,7 +9471,6 @@
                         </a:ext>
                       </a:extLst>
                     </a:blip>
-                    <a:srcRect/>
                     <a:stretch>
                       <a:fillRect/>
                     </a:stretch>
@@ -9886,7 +9478,7 @@
                   <pic:spPr bwMode="auto">
                     <a:xfrm>
                       <a:off x="0" y="0"/>
-                      <a:ext cx="3006000" cy="2300400"/>
+                      <a:ext cx="2945130" cy="2300400"/>
                     </a:xfrm>
                     <a:prstGeom prst="rect">
                       <a:avLst/>
@@ -9913,7 +9505,19 @@
         <w:rPr>
           <w:lang w:val="el-GR"/>
         </w:rPr>
-        <w:t>Παρατηρούμε ότι η ομαλοποίηση επηρεάζει καθαρά και μόνο αρνητικά το δίκτυο, κατά πάσα πιθανότητα λόγω της ιδιαιτερότητας που προαναφέρθηκε.</w:t>
+        <w:t xml:space="preserve">Παρατηρούμε ότι η ομαλοποίηση </w:t>
+      </w:r>
+      <w:r>
+        <w:rPr>
+          <w:lang w:val="el-GR"/>
+        </w:rPr>
+        <w:t>δεν επηρεάζει ιδιαίτερα την εκπαίδευση</w:t>
+      </w:r>
+      <w:r>
+        <w:rPr>
+          <w:lang w:val="el-GR"/>
+        </w:rPr>
+        <w:t>.</w:t>
       </w:r>
     </w:p>
     <w:p>
@@ -9937,19 +9541,13 @@
         <w:rPr>
           <w:lang w:val="el-GR"/>
         </w:rPr>
-        <w:t>Για το ερώτημα αυτό</w:t>
-      </w:r>
-      <w:r>
-        <w:rPr>
-          <w:lang w:val="el-GR"/>
-        </w:rPr>
-        <w:t xml:space="preserve"> χρησιμοποιήθηκε το μοντέλο με τις καλύτερες μετρικές, δηλαδή αυτό με ρυθμό μάθησης 0.05, ορμή 0.6, χωρίς ομαλοποίηση.</w:t>
+        <w:t>Για το ερώτημα αυτό χρησιμοποιήθηκε το μοντέλο με τις καλύτερες μετρικές, δηλαδή αυτό με ρυθμό μάθησης 0.05, ορμή 0.6, χωρίς ομαλοποίηση.</w:t>
       </w:r>
     </w:p>
     <w:tbl>
       <w:tblPr>
         <w:tblStyle w:val="TableGrid"/>
-        <w:tblW w:w="9496" w:type="dxa"/>
+        <w:tblW w:w="9525" w:type="dxa"/>
         <w:jc w:val="center"/>
         <w:tblCellMar>
           <w:top w:w="57" w:type="dxa"/>
@@ -9971,7 +9569,7 @@
           <w:gridBefore w:val="1"/>
           <w:gridAfter w:val="1"/>
           <w:wBefore w:w="25" w:type="dxa"/>
-          <w:wAfter w:w="1127" w:type="dxa"/>
+          <w:wAfter w:w="1088" w:type="dxa"/>
           <w:trHeight w:val="592"/>
           <w:jc w:val="center"/>
         </w:trPr>
@@ -9997,7 +9595,7 @@
         </w:tc>
         <w:tc>
           <w:tcPr>
-            <w:tcW w:w="1749" w:type="dxa"/>
+            <w:tcW w:w="1745" w:type="dxa"/>
             <w:vAlign w:val="center"/>
           </w:tcPr>
           <w:p>
@@ -10014,7 +9612,7 @@
         </w:tc>
         <w:tc>
           <w:tcPr>
-            <w:tcW w:w="1812" w:type="dxa"/>
+            <w:tcW w:w="1825" w:type="dxa"/>
             <w:gridSpan w:val="2"/>
             <w:vAlign w:val="center"/>
           </w:tcPr>
@@ -10029,7 +9627,7 @@
         </w:tc>
         <w:tc>
           <w:tcPr>
-            <w:tcW w:w="2992" w:type="dxa"/>
+            <w:tcW w:w="3051" w:type="dxa"/>
             <w:vAlign w:val="center"/>
           </w:tcPr>
           <w:p>
@@ -10047,7 +9645,7 @@
           <w:gridBefore w:val="1"/>
           <w:gridAfter w:val="1"/>
           <w:wBefore w:w="25" w:type="dxa"/>
-          <w:wAfter w:w="1127" w:type="dxa"/>
+          <w:wAfter w:w="1088" w:type="dxa"/>
           <w:trHeight w:val="296"/>
           <w:jc w:val="center"/>
         </w:trPr>
@@ -10073,7 +9671,7 @@
         </w:tc>
         <w:tc>
           <w:tcPr>
-            <w:tcW w:w="1749" w:type="dxa"/>
+            <w:tcW w:w="1745" w:type="dxa"/>
             <w:vAlign w:val="center"/>
           </w:tcPr>
           <w:p>
@@ -10084,13 +9682,19 @@
               </w:rPr>
             </w:pPr>
             <w:r>
-              <w:t>0.0628</w:t>
+              <w:t>0.</w:t>
+            </w:r>
+            <w:r>
+              <w:rPr>
+                <w:lang w:val="el-GR"/>
+              </w:rPr>
+              <w:t>0502</w:t>
             </w:r>
           </w:p>
         </w:tc>
         <w:tc>
           <w:tcPr>
-            <w:tcW w:w="1812" w:type="dxa"/>
+            <w:tcW w:w="1825" w:type="dxa"/>
             <w:gridSpan w:val="2"/>
             <w:vAlign w:val="center"/>
           </w:tcPr>
@@ -10102,13 +9706,19 @@
               </w:rPr>
             </w:pPr>
             <w:r>
-              <w:t>0.0054</w:t>
+              <w:t>0.00</w:t>
+            </w:r>
+            <w:r>
+              <w:rPr>
+                <w:lang w:val="el-GR"/>
+              </w:rPr>
+              <w:t>42</w:t>
             </w:r>
           </w:p>
         </w:tc>
         <w:tc>
           <w:tcPr>
-            <w:tcW w:w="2992" w:type="dxa"/>
+            <w:tcW w:w="3051" w:type="dxa"/>
           </w:tcPr>
           <w:p>
             <w:pPr>
@@ -10118,7 +9728,7 @@
               </w:rPr>
             </w:pPr>
             <w:r>
-              <w:t>0.9827</w:t>
+              <w:t>0.9869</w:t>
             </w:r>
           </w:p>
         </w:tc>
@@ -10128,7 +9738,7 @@
           <w:gridBefore w:val="1"/>
           <w:gridAfter w:val="1"/>
           <w:wBefore w:w="25" w:type="dxa"/>
-          <w:wAfter w:w="1127" w:type="dxa"/>
+          <w:wAfter w:w="1088" w:type="dxa"/>
           <w:trHeight w:val="284"/>
           <w:jc w:val="center"/>
         </w:trPr>
@@ -10154,7 +9764,7 @@
         </w:tc>
         <w:tc>
           <w:tcPr>
-            <w:tcW w:w="1749" w:type="dxa"/>
+            <w:tcW w:w="1745" w:type="dxa"/>
             <w:vAlign w:val="center"/>
           </w:tcPr>
           <w:p>
@@ -10162,13 +9772,16 @@
               <w:jc w:val="center"/>
             </w:pPr>
             <w:r>
-              <w:t>0.0412</w:t>
+              <w:t>0.0</w:t>
+            </w:r>
+            <w:r>
+              <w:t>379</w:t>
             </w:r>
           </w:p>
         </w:tc>
         <w:tc>
           <w:tcPr>
-            <w:tcW w:w="1812" w:type="dxa"/>
+            <w:tcW w:w="1825" w:type="dxa"/>
             <w:gridSpan w:val="2"/>
             <w:vAlign w:val="center"/>
           </w:tcPr>
@@ -10177,20 +9790,26 @@
               <w:jc w:val="center"/>
             </w:pPr>
             <w:r>
-              <w:t>0.0036</w:t>
+              <w:t>0.003</w:t>
+            </w:r>
+            <w:r>
+              <w:t>5</w:t>
             </w:r>
           </w:p>
         </w:tc>
         <w:tc>
           <w:tcPr>
-            <w:tcW w:w="2992" w:type="dxa"/>
+            <w:tcW w:w="3051" w:type="dxa"/>
           </w:tcPr>
           <w:p>
             <w:pPr>
               <w:jc w:val="center"/>
             </w:pPr>
             <w:r>
-              <w:t>0.9884</w:t>
+              <w:t>0.98</w:t>
+            </w:r>
+            <w:r>
+              <w:t>90</w:t>
             </w:r>
           </w:p>
         </w:tc>
@@ -10200,7 +9819,7 @@
           <w:gridBefore w:val="1"/>
           <w:gridAfter w:val="1"/>
           <w:wBefore w:w="25" w:type="dxa"/>
-          <w:wAfter w:w="1127" w:type="dxa"/>
+          <w:wAfter w:w="1088" w:type="dxa"/>
           <w:trHeight w:val="284"/>
           <w:jc w:val="center"/>
         </w:trPr>
@@ -10226,7 +9845,7 @@
         </w:tc>
         <w:tc>
           <w:tcPr>
-            <w:tcW w:w="1749" w:type="dxa"/>
+            <w:tcW w:w="1745" w:type="dxa"/>
             <w:vAlign w:val="center"/>
           </w:tcPr>
           <w:p>
@@ -10234,13 +9853,16 @@
               <w:jc w:val="center"/>
             </w:pPr>
             <w:r>
-              <w:t>0.0386</w:t>
+              <w:t>0.0</w:t>
+            </w:r>
+            <w:r>
+              <w:t>402</w:t>
             </w:r>
           </w:p>
         </w:tc>
         <w:tc>
           <w:tcPr>
-            <w:tcW w:w="1812" w:type="dxa"/>
+            <w:tcW w:w="1825" w:type="dxa"/>
             <w:gridSpan w:val="2"/>
             <w:vAlign w:val="center"/>
           </w:tcPr>
@@ -10255,14 +9877,17 @@
         </w:tc>
         <w:tc>
           <w:tcPr>
-            <w:tcW w:w="2992" w:type="dxa"/>
+            <w:tcW w:w="3051" w:type="dxa"/>
           </w:tcPr>
           <w:p>
             <w:pPr>
               <w:jc w:val="center"/>
             </w:pPr>
             <w:r>
-              <w:t>0.9889</w:t>
+              <w:t>0.988</w:t>
+            </w:r>
+            <w:r>
+              <w:t>7</w:t>
             </w:r>
           </w:p>
         </w:tc>
@@ -10281,7 +9906,7 @@
         </w:trPr>
         <w:tc>
           <w:tcPr>
-            <w:tcW w:w="4733" w:type="dxa"/>
+            <w:tcW w:w="4729" w:type="dxa"/>
             <w:gridSpan w:val="4"/>
             <w:vAlign w:val="center"/>
           </w:tcPr>
@@ -10304,7 +9929,7 @@
         </w:tc>
         <w:tc>
           <w:tcPr>
-            <w:tcW w:w="4763" w:type="dxa"/>
+            <w:tcW w:w="4796" w:type="dxa"/>
             <w:gridSpan w:val="3"/>
             <w:vAlign w:val="center"/>
           </w:tcPr>
@@ -10339,7 +9964,7 @@
         </w:trPr>
         <w:tc>
           <w:tcPr>
-            <w:tcW w:w="4733" w:type="dxa"/>
+            <w:tcW w:w="4729" w:type="dxa"/>
             <w:gridSpan w:val="4"/>
             <w:vAlign w:val="center"/>
           </w:tcPr>
@@ -10353,8 +9978,8 @@
                 <w:lang w:val="el-GR"/>
               </w:rPr>
               <w:drawing>
-                <wp:inline distT="0" distB="0" distL="0" distR="0" wp14:anchorId="3A9B8E71" wp14:editId="283BA21D">
-                  <wp:extent cx="2967753" cy="2347704"/>
+                <wp:inline distT="0" distB="0" distL="0" distR="0" wp14:anchorId="3A9B8E71" wp14:editId="4311437A">
+                  <wp:extent cx="2960831" cy="2347704"/>
                   <wp:effectExtent l="0" t="0" r="0" b="0"/>
                   <wp:docPr id="7" name="Picture 7"/>
                   <wp:cNvGraphicFramePr>
@@ -10384,7 +10009,7 @@
                         <pic:spPr bwMode="auto">
                           <a:xfrm>
                             <a:off x="0" y="0"/>
-                            <a:ext cx="2967753" cy="2347704"/>
+                            <a:ext cx="2960831" cy="2347704"/>
                           </a:xfrm>
                           <a:prstGeom prst="rect">
                             <a:avLst/>
@@ -10404,7 +10029,7 @@
         </w:tc>
         <w:tc>
           <w:tcPr>
-            <w:tcW w:w="4763" w:type="dxa"/>
+            <w:tcW w:w="4796" w:type="dxa"/>
             <w:gridSpan w:val="3"/>
             <w:vAlign w:val="center"/>
           </w:tcPr>
@@ -10417,8 +10042,8 @@
                 <w:noProof/>
               </w:rPr>
               <w:drawing>
-                <wp:inline distT="0" distB="0" distL="0" distR="0" wp14:anchorId="2E2D8810" wp14:editId="0EB2C291">
-                  <wp:extent cx="2913310" cy="2312151"/>
+                <wp:inline distT="0" distB="0" distL="0" distR="0" wp14:anchorId="2E2D8810" wp14:editId="776FE7F8">
+                  <wp:extent cx="2897964" cy="2312151"/>
                   <wp:effectExtent l="0" t="0" r="0" b="0"/>
                   <wp:docPr id="16" name="Picture 16"/>
                   <wp:cNvGraphicFramePr>
@@ -10448,7 +10073,7 @@
                         <pic:spPr bwMode="auto">
                           <a:xfrm>
                             <a:off x="0" y="0"/>
-                            <a:ext cx="2913310" cy="2312151"/>
+                            <a:ext cx="2897964" cy="2312151"/>
                           </a:xfrm>
                           <a:prstGeom prst="rect">
                             <a:avLst/>
@@ -10481,7 +10106,7 @@
         </w:trPr>
         <w:tc>
           <w:tcPr>
-            <w:tcW w:w="4733" w:type="dxa"/>
+            <w:tcW w:w="4729" w:type="dxa"/>
             <w:gridSpan w:val="4"/>
             <w:vAlign w:val="center"/>
           </w:tcPr>
@@ -10495,8 +10120,8 @@
                 <w:lang w:val="el-GR"/>
               </w:rPr>
               <w:drawing>
-                <wp:inline distT="0" distB="0" distL="0" distR="0" wp14:anchorId="07F29D35" wp14:editId="78245CB3">
-                  <wp:extent cx="2841253" cy="2262945"/>
+                <wp:inline distT="0" distB="0" distL="0" distR="0" wp14:anchorId="07F29D35" wp14:editId="77FA3C76">
+                  <wp:extent cx="2841253" cy="2228433"/>
                   <wp:effectExtent l="0" t="0" r="0" b="0"/>
                   <wp:docPr id="17" name="Picture 17"/>
                   <wp:cNvGraphicFramePr>
@@ -10526,7 +10151,7 @@
                         <pic:spPr bwMode="auto">
                           <a:xfrm>
                             <a:off x="0" y="0"/>
-                            <a:ext cx="2841253" cy="2262945"/>
+                            <a:ext cx="2841253" cy="2228433"/>
                           </a:xfrm>
                           <a:prstGeom prst="rect">
                             <a:avLst/>
@@ -10546,7 +10171,7 @@
         </w:tc>
         <w:tc>
           <w:tcPr>
-            <w:tcW w:w="4763" w:type="dxa"/>
+            <w:tcW w:w="4796" w:type="dxa"/>
             <w:gridSpan w:val="3"/>
             <w:vAlign w:val="center"/>
           </w:tcPr>
@@ -10559,8 +10184,8 @@
                 <w:noProof/>
               </w:rPr>
               <w:drawing>
-                <wp:inline distT="0" distB="0" distL="0" distR="0" wp14:anchorId="031E5150" wp14:editId="57F529E1">
-                  <wp:extent cx="2892320" cy="2265990"/>
+                <wp:inline distT="0" distB="0" distL="0" distR="0" wp14:anchorId="031E5150" wp14:editId="292916A3">
+                  <wp:extent cx="2872309" cy="2265990"/>
                   <wp:effectExtent l="0" t="0" r="0" b="0"/>
                   <wp:docPr id="18" name="Picture 18"/>
                   <wp:cNvGraphicFramePr>
@@ -10590,7 +10215,7 @@
                         <pic:spPr bwMode="auto">
                           <a:xfrm>
                             <a:off x="0" y="0"/>
-                            <a:ext cx="2892320" cy="2265990"/>
+                            <a:ext cx="2872309" cy="2265990"/>
                           </a:xfrm>
                           <a:prstGeom prst="rect">
                             <a:avLst/>
@@ -10623,7 +10248,7 @@
         </w:trPr>
         <w:tc>
           <w:tcPr>
-            <w:tcW w:w="4733" w:type="dxa"/>
+            <w:tcW w:w="4729" w:type="dxa"/>
             <w:gridSpan w:val="4"/>
             <w:vAlign w:val="center"/>
           </w:tcPr>
@@ -10637,8 +10262,8 @@
                 <w:lang w:val="el-GR"/>
               </w:rPr>
               <w:drawing>
-                <wp:inline distT="0" distB="0" distL="0" distR="0" wp14:anchorId="60C894D2" wp14:editId="32D6067E">
-                  <wp:extent cx="2957293" cy="2303576"/>
+                <wp:inline distT="0" distB="0" distL="0" distR="0" wp14:anchorId="60C894D2" wp14:editId="34E0C228">
+                  <wp:extent cx="2957293" cy="2256610"/>
                   <wp:effectExtent l="0" t="0" r="0" b="0"/>
                   <wp:docPr id="19" name="Picture 19"/>
                   <wp:cNvGraphicFramePr>
@@ -10668,7 +10293,7 @@
                         <pic:spPr bwMode="auto">
                           <a:xfrm>
                             <a:off x="0" y="0"/>
-                            <a:ext cx="2957293" cy="2303576"/>
+                            <a:ext cx="2957293" cy="2256610"/>
                           </a:xfrm>
                           <a:prstGeom prst="rect">
                             <a:avLst/>
@@ -10688,7 +10313,7 @@
         </w:tc>
         <w:tc>
           <w:tcPr>
-            <w:tcW w:w="4763" w:type="dxa"/>
+            <w:tcW w:w="4796" w:type="dxa"/>
             <w:gridSpan w:val="3"/>
             <w:vAlign w:val="center"/>
           </w:tcPr>
@@ -10701,8 +10326,8 @@
                 <w:noProof/>
               </w:rPr>
               <w:drawing>
-                <wp:inline distT="0" distB="0" distL="0" distR="0" wp14:anchorId="0E3FD458" wp14:editId="3D8BB798">
-                  <wp:extent cx="3009614" cy="2325136"/>
+                <wp:inline distT="0" distB="0" distL="0" distR="0" wp14:anchorId="0E3FD458" wp14:editId="0B76D761">
+                  <wp:extent cx="3002866" cy="2325136"/>
                   <wp:effectExtent l="0" t="0" r="0" b="0"/>
                   <wp:docPr id="20" name="Picture 20"/>
                   <wp:cNvGraphicFramePr>
@@ -10732,7 +10357,7 @@
                         <pic:spPr bwMode="auto">
                           <a:xfrm>
                             <a:off x="0" y="0"/>
-                            <a:ext cx="3009614" cy="2325136"/>
+                            <a:ext cx="3002866" cy="2325136"/>
                           </a:xfrm>
                           <a:prstGeom prst="rect">
                             <a:avLst/>
@@ -10763,44 +10388,19 @@
         <w:rPr>
           <w:lang w:val="el-GR"/>
         </w:rPr>
-        <w:t>Προσθέτοντας ένα ακόμα κρυφό επίπεδο</w:t>
-      </w:r>
-      <w:r>
-        <w:rPr>
-          <w:lang w:val="el-GR"/>
-        </w:rPr>
-        <w:t xml:space="preserve">, το μοντέλο καταλήγει να έχει </w:t>
-      </w:r>
-      <w:r>
-        <w:rPr>
-          <w:lang w:val="el-GR"/>
-        </w:rPr>
-        <w:t xml:space="preserve">ελαφρώς </w:t>
-      </w:r>
-      <w:r>
-        <w:rPr>
-          <w:lang w:val="el-GR"/>
-        </w:rPr>
-        <w:t>καλύτερη ακρίβεια στο τέλος της εκπαίδευσης</w:t>
-      </w:r>
-      <w:r>
-        <w:rPr>
-          <w:lang w:val="el-GR"/>
-        </w:rPr>
-        <w:t>, με κόστος τον παραπάνω χρόνο που χρειάζεται η εκπαίδευση. Αντίστοιχα, προσθέτοντας και 3</w:t>
-      </w:r>
-      <w:r>
-        <w:rPr>
-          <w:vertAlign w:val="superscript"/>
-          <w:lang w:val="el-GR"/>
-        </w:rPr>
-        <w:t>ο</w:t>
-      </w:r>
-      <w:r>
-        <w:rPr>
-          <w:lang w:val="el-GR"/>
-        </w:rPr>
-        <w:t xml:space="preserve"> επίπεδο η βελτίωση στην ακρίβεια είναι ακόμα μικρότερη.</w:t>
+        <w:t xml:space="preserve">Παρατηρούμε ότι </w:t>
+      </w:r>
+      <w:r>
+        <w:rPr>
+          <w:lang w:val="el-GR"/>
+        </w:rPr>
+        <w:t>με 2 κρυφά επίπεδα έχουμε τις καλύτερες μετρικές, ενώ με 3 έχουμε γρηγορότερη εκπαίδευση</w:t>
+      </w:r>
+      <w:r>
+        <w:rPr>
+          <w:lang w:val="el-GR"/>
+        </w:rPr>
+        <w:t>.</w:t>
       </w:r>
     </w:p>
     <w:sectPr>

</xml_diff>